<commit_message>
versionamiento aplicacion NetBeans ID
mas informacion hacerca de la aplicacion NetBeans ID
</commit_message>
<xml_diff>
--- a/Investigacion/tarea procesos.docx
+++ b/Investigacion/tarea procesos.docx
@@ -134,6 +134,7 @@
         <w:jc w:val="center"/>
         <w:rPr>
           <w:sz w:val="24"/>
+          <w:u w:val="single"/>
         </w:rPr>
       </w:pPr>
       <w:r>
@@ -426,8 +427,8 @@
         <w:tblLook w:val="04A0" w:firstRow="1" w:lastRow="0" w:firstColumn="1" w:lastColumn="0" w:noHBand="0" w:noVBand="1"/>
       </w:tblPr>
       <w:tblGrid>
-        <w:gridCol w:w="1382"/>
-        <w:gridCol w:w="7622"/>
+        <w:gridCol w:w="1375"/>
+        <w:gridCol w:w="7463"/>
       </w:tblGrid>
       <w:tr>
         <w:tc>
@@ -593,7 +594,7 @@
               <w:rPr>
                 <w:rFonts w:cs="Arial"/>
               </w:rPr>
-              <w:t>1.0.0</w:t>
+              <w:t>1.0.1</w:t>
             </w:r>
           </w:p>
         </w:tc>
@@ -1036,7 +1037,7 @@
                 <w:rFonts w:cs="Arial"/>
                 <w:color w:val="000000"/>
               </w:rPr>
-              <w:t>Investigación de 4 herramientas que utilicen versiona miento</w:t>
+              <w:t>Investigación de 4 herramientas que utilicen versionamiento</w:t>
             </w:r>
           </w:p>
         </w:tc>
@@ -1061,6 +1062,13 @@
                 <w:lang w:eastAsia="ja-JP"/>
               </w:rPr>
             </w:pPr>
+            <w:r>
+              <w:rPr>
+                <w:rFonts w:cs="Arial"/>
+                <w:color w:val="000000"/>
+              </w:rPr>
+              <w:t>V 1.0.1</w:t>
+            </w:r>
           </w:p>
         </w:tc>
         <w:tc>
@@ -1076,12 +1084,20 @@
           <w:p>
             <w:pPr>
               <w:spacing w:before="200"/>
+              <w:jc w:val="center"/>
               <w:rPr>
                 <w:rFonts w:cs="Arial"/>
                 <w:color w:val="000000"/>
                 <w:lang w:eastAsia="ja-JP"/>
               </w:rPr>
             </w:pPr>
+            <w:r>
+              <w:rPr>
+                <w:rFonts w:cs="Arial"/>
+                <w:color w:val="000000"/>
+              </w:rPr>
+              <w:t>05-06-2014</w:t>
+            </w:r>
           </w:p>
         </w:tc>
         <w:tc>
@@ -1103,6 +1119,13 @@
                 <w:lang w:eastAsia="ja-JP"/>
               </w:rPr>
             </w:pPr>
+            <w:r>
+              <w:rPr>
+                <w:rFonts w:cs="Arial"/>
+                <w:color w:val="000000"/>
+              </w:rPr>
+              <w:t>Diego Celi</w:t>
+            </w:r>
           </w:p>
         </w:tc>
         <w:tc>
@@ -1124,6 +1147,20 @@
                 <w:lang w:eastAsia="ja-JP"/>
               </w:rPr>
             </w:pPr>
+            <w:r>
+              <w:rPr>
+                <w:rFonts w:cs="Arial"/>
+                <w:color w:val="000000"/>
+              </w:rPr>
+              <w:t xml:space="preserve">Investigación </w:t>
+            </w:r>
+            <w:r>
+              <w:rPr>
+                <w:rFonts w:cs="Arial"/>
+                <w:color w:val="000000"/>
+              </w:rPr>
+              <w:t xml:space="preserve">de versionamiento de la aplicación NetBeans IDE </w:t>
+            </w:r>
           </w:p>
         </w:tc>
       </w:tr>
@@ -1157,10 +1194,10 @@
         <w:tblLook w:val="04A0" w:firstRow="1" w:lastRow="0" w:firstColumn="1" w:lastColumn="0" w:noHBand="0" w:noVBand="1"/>
       </w:tblPr>
       <w:tblGrid>
-        <w:gridCol w:w="1803"/>
-        <w:gridCol w:w="1630"/>
-        <w:gridCol w:w="1857"/>
-        <w:gridCol w:w="3714"/>
+        <w:gridCol w:w="1785"/>
+        <w:gridCol w:w="1608"/>
+        <w:gridCol w:w="1827"/>
+        <w:gridCol w:w="3618"/>
       </w:tblGrid>
       <w:tr>
         <w:trPr>
@@ -1576,7 +1613,14 @@
                 <w:rFonts w:cs="Arial"/>
                 <w:color w:val="000000"/>
               </w:rPr>
-              <w:t>[03-06-2014]</w:t>
+              <w:t>[05</w:t>
+            </w:r>
+            <w:r>
+              <w:rPr>
+                <w:rFonts w:cs="Arial"/>
+                <w:color w:val="000000"/>
+              </w:rPr>
+              <w:t>-06-2014]</w:t>
             </w:r>
           </w:p>
         </w:tc>
@@ -1662,6 +1706,8 @@
           <w:sz w:val="24"/>
         </w:rPr>
       </w:pPr>
+      <w:bookmarkStart w:id="0" w:name="_GoBack"/>
+      <w:bookmarkEnd w:id="0"/>
     </w:p>
     <w:p>
       <w:pPr>
@@ -1678,11 +1724,13 @@
         <w:jc w:val="both"/>
         <w:rPr>
           <w:b/>
-        </w:rPr>
-      </w:pPr>
-      <w:r>
-        <w:rPr>
-          <w:b/>
+          <w:color w:val="FF0000"/>
+        </w:rPr>
+      </w:pPr>
+      <w:r>
+        <w:rPr>
+          <w:b/>
+          <w:color w:val="FF0000"/>
         </w:rPr>
         <w:t>Identificar al menos 4 herramientas que se utilicen en el versionamiento a nivel de proyectos o SW.</w:t>
       </w:r>
@@ -1903,20 +1951,20 @@
         <w:jc w:val="both"/>
       </w:pPr>
       <w:r>
+        <w:t xml:space="preserve">Fuerte apoyo al desarrollo no lineal, por ende rapidez en la gestión de ramas y mezclado de diferentes versiones. Git incluye herramientas específicas para navegar y visualizar un historial de desarrollo no lineal. </w:t>
+      </w:r>
+    </w:p>
+    <w:p>
+      <w:pPr>
+        <w:numPr>
+          <w:ilvl w:val="0"/>
+          <w:numId w:val="4"/>
+        </w:numPr>
+        <w:spacing w:before="100" w:beforeAutospacing="1" w:after="100" w:afterAutospacing="1" w:line="240" w:lineRule="auto"/>
+        <w:jc w:val="both"/>
+      </w:pPr>
+      <w:r>
         <w:lastRenderedPageBreak/>
-        <w:t xml:space="preserve">Fuerte apoyo al desarrollo no lineal, por ende rapidez en la gestión de ramas y mezclado de diferentes versiones. Git incluye herramientas específicas para navegar y visualizar un historial de desarrollo no lineal. </w:t>
-      </w:r>
-    </w:p>
-    <w:p>
-      <w:pPr>
-        <w:numPr>
-          <w:ilvl w:val="0"/>
-          <w:numId w:val="4"/>
-        </w:numPr>
-        <w:spacing w:before="100" w:beforeAutospacing="1" w:after="100" w:afterAutospacing="1" w:line="240" w:lineRule="auto"/>
-        <w:jc w:val="both"/>
-      </w:pPr>
-      <w:r>
         <w:t xml:space="preserve">Git le da a cada programador una copia local del historial del desarrollo entero, y los cambios se propagan entre los repositorios locales. </w:t>
       </w:r>
     </w:p>
@@ -2161,11 +2209,7 @@
         <w:t>E</w:t>
       </w:r>
       <w:r>
-        <w:t xml:space="preserve">s un sistema de control de versiones en el nivel de archivos, que permite a muchos tipos de organizaciones trabajar en distintas versiones de un proyecto al mismo tiempo. Esta funcionalidad es especialmente ventajosa en un entorno de desarrollo de software, donde se usa para mantener versiones de código </w:t>
-      </w:r>
-      <w:r>
-        <w:lastRenderedPageBreak/>
-        <w:t>paralelas. Sin embargo, el producto también se puede utilizar para mantener archivos en cualquier otro tipo de equipo.</w:t>
+        <w:t>s un sistema de control de versiones en el nivel de archivos, que permite a muchos tipos de organizaciones trabajar en distintas versiones de un proyecto al mismo tiempo. Esta funcionalidad es especialmente ventajosa en un entorno de desarrollo de software, donde se usa para mantener versiones de código paralelas. Sin embargo, el producto también se puede utilizar para mantener archivos en cualquier otro tipo de equipo.</w:t>
       </w:r>
     </w:p>
     <w:p>
@@ -2245,6 +2289,7 @@
           <w:szCs w:val="24"/>
           <w:lang w:eastAsia="es-EC"/>
         </w:rPr>
+        <w:lastRenderedPageBreak/>
         <w:t xml:space="preserve">Permite realizar un seguimiento de las versiones anteriores de un archivo. </w:t>
       </w:r>
     </w:p>
@@ -2325,7 +2370,14 @@
     </w:p>
     <w:p>
       <w:pPr>
-        <w:jc w:val="both"/>
+        <w:spacing w:before="100" w:beforeAutospacing="1" w:after="100" w:afterAutospacing="1" w:line="240" w:lineRule="auto"/>
+        <w:rPr>
+          <w:rFonts w:ascii="Times New Roman" w:eastAsia="Times New Roman" w:hAnsi="Times New Roman" w:cs="Times New Roman"/>
+          <w:color w:val="FF0000"/>
+          <w:sz w:val="24"/>
+          <w:szCs w:val="24"/>
+          <w:lang w:eastAsia="es-EC"/>
+        </w:rPr>
       </w:pPr>
     </w:p>
     <w:p>
@@ -2336,116 +2388,1252 @@
           <w:numId w:val="1"/>
         </w:numPr>
         <w:jc w:val="both"/>
-      </w:pPr>
-      <w:r>
-        <w:rPr>
-          <w:b/>
-        </w:rPr>
-        <w:t>Diseñar una solución software utilizando cualquier lenguaje de programación que permita registrar datos en archivos de una clase persona.</w:t>
-      </w:r>
-    </w:p>
-    <w:p>
-      <w:pPr>
-        <w:pStyle w:val="Prrafodelista"/>
-        <w:jc w:val="both"/>
-        <w:rPr>
-          <w:b/>
-        </w:rPr>
-      </w:pPr>
-    </w:p>
-    <w:p>
-      <w:pPr>
-        <w:pStyle w:val="Prrafodelista"/>
-        <w:numPr>
-          <w:ilvl w:val="0"/>
-          <w:numId w:val="1"/>
-        </w:numPr>
-        <w:jc w:val="both"/>
-        <w:rPr>
-          <w:b/>
-        </w:rPr>
-      </w:pPr>
-      <w:r>
-        <w:rPr>
-          <w:b/>
-        </w:rPr>
-        <w:t>De las 4 herramientas identificadas, seleccione una para versionar:</w:t>
-      </w:r>
-    </w:p>
-    <w:p>
-      <w:pPr>
-        <w:ind w:firstLine="708"/>
-        <w:jc w:val="both"/>
-        <w:rPr>
-          <w:b/>
-        </w:rPr>
-      </w:pPr>
-      <w:r>
-        <w:rPr>
-          <w:b/>
-        </w:rPr>
-        <w:t>Documentación en formato Word. (Al menos 4 historias)</w:t>
-      </w:r>
-    </w:p>
-    <w:p>
-      <w:pPr>
-        <w:ind w:left="708"/>
-        <w:jc w:val="both"/>
-        <w:rPr>
-          <w:b/>
-        </w:rPr>
-      </w:pPr>
-      <w:r>
-        <w:rPr>
-          <w:b/>
-        </w:rPr>
-        <w:t>Documentar código de la solución de software. (Al menos 4 historias)</w:t>
-      </w:r>
-    </w:p>
-    <w:p>
-      <w:pPr>
-        <w:ind w:firstLine="708"/>
-        <w:jc w:val="both"/>
-        <w:rPr>
-          <w:b/>
-        </w:rPr>
-      </w:pPr>
-      <w:r>
-        <w:rPr>
-          <w:b/>
-        </w:rPr>
-        <w:t>En la codificación documentar o versionar el código.</w:t>
-      </w:r>
-    </w:p>
-    <w:p>
-      <w:pPr>
-        <w:pStyle w:val="Prrafodelista"/>
-        <w:numPr>
-          <w:ilvl w:val="0"/>
-          <w:numId w:val="1"/>
-        </w:numPr>
-        <w:jc w:val="both"/>
-        <w:rPr>
-          <w:b/>
-        </w:rPr>
-      </w:pPr>
-      <w:r>
-        <w:rPr>
-          <w:b/>
+        <w:rPr>
+          <w:b/>
+          <w:color w:val="FF0000"/>
+        </w:rPr>
+      </w:pPr>
+      <w:r>
+        <w:rPr>
+          <w:b/>
+          <w:color w:val="FF0000"/>
         </w:rPr>
         <w:t>Consulte al menos 4 aplicaciones de software las cuales tengan versionamiento, por lo menos 2 niveles (V1, V1.1, V1.2, V2), describir que significa haber pasado del 1 a la 2.</w:t>
       </w:r>
     </w:p>
     <w:p>
       <w:pPr>
+        <w:rPr>
+          <w:b/>
+          <w:sz w:val="32"/>
+        </w:rPr>
+      </w:pPr>
+      <w:r>
+        <w:rPr>
+          <w:b/>
+          <w:sz w:val="32"/>
+        </w:rPr>
+        <w:t>Aplicación: NetBeans</w:t>
+      </w:r>
+      <w:r>
+        <w:rPr>
+          <w:b/>
+          <w:sz w:val="32"/>
+        </w:rPr>
+        <w:t xml:space="preserve"> IDE</w:t>
+      </w:r>
+    </w:p>
+    <w:p>
+      <w:pPr>
+        <w:jc w:val="both"/>
+        <w:rPr>
+          <w:b/>
+          <w:sz w:val="32"/>
+        </w:rPr>
+      </w:pPr>
+      <w:r>
+        <w:rPr>
+          <w:b/>
+          <w:sz w:val="32"/>
+        </w:rPr>
+        <w:t xml:space="preserve">NetBeans IDE  versión 7.0 </w:t>
+      </w:r>
+    </w:p>
+    <w:p>
+      <w:pPr>
+        <w:jc w:val="both"/>
+      </w:pPr>
+      <w:r>
+        <w:t>Introduce soporte de lenguaje para el desarrollo de la especificación de Java SE 7 con JDK 7 características del lenguaje. La versión también ofrece una integración mejorada con el servidor Oracle WebLogic, así como soporte para base de datos Oracle y GlassFish 3.1. Otros puntos destacados incluyen Maven 3 y HTML5 soporte de edición; un nuevo diseñador GridBagLayout para un mejor desarrollo de GUI del oscilación; mejoras en el editor de Java, y más.</w:t>
+      </w:r>
+    </w:p>
+    <w:p>
+      <w:pPr>
+        <w:jc w:val="both"/>
+      </w:pPr>
+      <w:r>
+        <w:t xml:space="preserve">NetBeans IDE 7.0 está disponible en inglés, Chino, portugueses, japoneses, rusos y brasileños </w:t>
+      </w:r>
+    </w:p>
+    <w:p>
+      <w:pPr>
+        <w:tabs>
+          <w:tab w:val="left" w:pos="3180"/>
+        </w:tabs>
+        <w:jc w:val="both"/>
+        <w:rPr>
+          <w:b/>
+        </w:rPr>
+      </w:pPr>
+      <w:r>
+        <w:rPr>
+          <w:b/>
+        </w:rPr>
+        <w:t xml:space="preserve">JDK 7 </w:t>
+      </w:r>
+    </w:p>
+    <w:p>
+      <w:pPr>
+        <w:pStyle w:val="Prrafodelista"/>
+        <w:numPr>
+          <w:ilvl w:val="0"/>
+          <w:numId w:val="7"/>
+        </w:numPr>
+        <w:tabs>
+          <w:tab w:val="left" w:pos="3180"/>
+        </w:tabs>
+        <w:spacing w:after="160" w:line="259" w:lineRule="auto"/>
+        <w:jc w:val="both"/>
+      </w:pPr>
+      <w:r>
+        <w:t>El apoyo del proyecto de la moneda</w:t>
+      </w:r>
+    </w:p>
+    <w:p>
+      <w:pPr>
+        <w:pStyle w:val="Prrafodelista"/>
+        <w:numPr>
+          <w:ilvl w:val="0"/>
+          <w:numId w:val="7"/>
+        </w:numPr>
+        <w:tabs>
+          <w:tab w:val="left" w:pos="3180"/>
+        </w:tabs>
+        <w:spacing w:after="160" w:line="259" w:lineRule="auto"/>
+        <w:jc w:val="both"/>
+      </w:pPr>
+      <w:r>
+        <w:t>Mejoras en el Editor: autocompletado de código, consejos</w:t>
+      </w:r>
+    </w:p>
+    <w:p>
+      <w:pPr>
+        <w:tabs>
+          <w:tab w:val="left" w:pos="3180"/>
+        </w:tabs>
+        <w:jc w:val="both"/>
+        <w:rPr>
+          <w:b/>
+        </w:rPr>
+      </w:pPr>
+      <w:r>
+        <w:rPr>
+          <w:b/>
+        </w:rPr>
+        <w:t>WebLogic Server</w:t>
+      </w:r>
+    </w:p>
+    <w:p>
+      <w:pPr>
+        <w:pStyle w:val="Prrafodelista"/>
+        <w:numPr>
+          <w:ilvl w:val="0"/>
+          <w:numId w:val="6"/>
+        </w:numPr>
+        <w:tabs>
+          <w:tab w:val="left" w:pos="3180"/>
+        </w:tabs>
+        <w:spacing w:after="160" w:line="259" w:lineRule="auto"/>
+        <w:jc w:val="both"/>
+      </w:pPr>
+      <w:r>
+        <w:t>Implementación simplificada y más rápida de WebLogic.</w:t>
+      </w:r>
+    </w:p>
+    <w:p>
+      <w:pPr>
+        <w:pStyle w:val="Prrafodelista"/>
+        <w:numPr>
+          <w:ilvl w:val="0"/>
+          <w:numId w:val="6"/>
+        </w:numPr>
+        <w:tabs>
+          <w:tab w:val="left" w:pos="3180"/>
+        </w:tabs>
+        <w:spacing w:after="160" w:line="259" w:lineRule="auto"/>
+        <w:jc w:val="both"/>
+      </w:pPr>
+      <w:r>
+        <w:t>Nuevo nodo de ejecución de servidor que muestra las aplicaciones y los recursos empleados.</w:t>
+      </w:r>
+    </w:p>
+    <w:p>
+      <w:pPr>
+        <w:pStyle w:val="Prrafodelista"/>
+        <w:numPr>
+          <w:ilvl w:val="0"/>
+          <w:numId w:val="6"/>
+        </w:numPr>
+        <w:tabs>
+          <w:tab w:val="left" w:pos="3180"/>
+        </w:tabs>
+        <w:spacing w:after="160" w:line="259" w:lineRule="auto"/>
+        <w:jc w:val="both"/>
+      </w:pPr>
+      <w:r>
+        <w:t>JSF integración con bibliotecas del servidor.</w:t>
+      </w:r>
+    </w:p>
+    <w:p>
+      <w:pPr>
+        <w:tabs>
+          <w:tab w:val="left" w:pos="3180"/>
+        </w:tabs>
+        <w:jc w:val="both"/>
+        <w:rPr>
+          <w:b/>
+        </w:rPr>
+      </w:pPr>
+      <w:r>
+        <w:rPr>
+          <w:b/>
+        </w:rPr>
+        <w:t>Base de datos Oracle</w:t>
+      </w:r>
+    </w:p>
+    <w:p>
+      <w:pPr>
+        <w:pStyle w:val="Prrafodelista"/>
+        <w:numPr>
+          <w:ilvl w:val="0"/>
+          <w:numId w:val="6"/>
+        </w:numPr>
+        <w:tabs>
+          <w:tab w:val="left" w:pos="3180"/>
+        </w:tabs>
+        <w:spacing w:after="160" w:line="259" w:lineRule="auto"/>
+        <w:jc w:val="both"/>
+      </w:pPr>
+      <w:r>
+        <w:t>Asistente de conexión simplificado.</w:t>
+      </w:r>
+    </w:p>
+    <w:p>
+      <w:pPr>
+        <w:pStyle w:val="Prrafodelista"/>
+        <w:numPr>
+          <w:ilvl w:val="0"/>
+          <w:numId w:val="6"/>
+        </w:numPr>
+        <w:tabs>
+          <w:tab w:val="left" w:pos="3180"/>
+        </w:tabs>
+        <w:spacing w:after="160" w:line="259" w:lineRule="auto"/>
+        <w:jc w:val="both"/>
+      </w:pPr>
+      <w:r>
+        <w:t>Instalación guiada al controlador JDBC.</w:t>
+      </w:r>
+    </w:p>
+    <w:p>
+      <w:pPr>
+        <w:pStyle w:val="Prrafodelista"/>
+        <w:numPr>
+          <w:ilvl w:val="0"/>
+          <w:numId w:val="6"/>
+        </w:numPr>
+        <w:tabs>
+          <w:tab w:val="left" w:pos="3180"/>
+        </w:tabs>
+        <w:spacing w:after="160" w:line="259" w:lineRule="auto"/>
+        <w:jc w:val="both"/>
+      </w:pPr>
+      <w:r>
+        <w:t>Edición y despliegue de procedimientos almacenados.</w:t>
+      </w:r>
+    </w:p>
+    <w:p>
+      <w:pPr>
+        <w:tabs>
+          <w:tab w:val="left" w:pos="3180"/>
+        </w:tabs>
+        <w:jc w:val="both"/>
+        <w:rPr>
+          <w:b/>
+        </w:rPr>
+      </w:pPr>
+      <w:r>
+        <w:rPr>
+          <w:b/>
+        </w:rPr>
+        <w:t>Oracle DB</w:t>
+      </w:r>
+    </w:p>
+    <w:p>
+      <w:pPr>
+        <w:pStyle w:val="Prrafodelista"/>
+        <w:numPr>
+          <w:ilvl w:val="0"/>
+          <w:numId w:val="6"/>
+        </w:numPr>
+        <w:tabs>
+          <w:tab w:val="left" w:pos="3180"/>
+        </w:tabs>
+        <w:jc w:val="both"/>
+      </w:pPr>
+      <w:r>
+        <w:t>Glass Fish.</w:t>
+      </w:r>
+    </w:p>
+    <w:p>
+      <w:pPr>
+        <w:pStyle w:val="Prrafodelista"/>
+        <w:numPr>
+          <w:ilvl w:val="0"/>
+          <w:numId w:val="6"/>
+        </w:numPr>
+        <w:tabs>
+          <w:tab w:val="left" w:pos="3180"/>
+        </w:tabs>
+        <w:jc w:val="both"/>
+      </w:pPr>
+      <w:r>
+        <w:t>GlassFish apoyo 3.1.</w:t>
+      </w:r>
+    </w:p>
+    <w:p>
+      <w:pPr>
+        <w:pStyle w:val="Prrafodelista"/>
+        <w:numPr>
+          <w:ilvl w:val="0"/>
+          <w:numId w:val="6"/>
+        </w:numPr>
+        <w:tabs>
+          <w:tab w:val="left" w:pos="3180"/>
+        </w:tabs>
+        <w:jc w:val="both"/>
+      </w:pPr>
+      <w:r>
+        <w:lastRenderedPageBreak/>
+        <w:t>Reinicio de Dominio y visor de registro de GlassFish remoto.</w:t>
+      </w:r>
+    </w:p>
+    <w:p>
+      <w:pPr>
+        <w:pStyle w:val="Prrafodelista"/>
+        <w:numPr>
+          <w:ilvl w:val="0"/>
+          <w:numId w:val="6"/>
+        </w:numPr>
+        <w:tabs>
+          <w:tab w:val="left" w:pos="3180"/>
+        </w:tabs>
+        <w:jc w:val="both"/>
+      </w:pPr>
+      <w:r>
+        <w:t>Habilitar y deshabilitar las aplicaciones implementadas.</w:t>
+      </w:r>
+    </w:p>
+    <w:p>
+      <w:pPr>
+        <w:tabs>
+          <w:tab w:val="left" w:pos="3180"/>
+        </w:tabs>
+        <w:jc w:val="both"/>
+        <w:rPr>
+          <w:b/>
+        </w:rPr>
+      </w:pPr>
+      <w:r>
+        <w:rPr>
+          <w:b/>
+        </w:rPr>
+        <w:t>Java</w:t>
+      </w:r>
+    </w:p>
+    <w:p>
+      <w:pPr>
+        <w:pStyle w:val="Prrafodelista"/>
+        <w:numPr>
+          <w:ilvl w:val="0"/>
+          <w:numId w:val="6"/>
+        </w:numPr>
+        <w:tabs>
+          <w:tab w:val="left" w:pos="3180"/>
+        </w:tabs>
+        <w:jc w:val="both"/>
+      </w:pPr>
+      <w:r>
+        <w:t>Maven 3 de apoyo.</w:t>
+      </w:r>
+    </w:p>
+    <w:p>
+      <w:pPr>
+        <w:pStyle w:val="Prrafodelista"/>
+        <w:numPr>
+          <w:ilvl w:val="0"/>
+          <w:numId w:val="6"/>
+        </w:numPr>
+        <w:tabs>
+          <w:tab w:val="left" w:pos="3180"/>
+        </w:tabs>
+        <w:jc w:val="both"/>
+      </w:pPr>
+      <w:r>
+        <w:t>JUnit 4.8.2 integración y diversas mejoras JUnit.</w:t>
+      </w:r>
+    </w:p>
+    <w:p>
+      <w:pPr>
+        <w:pStyle w:val="Prrafodelista"/>
+        <w:numPr>
+          <w:ilvl w:val="0"/>
+          <w:numId w:val="6"/>
+        </w:numPr>
+        <w:tabs>
+          <w:tab w:val="left" w:pos="3180"/>
+        </w:tabs>
+        <w:jc w:val="both"/>
+      </w:pPr>
+      <w:r>
+        <w:t>URLs HTTP remotos soportados para Javadoc en las bibliotecas y las plataformas Java.</w:t>
+      </w:r>
+    </w:p>
+    <w:p>
+      <w:pPr>
+        <w:pStyle w:val="Prrafodelista"/>
+        <w:numPr>
+          <w:ilvl w:val="0"/>
+          <w:numId w:val="6"/>
+        </w:numPr>
+        <w:tabs>
+          <w:tab w:val="left" w:pos="3180"/>
+        </w:tabs>
+        <w:jc w:val="both"/>
+      </w:pPr>
+      <w:r>
+        <w:t>Nuevo personalizador visual mejorado para GridBagLayout.</w:t>
+      </w:r>
+    </w:p>
+    <w:p>
+      <w:pPr>
+        <w:tabs>
+          <w:tab w:val="left" w:pos="3180"/>
+        </w:tabs>
+        <w:jc w:val="both"/>
+        <w:rPr>
+          <w:b/>
+        </w:rPr>
+      </w:pPr>
+      <w:r>
+        <w:rPr>
+          <w:b/>
+        </w:rPr>
+        <w:t>Java EE</w:t>
+      </w:r>
+    </w:p>
+    <w:p>
+      <w:pPr>
+        <w:pStyle w:val="Prrafodelista"/>
+        <w:numPr>
+          <w:ilvl w:val="0"/>
+          <w:numId w:val="6"/>
+        </w:numPr>
+        <w:tabs>
+          <w:tab w:val="left" w:pos="3180"/>
+        </w:tabs>
+        <w:jc w:val="both"/>
+      </w:pPr>
+      <w:r>
+        <w:t>Soporte mejorado para CDI, los servicios REST y Java Persistence.</w:t>
+      </w:r>
+    </w:p>
+    <w:p>
+      <w:pPr>
+        <w:pStyle w:val="Prrafodelista"/>
+        <w:numPr>
+          <w:ilvl w:val="0"/>
+          <w:numId w:val="6"/>
+        </w:numPr>
+        <w:tabs>
+          <w:tab w:val="left" w:pos="3180"/>
+        </w:tabs>
+        <w:jc w:val="both"/>
+      </w:pPr>
+      <w:r>
+        <w:t>El nuevo soporte para Bean Validation.</w:t>
+      </w:r>
+    </w:p>
+    <w:p>
+      <w:pPr>
+        <w:pStyle w:val="Prrafodelista"/>
+        <w:numPr>
+          <w:ilvl w:val="0"/>
+          <w:numId w:val="6"/>
+        </w:numPr>
+        <w:tabs>
+          <w:tab w:val="left" w:pos="3180"/>
+        </w:tabs>
+        <w:jc w:val="both"/>
+      </w:pPr>
+      <w:r>
+        <w:t>Apoyo a bibliotecas de componentes JSF, incluyendo liado biblioteca PrimeFaces.</w:t>
+      </w:r>
+    </w:p>
+    <w:p>
+      <w:pPr>
+        <w:pStyle w:val="Prrafodelista"/>
+        <w:numPr>
+          <w:ilvl w:val="0"/>
+          <w:numId w:val="6"/>
+        </w:numPr>
+        <w:tabs>
+          <w:tab w:val="left" w:pos="3180"/>
+        </w:tabs>
+        <w:jc w:val="both"/>
+      </w:pPr>
+      <w:r>
+        <w:t>Edición mejorada de lenguaje de expresión en JSF, incluyendo la finalización de código, refactorización y sugerencias.</w:t>
+      </w:r>
+    </w:p>
+    <w:p>
+      <w:pPr>
+        <w:tabs>
+          <w:tab w:val="left" w:pos="3180"/>
+        </w:tabs>
+        <w:jc w:val="both"/>
+        <w:rPr>
+          <w:b/>
+        </w:rPr>
+      </w:pPr>
+      <w:r>
+        <w:rPr>
+          <w:b/>
+        </w:rPr>
+        <w:t>Idiomas Web</w:t>
+      </w:r>
+    </w:p>
+    <w:p>
+      <w:pPr>
+        <w:pStyle w:val="Prrafodelista"/>
+        <w:numPr>
+          <w:ilvl w:val="0"/>
+          <w:numId w:val="6"/>
+        </w:numPr>
+        <w:tabs>
+          <w:tab w:val="left" w:pos="3180"/>
+        </w:tabs>
+        <w:spacing w:after="160" w:line="259" w:lineRule="auto"/>
+        <w:jc w:val="both"/>
+      </w:pPr>
+      <w:r>
+        <w:t>Soporte de edición HTML5.</w:t>
+      </w:r>
+    </w:p>
+    <w:p>
+      <w:pPr>
+        <w:pStyle w:val="Prrafodelista"/>
+        <w:numPr>
+          <w:ilvl w:val="0"/>
+          <w:numId w:val="6"/>
+        </w:numPr>
+        <w:tabs>
+          <w:tab w:val="left" w:pos="3180"/>
+        </w:tabs>
+        <w:spacing w:after="160" w:line="259" w:lineRule="auto"/>
+        <w:jc w:val="both"/>
+      </w:pPr>
+      <w:r>
+        <w:t>Formateador JSON.</w:t>
+      </w:r>
+    </w:p>
+    <w:p>
+      <w:pPr>
+        <w:tabs>
+          <w:tab w:val="left" w:pos="3180"/>
+        </w:tabs>
+        <w:jc w:val="both"/>
+        <w:rPr>
+          <w:b/>
+        </w:rPr>
+      </w:pPr>
+      <w:r>
+        <w:rPr>
+          <w:b/>
+        </w:rPr>
+        <w:t>PHP</w:t>
+      </w:r>
+    </w:p>
+    <w:p>
+      <w:pPr>
+        <w:pStyle w:val="Prrafodelista"/>
+        <w:numPr>
+          <w:ilvl w:val="0"/>
+          <w:numId w:val="6"/>
+        </w:numPr>
+        <w:tabs>
+          <w:tab w:val="left" w:pos="3180"/>
+        </w:tabs>
+        <w:spacing w:after="160" w:line="259" w:lineRule="auto"/>
+        <w:jc w:val="both"/>
+      </w:pPr>
+      <w:r>
+        <w:t>Generar PHPDoc.</w:t>
+      </w:r>
+    </w:p>
+    <w:p>
+      <w:pPr>
+        <w:pStyle w:val="Prrafodelista"/>
+        <w:numPr>
+          <w:ilvl w:val="0"/>
+          <w:numId w:val="6"/>
+        </w:numPr>
+        <w:tabs>
+          <w:tab w:val="left" w:pos="3180"/>
+        </w:tabs>
+        <w:spacing w:after="160" w:line="259" w:lineRule="auto"/>
+        <w:jc w:val="both"/>
+      </w:pPr>
+      <w:r>
+        <w:t>Cambiar el nombre de refactorización, Eliminación Segura Refactoring.</w:t>
+      </w:r>
+    </w:p>
+    <w:p>
+      <w:pPr>
+        <w:pStyle w:val="Prrafodelista"/>
+        <w:numPr>
+          <w:ilvl w:val="0"/>
+          <w:numId w:val="6"/>
+        </w:numPr>
+        <w:tabs>
+          <w:tab w:val="left" w:pos="3180"/>
+        </w:tabs>
+        <w:spacing w:after="160" w:line="259" w:lineRule="auto"/>
+        <w:jc w:val="both"/>
+      </w:pPr>
+      <w:r>
+        <w:t>PHP 5.3 - Soporte para alias.</w:t>
+      </w:r>
+    </w:p>
+    <w:p>
+      <w:pPr>
+        <w:tabs>
+          <w:tab w:val="left" w:pos="3180"/>
+        </w:tabs>
+        <w:jc w:val="both"/>
+        <w:rPr>
+          <w:b/>
+        </w:rPr>
+      </w:pPr>
+      <w:r>
+        <w:rPr>
+          <w:b/>
+        </w:rPr>
+        <w:t>C / C + +</w:t>
+      </w:r>
+    </w:p>
+    <w:p>
+      <w:pPr>
+        <w:pStyle w:val="Prrafodelista"/>
+        <w:numPr>
+          <w:ilvl w:val="0"/>
+          <w:numId w:val="6"/>
+        </w:numPr>
+        <w:tabs>
+          <w:tab w:val="left" w:pos="3180"/>
+        </w:tabs>
+        <w:spacing w:after="160" w:line="259" w:lineRule="auto"/>
+        <w:jc w:val="both"/>
+      </w:pPr>
+      <w:r>
+        <w:t>Fácil importación de proyecto de binario existente del usuario.</w:t>
+      </w:r>
+    </w:p>
+    <w:p>
+      <w:pPr>
+        <w:pStyle w:val="Prrafodelista"/>
+        <w:numPr>
+          <w:ilvl w:val="0"/>
+          <w:numId w:val="6"/>
+        </w:numPr>
+        <w:tabs>
+          <w:tab w:val="left" w:pos="3180"/>
+        </w:tabs>
+        <w:spacing w:after="160" w:line="259" w:lineRule="auto"/>
+        <w:jc w:val="both"/>
+      </w:pPr>
+      <w:r>
+        <w:t>Nuevo tipo de proyecto donde se encuentran los archivos de origen del usuario en el sistema remoto.</w:t>
+      </w:r>
+    </w:p>
+    <w:p>
+      <w:pPr>
+        <w:tabs>
+          <w:tab w:val="left" w:pos="3180"/>
+        </w:tabs>
+        <w:jc w:val="both"/>
+        <w:rPr>
+          <w:b/>
+        </w:rPr>
+      </w:pPr>
+      <w:r>
+        <w:rPr>
+          <w:b/>
+        </w:rPr>
+        <w:t>Plataforma NetBeans</w:t>
+      </w:r>
+    </w:p>
+    <w:p>
+      <w:pPr>
+        <w:pStyle w:val="Prrafodelista"/>
+        <w:numPr>
+          <w:ilvl w:val="0"/>
+          <w:numId w:val="6"/>
+        </w:numPr>
+        <w:tabs>
+          <w:tab w:val="left" w:pos="3180"/>
+        </w:tabs>
+        <w:spacing w:after="160" w:line="259" w:lineRule="auto"/>
+        <w:jc w:val="both"/>
+      </w:pPr>
+      <w:r>
+        <w:t>Anotaciones para generar registros de acción en la capa.</w:t>
+      </w:r>
+    </w:p>
+    <w:p>
+      <w:pPr>
+        <w:pStyle w:val="Prrafodelista"/>
+        <w:numPr>
+          <w:ilvl w:val="0"/>
+          <w:numId w:val="6"/>
+        </w:numPr>
+        <w:tabs>
+          <w:tab w:val="left" w:pos="3180"/>
+        </w:tabs>
+        <w:spacing w:after="160" w:line="259" w:lineRule="auto"/>
+        <w:jc w:val="both"/>
+      </w:pPr>
+      <w:r>
+        <w:t>Mejoras en el rendimiento y la estrecha integración con Profiler.</w:t>
+      </w:r>
+    </w:p>
+    <w:p>
+      <w:pPr>
+        <w:pStyle w:val="Prrafodelista"/>
+        <w:numPr>
+          <w:ilvl w:val="0"/>
+          <w:numId w:val="6"/>
+        </w:numPr>
+        <w:tabs>
+          <w:tab w:val="left" w:pos="3180"/>
+        </w:tabs>
+        <w:spacing w:after="160" w:line="259" w:lineRule="auto"/>
+        <w:jc w:val="both"/>
+      </w:pPr>
+      <w:r>
+        <w:t>NetBeans Adicionales Cambios en el API.</w:t>
+      </w:r>
+    </w:p>
+    <w:p>
+      <w:pPr>
+        <w:pStyle w:val="Prrafodelista"/>
+        <w:tabs>
+          <w:tab w:val="left" w:pos="3180"/>
+        </w:tabs>
+        <w:spacing w:after="160" w:line="259" w:lineRule="auto"/>
+        <w:jc w:val="both"/>
+      </w:pPr>
+    </w:p>
+    <w:p>
+      <w:pPr>
+        <w:pStyle w:val="Prrafodelista"/>
+        <w:tabs>
+          <w:tab w:val="left" w:pos="3180"/>
+        </w:tabs>
+        <w:spacing w:after="160" w:line="259" w:lineRule="auto"/>
+        <w:jc w:val="both"/>
+      </w:pPr>
+    </w:p>
+    <w:p>
+      <w:pPr>
+        <w:jc w:val="both"/>
+        <w:rPr>
+          <w:b/>
+          <w:sz w:val="32"/>
+        </w:rPr>
+      </w:pPr>
+      <w:r>
+        <w:rPr>
+          <w:b/>
+          <w:sz w:val="32"/>
+        </w:rPr>
+        <w:t xml:space="preserve">NetBeans IDE versión 8.0 </w:t>
+      </w:r>
+    </w:p>
+    <w:p>
+      <w:pPr>
+        <w:jc w:val="both"/>
+      </w:pPr>
+      <w:r>
+        <w:t>La nueva versión de NetBeans nos Viene estafa analiz</w:t>
+      </w:r>
+      <w:r>
+        <w:t>adores de Código y editores para</w:t>
+      </w:r>
+      <w:r>
+        <w:t xml:space="preserve"> Trabajar Con las últimas Tecnologías de Java 8: Java SE 8, Java SE Embedded 8, y Java ME Embedded 8 Se ha </w:t>
+      </w:r>
+      <w:r>
+        <w:lastRenderedPageBreak/>
+        <w:t>Mejorado el Soporte párr Maven y Java EE PrimeFaces estafadores. ; Nuevas Herramientas HTML5 para, en particular, AngularJS Pará; PHP Mejoras Y párr y Soporte párrafo C / C +</w:t>
+      </w:r>
+      <w:r>
+        <w:t>.</w:t>
+      </w:r>
+    </w:p>
+    <w:p>
+      <w:pPr>
+        <w:jc w:val="both"/>
+        <w:rPr>
+          <w:b/>
+          <w:sz w:val="32"/>
+        </w:rPr>
+      </w:pPr>
+      <w:r>
+        <w:rPr>
+          <w:b/>
+          <w:sz w:val="32"/>
+        </w:rPr>
+        <w:t>Características:</w:t>
+      </w:r>
+    </w:p>
+    <w:p>
+      <w:pPr>
+        <w:jc w:val="both"/>
+        <w:rPr>
+          <w:b/>
+        </w:rPr>
+      </w:pPr>
+      <w:r>
+        <w:rPr>
+          <w:b/>
+        </w:rPr>
+        <w:t>Java</w:t>
+      </w:r>
+    </w:p>
+    <w:p>
+      <w:pPr>
+        <w:pStyle w:val="Prrafodelista"/>
+        <w:numPr>
+          <w:ilvl w:val="0"/>
+          <w:numId w:val="6"/>
+        </w:numPr>
+        <w:spacing w:after="160" w:line="259" w:lineRule="auto"/>
+        <w:jc w:val="both"/>
+      </w:pPr>
+      <w:r>
+        <w:t>Soporte para JDK 8: Un analizador de Código Y Mejoras En El editor de perfiles, párr Lambdas, arroyos y Referencias un Métodos.</w:t>
+      </w:r>
+    </w:p>
+    <w:p>
+      <w:pPr>
+        <w:pStyle w:val="Prrafodelista"/>
+        <w:numPr>
+          <w:ilvl w:val="0"/>
+          <w:numId w:val="6"/>
+        </w:numPr>
+        <w:spacing w:after="160" w:line="259" w:lineRule="auto"/>
+        <w:jc w:val="both"/>
+      </w:pPr>
+      <w:r>
+        <w:t>Soporte Java SE desplegar Embedded para, ejecutar, depurar o HACER perfiles de Soporte Java ME Embedded.</w:t>
+      </w:r>
+    </w:p>
+    <w:p>
+      <w:pPr>
+        <w:pStyle w:val="Prrafodelista"/>
+        <w:numPr>
+          <w:ilvl w:val="0"/>
+          <w:numId w:val="6"/>
+        </w:numPr>
+        <w:spacing w:after="160" w:line="259" w:lineRule="auto"/>
+        <w:jc w:val="both"/>
+      </w:pPr>
+      <w:r>
+        <w:t>Diferentes Mejoras al editor de Java, consejos de como java, mostrado javadoc de como información sobre herramientas, Mejoras al renombrado Instantáneo, y Exclusiones a la hora de completar Código.</w:t>
+      </w:r>
+    </w:p>
+    <w:p>
+      <w:pPr>
+        <w:pStyle w:val="Prrafodelista"/>
+        <w:numPr>
+          <w:ilvl w:val="0"/>
+          <w:numId w:val="6"/>
+        </w:numPr>
+        <w:spacing w:after="160" w:line="259" w:lineRule="auto"/>
+        <w:jc w:val="both"/>
+      </w:pPr>
+      <w:r>
+        <w:t>Mejoras a la Integración estafa Java FX Escena Constructor.</w:t>
+      </w:r>
+    </w:p>
+    <w:p>
+      <w:pPr>
+        <w:jc w:val="both"/>
+        <w:rPr>
+          <w:b/>
+        </w:rPr>
+      </w:pPr>
+      <w:r>
+        <w:rPr>
+          <w:b/>
+        </w:rPr>
+        <w:t>Java EE</w:t>
+      </w:r>
+    </w:p>
+    <w:p>
+      <w:pPr>
+        <w:pStyle w:val="Prrafodelista"/>
+        <w:numPr>
+          <w:ilvl w:val="0"/>
+          <w:numId w:val="6"/>
+        </w:numPr>
+        <w:spacing w:after="160" w:line="259" w:lineRule="auto"/>
+        <w:jc w:val="both"/>
+      </w:pPr>
+      <w:r>
+        <w:t>Nuevo generador de Código PrimeFaces, Generar un párrafo el esqueleto de Aplicaciones CRUD PrimeFaces estafa de Conexión a la Base de Datos.</w:t>
+      </w:r>
+    </w:p>
+    <w:p>
+      <w:pPr>
+        <w:pStyle w:val="Prrafodelista"/>
+        <w:numPr>
+          <w:ilvl w:val="0"/>
+          <w:numId w:val="6"/>
+        </w:numPr>
+        <w:spacing w:after="160" w:line="259" w:lineRule="auto"/>
+        <w:jc w:val="both"/>
+      </w:pPr>
+      <w:r>
+        <w:t>Integración estafa Tomcat 8.</w:t>
+      </w:r>
+    </w:p>
+    <w:p>
+      <w:pPr>
+        <w:pStyle w:val="Prrafodelista"/>
+        <w:numPr>
+          <w:ilvl w:val="0"/>
+          <w:numId w:val="6"/>
+        </w:numPr>
+        <w:spacing w:after="160" w:line="259" w:lineRule="auto"/>
+        <w:jc w:val="both"/>
+      </w:pPr>
+      <w:r>
+        <w:t>Integración estafa TomEE, Incluyendo Diferentes implementaciones JPA párrafo, Y CONFIGURACION JAX-RS de fuentes de datos y.</w:t>
+      </w:r>
+    </w:p>
+    <w:p>
+      <w:pPr>
+        <w:pStyle w:val="Prrafodelista"/>
+        <w:numPr>
+          <w:ilvl w:val="0"/>
+          <w:numId w:val="6"/>
+        </w:numPr>
+        <w:spacing w:after="160" w:line="259" w:lineRule="auto"/>
+        <w:jc w:val="both"/>
+      </w:pPr>
+      <w:r>
+        <w:t>Asistente párrafo Plantilla Facelets Ahora consulta Que Secciones deseamos Generar</w:t>
+      </w:r>
+    </w:p>
+    <w:p>
+      <w:pPr>
+        <w:pStyle w:val="Prrafodelista"/>
+        <w:numPr>
+          <w:ilvl w:val="0"/>
+          <w:numId w:val="6"/>
+        </w:numPr>
+        <w:spacing w:after="160" w:line="259" w:lineRule="auto"/>
+        <w:jc w:val="both"/>
+      </w:pPr>
+      <w:r>
+        <w:t>Compuestos Completar Código párr Secciones de plantilla de la ONU, y utilizando componentes JSF</w:t>
+      </w:r>
+    </w:p>
+    <w:p>
+      <w:pPr>
+        <w:pStyle w:val="Prrafodelista"/>
+        <w:numPr>
+          <w:ilvl w:val="0"/>
+          <w:numId w:val="6"/>
+        </w:numPr>
+        <w:spacing w:after="160" w:line="259" w:lineRule="auto"/>
+        <w:jc w:val="both"/>
+      </w:pPr>
+      <w:r>
+        <w:t>Mas flexibility para insinúa JPA, el Cual Puede Ser Deshabilitado, Habilitado y estafa advertencias si la ONU es Nivel Modificado.</w:t>
+      </w:r>
+    </w:p>
+    <w:p>
+      <w:pPr>
+        <w:jc w:val="both"/>
+        <w:rPr>
+          <w:b/>
+        </w:rPr>
+      </w:pPr>
+      <w:r>
+        <w:rPr>
+          <w:b/>
+        </w:rPr>
+        <w:t>Maven</w:t>
+      </w:r>
+    </w:p>
+    <w:p>
+      <w:pPr>
+        <w:pStyle w:val="Prrafodelista"/>
+        <w:numPr>
+          <w:ilvl w:val="0"/>
+          <w:numId w:val="6"/>
+        </w:numPr>
+        <w:jc w:val="both"/>
+      </w:pPr>
+      <w:r>
+        <w:t>Nuevo gráfico diseño switcher.</w:t>
+      </w:r>
+    </w:p>
+    <w:p>
+      <w:pPr>
+        <w:pStyle w:val="Prrafodelista"/>
+        <w:numPr>
+          <w:ilvl w:val="0"/>
+          <w:numId w:val="6"/>
+        </w:numPr>
+        <w:spacing w:after="160" w:line="259" w:lineRule="auto"/>
+        <w:jc w:val="both"/>
+      </w:pPr>
+      <w:r>
+        <w:t>El Navegador Muestra Objetivos Maven.</w:t>
+      </w:r>
+    </w:p>
+    <w:p>
+      <w:pPr>
+        <w:pStyle w:val="Prrafodelista"/>
+        <w:numPr>
+          <w:ilvl w:val="0"/>
+          <w:numId w:val="6"/>
+        </w:numPr>
+        <w:spacing w:after="160" w:line="259" w:lineRule="auto"/>
+        <w:jc w:val="both"/>
+      </w:pPr>
+      <w:r>
+        <w:t>Recursos web ADICIONALES mostrados en La Ventana Proyectos.</w:t>
+      </w:r>
+    </w:p>
+    <w:p>
+      <w:pPr>
+        <w:pStyle w:val="Prrafodelista"/>
+        <w:numPr>
+          <w:ilvl w:val="0"/>
+          <w:numId w:val="6"/>
+        </w:numPr>
+        <w:spacing w:after="160" w:line="259" w:lineRule="auto"/>
+        <w:jc w:val="both"/>
+      </w:pPr>
+      <w:r>
+        <w:t>Mejoras en la actuación cuando se ejecuta Aplicaciones web.</w:t>
+      </w:r>
+    </w:p>
+    <w:p>
+      <w:pPr>
+        <w:pStyle w:val="Prrafodelista"/>
+        <w:numPr>
+          <w:ilvl w:val="0"/>
+          <w:numId w:val="6"/>
+        </w:numPr>
+        <w:spacing w:after="160" w:line="259" w:lineRule="auto"/>
+        <w:jc w:val="both"/>
+      </w:pPr>
+      <w:r>
+        <w:t>Mejoras en el rendimiento de la experta en el párrafo "Aplicar cambios en el código" mientras depuramos.</w:t>
+      </w:r>
+    </w:p>
+    <w:p>
+      <w:pPr>
+        <w:jc w:val="both"/>
+      </w:pPr>
+      <w:r>
+        <w:rPr>
+          <w:b/>
+        </w:rPr>
+        <w:t>JavaScript</w:t>
+      </w:r>
+    </w:p>
+    <w:p>
+      <w:pPr>
+        <w:pStyle w:val="Prrafodelista"/>
+        <w:numPr>
+          <w:ilvl w:val="0"/>
+          <w:numId w:val="6"/>
+        </w:numPr>
+        <w:spacing w:after="160" w:line="259" w:lineRule="auto"/>
+        <w:jc w:val="both"/>
+      </w:pPr>
+      <w:r>
+        <w:t>Navegación a través de hiperenlaces AngularJS de vistas a Controladores</w:t>
+      </w:r>
+    </w:p>
+    <w:p>
+      <w:pPr>
+        <w:pStyle w:val="Prrafodelista"/>
+        <w:numPr>
+          <w:ilvl w:val="0"/>
+          <w:numId w:val="6"/>
+        </w:numPr>
+        <w:spacing w:after="160" w:line="259" w:lineRule="auto"/>
+        <w:jc w:val="both"/>
+      </w:pPr>
+      <w:r>
+        <w:t xml:space="preserve">Muchas Mejoras una AngularJS párr completar Código Entre Artefactos, Como completar </w:t>
+      </w:r>
+    </w:p>
+    <w:p>
+      <w:pPr>
+        <w:pStyle w:val="Prrafodelista"/>
+        <w:numPr>
+          <w:ilvl w:val="0"/>
+          <w:numId w:val="6"/>
+        </w:numPr>
+        <w:spacing w:after="160" w:line="259" w:lineRule="auto"/>
+        <w:jc w:val="both"/>
+      </w:pPr>
+      <w:r>
+        <w:t>Soporte de completado de Código en plantillas nocaut.</w:t>
+      </w:r>
+    </w:p>
+    <w:p>
+      <w:pPr>
+        <w:pStyle w:val="Prrafodelista"/>
+        <w:numPr>
+          <w:ilvl w:val="0"/>
+          <w:numId w:val="6"/>
+        </w:numPr>
+        <w:spacing w:after="160" w:line="259" w:lineRule="auto"/>
+        <w:jc w:val="both"/>
+      </w:pPr>
+      <w:r>
+        <w:t xml:space="preserve">Nuevo Soporte en el editor párr CREAR JQuery Widgets de plugins Y Depuración de Código javascript ejecutado en Nashorn (JDK 8 +) motor de scripts. </w:t>
+      </w:r>
+    </w:p>
+    <w:p>
+      <w:pPr>
+        <w:jc w:val="both"/>
+        <w:rPr>
+          <w:b/>
+        </w:rPr>
+      </w:pPr>
+      <w:r>
+        <w:rPr>
+          <w:b/>
+        </w:rPr>
+        <w:lastRenderedPageBreak/>
+        <w:t>HTML5</w:t>
+      </w:r>
+    </w:p>
+    <w:p>
+      <w:pPr>
+        <w:pStyle w:val="Prrafodelista"/>
+        <w:numPr>
+          <w:ilvl w:val="0"/>
+          <w:numId w:val="6"/>
+        </w:numPr>
+        <w:spacing w:after="160" w:line="259" w:lineRule="auto"/>
+        <w:jc w:val="both"/>
+      </w:pPr>
+      <w:r>
+        <w:t>Depuración Android 4.4 WebKit Soportado párr Cordova 3.3 +Soporte de un corredor de prueba Nuevo Karma</w:t>
+      </w:r>
+    </w:p>
+    <w:p>
+      <w:pPr>
+        <w:jc w:val="both"/>
+        <w:rPr>
+          <w:b/>
+        </w:rPr>
+      </w:pPr>
+      <w:r>
+        <w:rPr>
+          <w:b/>
+        </w:rPr>
+        <w:t>Plataforma</w:t>
+      </w:r>
+    </w:p>
+    <w:p>
+      <w:pPr>
+        <w:pStyle w:val="Prrafodelista"/>
+        <w:numPr>
+          <w:ilvl w:val="0"/>
+          <w:numId w:val="6"/>
+        </w:numPr>
+        <w:spacing w:after="160" w:line="259" w:lineRule="auto"/>
+        <w:jc w:val="both"/>
+      </w:pPr>
+      <w:r>
+        <w:t>Mejoras para Sistemas de Windows, de cómo dividir el redactor a través de arrastrar y soltar y sin api nuevo párrafo Personalizar los tabs del editor</w:t>
+      </w:r>
+      <w:r>
+        <w:t>.</w:t>
+      </w:r>
+    </w:p>
+    <w:p>
+      <w:pPr>
+        <w:pStyle w:val="Prrafodelista"/>
+        <w:numPr>
+          <w:ilvl w:val="0"/>
+          <w:numId w:val="6"/>
+        </w:numPr>
+        <w:spacing w:after="160" w:line="259" w:lineRule="auto"/>
+        <w:jc w:val="both"/>
+      </w:pPr>
+      <w:r>
+        <w:t>Nuevo Diseño de interfaz de usuario para manejar Grupos de Proyectos</w:t>
+      </w:r>
+      <w:r>
+        <w:t>.</w:t>
+      </w:r>
+    </w:p>
+    <w:p>
+      <w:pPr>
+        <w:pStyle w:val="Prrafodelista"/>
+        <w:numPr>
+          <w:ilvl w:val="0"/>
+          <w:numId w:val="6"/>
+        </w:numPr>
+        <w:spacing w:after="160" w:line="259" w:lineRule="auto"/>
+        <w:jc w:val="both"/>
+      </w:pPr>
+      <w:r>
+        <w:t>Archivos en Directorios Que pueden extensión porción ordenados servicio</w:t>
+      </w:r>
+      <w:r>
+        <w:t>.</w:t>
+      </w:r>
+    </w:p>
+    <w:p>
+      <w:pPr>
+        <w:pStyle w:val="Prrafodelista"/>
+        <w:spacing w:after="160" w:line="259" w:lineRule="auto"/>
+        <w:jc w:val="both"/>
+      </w:pPr>
+    </w:p>
+    <w:p>
+      <w:pPr>
+        <w:jc w:val="both"/>
+      </w:pPr>
+    </w:p>
+    <w:p>
+      <w:pPr>
+        <w:jc w:val="both"/>
+      </w:pPr>
+    </w:p>
+    <w:p>
+      <w:pPr>
         <w:jc w:val="both"/>
         <w:rPr>
           <w:b/>
           <w:color w:val="FF0000"/>
         </w:rPr>
       </w:pPr>
-      <w:bookmarkStart w:id="0" w:name="_GoBack"/>
-      <w:bookmarkEnd w:id="0"/>
     </w:p>
     <w:sectPr>
       <w:pgSz w:w="12240" w:h="15840"/>
@@ -2897,6 +4085,230 @@
     </w:lvl>
   </w:abstractNum>
   <w:abstractNum w:abstractNumId="3">
+    <w:nsid w:val="47177596"/>
+    <w:multiLevelType w:val="hybridMultilevel"/>
+    <w:tmpl w:val="84DA0C90"/>
+    <w:lvl w:ilvl="0" w:tplc="DAFC7922">
+      <w:numFmt w:val="bullet"/>
+      <w:lvlText w:val=""/>
+      <w:lvlJc w:val="left"/>
+      <w:pPr>
+        <w:ind w:left="720" w:hanging="360"/>
+      </w:pPr>
+      <w:rPr>
+        <w:rFonts w:ascii="Symbol" w:eastAsiaTheme="minorHAnsi" w:hAnsi="Symbol" w:cstheme="minorBidi" w:hint="default"/>
+      </w:rPr>
+    </w:lvl>
+    <w:lvl w:ilvl="1" w:tplc="0C0A0003" w:tentative="1">
+      <w:start w:val="1"/>
+      <w:numFmt w:val="bullet"/>
+      <w:lvlText w:val="o"/>
+      <w:lvlJc w:val="left"/>
+      <w:pPr>
+        <w:ind w:left="1440" w:hanging="360"/>
+      </w:pPr>
+      <w:rPr>
+        <w:rFonts w:ascii="Courier New" w:hAnsi="Courier New" w:cs="Courier New" w:hint="default"/>
+      </w:rPr>
+    </w:lvl>
+    <w:lvl w:ilvl="2" w:tplc="0C0A0005" w:tentative="1">
+      <w:start w:val="1"/>
+      <w:numFmt w:val="bullet"/>
+      <w:lvlText w:val=""/>
+      <w:lvlJc w:val="left"/>
+      <w:pPr>
+        <w:ind w:left="2160" w:hanging="360"/>
+      </w:pPr>
+      <w:rPr>
+        <w:rFonts w:ascii="Wingdings" w:hAnsi="Wingdings" w:hint="default"/>
+      </w:rPr>
+    </w:lvl>
+    <w:lvl w:ilvl="3" w:tplc="0C0A0001" w:tentative="1">
+      <w:start w:val="1"/>
+      <w:numFmt w:val="bullet"/>
+      <w:lvlText w:val=""/>
+      <w:lvlJc w:val="left"/>
+      <w:pPr>
+        <w:ind w:left="2880" w:hanging="360"/>
+      </w:pPr>
+      <w:rPr>
+        <w:rFonts w:ascii="Symbol" w:hAnsi="Symbol" w:hint="default"/>
+      </w:rPr>
+    </w:lvl>
+    <w:lvl w:ilvl="4" w:tplc="0C0A0003" w:tentative="1">
+      <w:start w:val="1"/>
+      <w:numFmt w:val="bullet"/>
+      <w:lvlText w:val="o"/>
+      <w:lvlJc w:val="left"/>
+      <w:pPr>
+        <w:ind w:left="3600" w:hanging="360"/>
+      </w:pPr>
+      <w:rPr>
+        <w:rFonts w:ascii="Courier New" w:hAnsi="Courier New" w:cs="Courier New" w:hint="default"/>
+      </w:rPr>
+    </w:lvl>
+    <w:lvl w:ilvl="5" w:tplc="0C0A0005" w:tentative="1">
+      <w:start w:val="1"/>
+      <w:numFmt w:val="bullet"/>
+      <w:lvlText w:val=""/>
+      <w:lvlJc w:val="left"/>
+      <w:pPr>
+        <w:ind w:left="4320" w:hanging="360"/>
+      </w:pPr>
+      <w:rPr>
+        <w:rFonts w:ascii="Wingdings" w:hAnsi="Wingdings" w:hint="default"/>
+      </w:rPr>
+    </w:lvl>
+    <w:lvl w:ilvl="6" w:tplc="0C0A0001" w:tentative="1">
+      <w:start w:val="1"/>
+      <w:numFmt w:val="bullet"/>
+      <w:lvlText w:val=""/>
+      <w:lvlJc w:val="left"/>
+      <w:pPr>
+        <w:ind w:left="5040" w:hanging="360"/>
+      </w:pPr>
+      <w:rPr>
+        <w:rFonts w:ascii="Symbol" w:hAnsi="Symbol" w:hint="default"/>
+      </w:rPr>
+    </w:lvl>
+    <w:lvl w:ilvl="7" w:tplc="0C0A0003" w:tentative="1">
+      <w:start w:val="1"/>
+      <w:numFmt w:val="bullet"/>
+      <w:lvlText w:val="o"/>
+      <w:lvlJc w:val="left"/>
+      <w:pPr>
+        <w:ind w:left="5760" w:hanging="360"/>
+      </w:pPr>
+      <w:rPr>
+        <w:rFonts w:ascii="Courier New" w:hAnsi="Courier New" w:cs="Courier New" w:hint="default"/>
+      </w:rPr>
+    </w:lvl>
+    <w:lvl w:ilvl="8" w:tplc="0C0A0005" w:tentative="1">
+      <w:start w:val="1"/>
+      <w:numFmt w:val="bullet"/>
+      <w:lvlText w:val=""/>
+      <w:lvlJc w:val="left"/>
+      <w:pPr>
+        <w:ind w:left="6480" w:hanging="360"/>
+      </w:pPr>
+      <w:rPr>
+        <w:rFonts w:ascii="Wingdings" w:hAnsi="Wingdings" w:hint="default"/>
+      </w:rPr>
+    </w:lvl>
+  </w:abstractNum>
+  <w:abstractNum w:abstractNumId="4">
+    <w:nsid w:val="49D81E36"/>
+    <w:multiLevelType w:val="hybridMultilevel"/>
+    <w:tmpl w:val="B008A838"/>
+    <w:lvl w:ilvl="0" w:tplc="96CCAC04">
+      <w:numFmt w:val="bullet"/>
+      <w:lvlText w:val=""/>
+      <w:lvlJc w:val="left"/>
+      <w:pPr>
+        <w:ind w:left="720" w:hanging="360"/>
+      </w:pPr>
+      <w:rPr>
+        <w:rFonts w:ascii="Symbol" w:eastAsiaTheme="minorHAnsi" w:hAnsi="Symbol" w:cstheme="minorBidi" w:hint="default"/>
+      </w:rPr>
+    </w:lvl>
+    <w:lvl w:ilvl="1" w:tplc="0C0A0003">
+      <w:start w:val="1"/>
+      <w:numFmt w:val="bullet"/>
+      <w:lvlText w:val="o"/>
+      <w:lvlJc w:val="left"/>
+      <w:pPr>
+        <w:ind w:left="1440" w:hanging="360"/>
+      </w:pPr>
+      <w:rPr>
+        <w:rFonts w:ascii="Courier New" w:hAnsi="Courier New" w:cs="Courier New" w:hint="default"/>
+      </w:rPr>
+    </w:lvl>
+    <w:lvl w:ilvl="2" w:tplc="0C0A0005" w:tentative="1">
+      <w:start w:val="1"/>
+      <w:numFmt w:val="bullet"/>
+      <w:lvlText w:val=""/>
+      <w:lvlJc w:val="left"/>
+      <w:pPr>
+        <w:ind w:left="2160" w:hanging="360"/>
+      </w:pPr>
+      <w:rPr>
+        <w:rFonts w:ascii="Wingdings" w:hAnsi="Wingdings" w:hint="default"/>
+      </w:rPr>
+    </w:lvl>
+    <w:lvl w:ilvl="3" w:tplc="0C0A0001" w:tentative="1">
+      <w:start w:val="1"/>
+      <w:numFmt w:val="bullet"/>
+      <w:lvlText w:val=""/>
+      <w:lvlJc w:val="left"/>
+      <w:pPr>
+        <w:ind w:left="2880" w:hanging="360"/>
+      </w:pPr>
+      <w:rPr>
+        <w:rFonts w:ascii="Symbol" w:hAnsi="Symbol" w:hint="default"/>
+      </w:rPr>
+    </w:lvl>
+    <w:lvl w:ilvl="4" w:tplc="0C0A0003" w:tentative="1">
+      <w:start w:val="1"/>
+      <w:numFmt w:val="bullet"/>
+      <w:lvlText w:val="o"/>
+      <w:lvlJc w:val="left"/>
+      <w:pPr>
+        <w:ind w:left="3600" w:hanging="360"/>
+      </w:pPr>
+      <w:rPr>
+        <w:rFonts w:ascii="Courier New" w:hAnsi="Courier New" w:cs="Courier New" w:hint="default"/>
+      </w:rPr>
+    </w:lvl>
+    <w:lvl w:ilvl="5" w:tplc="0C0A0005" w:tentative="1">
+      <w:start w:val="1"/>
+      <w:numFmt w:val="bullet"/>
+      <w:lvlText w:val=""/>
+      <w:lvlJc w:val="left"/>
+      <w:pPr>
+        <w:ind w:left="4320" w:hanging="360"/>
+      </w:pPr>
+      <w:rPr>
+        <w:rFonts w:ascii="Wingdings" w:hAnsi="Wingdings" w:hint="default"/>
+      </w:rPr>
+    </w:lvl>
+    <w:lvl w:ilvl="6" w:tplc="0C0A0001" w:tentative="1">
+      <w:start w:val="1"/>
+      <w:numFmt w:val="bullet"/>
+      <w:lvlText w:val=""/>
+      <w:lvlJc w:val="left"/>
+      <w:pPr>
+        <w:ind w:left="5040" w:hanging="360"/>
+      </w:pPr>
+      <w:rPr>
+        <w:rFonts w:ascii="Symbol" w:hAnsi="Symbol" w:hint="default"/>
+      </w:rPr>
+    </w:lvl>
+    <w:lvl w:ilvl="7" w:tplc="0C0A0003" w:tentative="1">
+      <w:start w:val="1"/>
+      <w:numFmt w:val="bullet"/>
+      <w:lvlText w:val="o"/>
+      <w:lvlJc w:val="left"/>
+      <w:pPr>
+        <w:ind w:left="5760" w:hanging="360"/>
+      </w:pPr>
+      <w:rPr>
+        <w:rFonts w:ascii="Courier New" w:hAnsi="Courier New" w:cs="Courier New" w:hint="default"/>
+      </w:rPr>
+    </w:lvl>
+    <w:lvl w:ilvl="8" w:tplc="0C0A0005" w:tentative="1">
+      <w:start w:val="1"/>
+      <w:numFmt w:val="bullet"/>
+      <w:lvlText w:val=""/>
+      <w:lvlJc w:val="left"/>
+      <w:pPr>
+        <w:ind w:left="6480" w:hanging="360"/>
+      </w:pPr>
+      <w:rPr>
+        <w:rFonts w:ascii="Wingdings" w:hAnsi="Wingdings" w:hint="default"/>
+      </w:rPr>
+    </w:lvl>
+  </w:abstractNum>
+  <w:abstractNum w:abstractNumId="5">
     <w:nsid w:val="68DC1231"/>
     <w:multiLevelType w:val="hybridMultilevel"/>
     <w:tmpl w:val="24C4B9A4"/>
@@ -2985,7 +4397,7 @@
       </w:pPr>
     </w:lvl>
   </w:abstractNum>
-  <w:abstractNum w:abstractNumId="4">
+  <w:abstractNum w:abstractNumId="6">
     <w:nsid w:val="6DF93DC0"/>
     <w:multiLevelType w:val="hybridMultilevel"/>
     <w:tmpl w:val="CCC8A882"/>
@@ -3099,19 +4511,25 @@
     </w:lvl>
   </w:abstractNum>
   <w:num w:numId="1">
-    <w:abstractNumId w:val="3"/>
+    <w:abstractNumId w:val="5"/>
   </w:num>
   <w:num w:numId="2">
     <w:abstractNumId w:val="1"/>
   </w:num>
   <w:num w:numId="3">
-    <w:abstractNumId w:val="4"/>
+    <w:abstractNumId w:val="6"/>
   </w:num>
   <w:num w:numId="4">
     <w:abstractNumId w:val="2"/>
   </w:num>
   <w:num w:numId="5">
     <w:abstractNumId w:val="0"/>
+  </w:num>
+  <w:num w:numId="6">
+    <w:abstractNumId w:val="4"/>
+  </w:num>
+  <w:num w:numId="7">
+    <w:abstractNumId w:val="3"/>
   </w:num>
 </w:numbering>
 </file>

</xml_diff>

<commit_message>
Versionamiento aplicacion Android y  Office
caracteristicas  la aplicacion Android version3 y  4 y tambien Microsoft
Office version 7 y version 8
</commit_message>
<xml_diff>
--- a/Investigacion/tarea procesos.docx
+++ b/Investigacion/tarea procesos.docx
@@ -278,146 +278,12 @@
       </w:pPr>
       <w:r>
         <w:rPr>
-          <w:noProof/>
-          <w:sz w:val="20"/>
-          <w:szCs w:val="20"/>
-          <w:lang w:val="es-ES" w:eastAsia="es-ES"/>
-        </w:rPr>
-        <w:lastRenderedPageBreak/>
-        <mc:AlternateContent>
-          <mc:Choice Requires="wps">
-            <w:drawing>
-              <wp:anchor distT="0" distB="0" distL="114300" distR="114300" simplePos="0" relativeHeight="251658240" behindDoc="0" locked="0" layoutInCell="1" allowOverlap="1" wp14:anchorId="246C9D2C" wp14:editId="75D674AD">
-                <wp:simplePos x="0" y="0"/>
-                <wp:positionH relativeFrom="page">
-                  <wp:posOffset>3895725</wp:posOffset>
-                </wp:positionH>
-                <wp:positionV relativeFrom="page">
-                  <wp:posOffset>5905500</wp:posOffset>
-                </wp:positionV>
-                <wp:extent cx="3642995" cy="523875"/>
-                <wp:effectExtent l="0" t="0" r="0" b="10160"/>
-                <wp:wrapNone/>
-                <wp:docPr id="3" name="Cuadro de texto 3"/>
-                <wp:cNvGraphicFramePr/>
-                <a:graphic xmlns:a="http://schemas.openxmlformats.org/drawingml/2006/main">
-                  <a:graphicData uri="http://schemas.microsoft.com/office/word/2010/wordprocessingShape">
-                    <wps:wsp>
-                      <wps:cNvSpPr txBox="1"/>
-                      <wps:spPr>
-                        <a:xfrm>
-                          <a:off x="0" y="0"/>
-                          <a:ext cx="3642995" cy="532130"/>
-                        </a:xfrm>
-                        <a:prstGeom prst="rect">
-                          <a:avLst/>
-                        </a:prstGeom>
-                        <a:noFill/>
-                        <a:ln w="6350">
-                          <a:noFill/>
-                        </a:ln>
-                        <a:effectLst/>
-                      </wps:spPr>
-                      <wps:style>
-                        <a:lnRef idx="0">
-                          <a:schemeClr val="accent1"/>
-                        </a:lnRef>
-                        <a:fillRef idx="0">
-                          <a:schemeClr val="accent1"/>
-                        </a:fillRef>
-                        <a:effectRef idx="0">
-                          <a:schemeClr val="accent1"/>
-                        </a:effectRef>
-                        <a:fontRef idx="minor">
-                          <a:schemeClr val="dk1"/>
-                        </a:fontRef>
-                      </wps:style>
-                      <wps:txbx>
-                        <w:txbxContent>
-                          <w:sdt>
-                            <w:sdtPr>
-                              <w:alias w:val="Título"/>
-                              <w:id w:val="-1731462342"/>
-                              <w:showingPlcHdr/>
-                              <w:dataBinding w:prefixMappings="xmlns:ns0='http://purl.org/dc/elements/1.1/' xmlns:ns1='http://schemas.openxmlformats.org/package/2006/metadata/core-properties' " w:xpath="/ns1:coreProperties[1]/ns0:title[1]" w:storeItemID="{6C3C8BC8-F283-45AE-878A-BAB7291924A1}"/>
-                              <w:text/>
-                            </w:sdtPr>
-                            <w:sdtEndPr/>
-                            <w:sdtContent>
-                              <w:p>
-                                <w:pPr>
-                                  <w:pStyle w:val="Puesto"/>
-                                </w:pPr>
-                                <w:r>
-                                  <w:t xml:space="preserve">     </w:t>
-                                </w:r>
-                              </w:p>
-                            </w:sdtContent>
-                          </w:sdt>
-                        </w:txbxContent>
-                      </wps:txbx>
-                      <wps:bodyPr rot="0" spcFirstLastPara="0" vertOverflow="overflow" horzOverflow="overflow" vert="horz" wrap="square" lIns="0" tIns="0" rIns="457200" bIns="0" numCol="1" spcCol="0" rtlCol="0" fromWordArt="0" anchor="t" anchorCtr="0" forceAA="0" compatLnSpc="1">
-                        <a:prstTxWarp prst="textNoShape">
-                          <a:avLst/>
-                        </a:prstTxWarp>
-                        <a:spAutoFit/>
-                      </wps:bodyPr>
-                    </wps:wsp>
-                  </a:graphicData>
-                </a:graphic>
-                <wp14:sizeRelH relativeFrom="page">
-                  <wp14:pctWidth>0</wp14:pctWidth>
-                </wp14:sizeRelH>
-                <wp14:sizeRelV relativeFrom="margin">
-                  <wp14:pctHeight>0</wp14:pctHeight>
-                </wp14:sizeRelV>
-              </wp:anchor>
-            </w:drawing>
-          </mc:Choice>
-          <mc:Fallback>
-            <w:pict>
-              <v:shapetype w14:anchorId="246C9D2C" id="_x0000_t202" coordsize="21600,21600" o:spt="202" path="m,l,21600r21600,l21600,xe">
-                <v:stroke joinstyle="miter"/>
-                <v:path gradientshapeok="t" o:connecttype="rect"/>
-              </v:shapetype>
-              <v:shape id="Cuadro de texto 3" o:spid="_x0000_s1026" type="#_x0000_t202" style="position:absolute;margin-left:306.75pt;margin-top:465pt;width:286.85pt;height:41.25pt;z-index:251658240;visibility:visible;mso-wrap-style:square;mso-width-percent:0;mso-height-percent:0;mso-wrap-distance-left:9pt;mso-wrap-distance-top:0;mso-wrap-distance-right:9pt;mso-wrap-distance-bottom:0;mso-position-horizontal:absolute;mso-position-horizontal-relative:page;mso-position-vertical:absolute;mso-position-vertical-relative:page;mso-width-percent:0;mso-height-percent:0;mso-width-relative:page;mso-height-relative:margin;v-text-anchor:top" o:gfxdata="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" filled="f" stroked="f" strokeweight=".5pt">
-                <v:textbox style="mso-fit-shape-to-text:t" inset="0,0,36pt,0">
-                  <w:txbxContent>
-                    <w:sdt>
-                      <w:sdtPr>
-                        <w:alias w:val="Título"/>
-                        <w:id w:val="-1731462342"/>
-                        <w:showingPlcHdr/>
-                        <w:dataBinding w:prefixMappings="xmlns:ns0='http://purl.org/dc/elements/1.1/' xmlns:ns1='http://schemas.openxmlformats.org/package/2006/metadata/core-properties' " w:xpath="/ns1:coreProperties[1]/ns0:title[1]" w:storeItemID="{6C3C8BC8-F283-45AE-878A-BAB7291924A1}"/>
-                        <w:text/>
-                      </w:sdtPr>
-                      <w:sdtEndPr/>
-                      <w:sdtContent>
-                        <w:p>
-                          <w:pPr>
-                            <w:pStyle w:val="Puesto"/>
-                          </w:pPr>
-                          <w:r>
-                            <w:t xml:space="preserve">     </w:t>
-                          </w:r>
-                        </w:p>
-                      </w:sdtContent>
-                    </w:sdt>
-                  </w:txbxContent>
-                </v:textbox>
-                <w10:wrap anchorx="page" anchory="page"/>
-              </v:shape>
-            </w:pict>
-          </mc:Fallback>
-        </mc:AlternateContent>
-      </w:r>
-      <w:r>
-        <w:rPr>
           <w:rFonts w:cs="Arial"/>
           <w:color w:val="000000"/>
           <w:sz w:val="20"/>
           <w:szCs w:val="20"/>
         </w:rPr>
+        <w:lastRenderedPageBreak/>
         <w:t>Información del Documento</w:t>
       </w:r>
     </w:p>
@@ -594,8 +460,10 @@
               <w:rPr>
                 <w:rFonts w:cs="Arial"/>
               </w:rPr>
-              <w:t>1.0.2</w:t>
+              <w:t>1.0.3</w:t>
             </w:r>
+            <w:bookmarkStart w:id="0" w:name="_GoBack"/>
+            <w:bookmarkEnd w:id="0"/>
           </w:p>
         </w:tc>
       </w:tr>
@@ -1171,6 +1039,121 @@
             <w:tcBorders>
               <w:top w:val="single" w:sz="6" w:space="0" w:color="808080"/>
               <w:left w:val="nil"/>
+              <w:bottom w:val="single" w:sz="6" w:space="0" w:color="808080"/>
+              <w:right w:val="nil"/>
+            </w:tcBorders>
+          </w:tcPr>
+          <w:p>
+            <w:pPr>
+              <w:spacing w:before="200"/>
+              <w:rPr>
+                <w:rFonts w:cs="Arial"/>
+                <w:color w:val="000000"/>
+                <w:lang w:eastAsia="ja-JP"/>
+              </w:rPr>
+            </w:pPr>
+            <w:r>
+              <w:rPr>
+                <w:rFonts w:cs="Arial"/>
+                <w:color w:val="000000"/>
+              </w:rPr>
+              <w:t>V 1.0.2</w:t>
+            </w:r>
+          </w:p>
+        </w:tc>
+        <w:tc>
+          <w:tcPr>
+            <w:tcW w:w="1351" w:type="dxa"/>
+            <w:tcBorders>
+              <w:top w:val="single" w:sz="6" w:space="0" w:color="808080"/>
+              <w:left w:val="nil"/>
+              <w:bottom w:val="single" w:sz="6" w:space="0" w:color="808080"/>
+              <w:right w:val="nil"/>
+            </w:tcBorders>
+          </w:tcPr>
+          <w:p>
+            <w:pPr>
+              <w:spacing w:before="200"/>
+              <w:jc w:val="center"/>
+              <w:rPr>
+                <w:rFonts w:cs="Arial"/>
+                <w:color w:val="000000"/>
+                <w:lang w:eastAsia="ja-JP"/>
+              </w:rPr>
+            </w:pPr>
+            <w:r>
+              <w:rPr>
+                <w:rFonts w:cs="Arial"/>
+                <w:color w:val="000000"/>
+              </w:rPr>
+              <w:t>05-06-2014</w:t>
+            </w:r>
+          </w:p>
+        </w:tc>
+        <w:tc>
+          <w:tcPr>
+            <w:tcW w:w="2646" w:type="dxa"/>
+            <w:tcBorders>
+              <w:top w:val="single" w:sz="6" w:space="0" w:color="808080"/>
+              <w:left w:val="nil"/>
+              <w:bottom w:val="single" w:sz="6" w:space="0" w:color="808080"/>
+              <w:right w:val="nil"/>
+            </w:tcBorders>
+          </w:tcPr>
+          <w:p>
+            <w:pPr>
+              <w:spacing w:before="200"/>
+              <w:rPr>
+                <w:rFonts w:cs="Arial"/>
+                <w:color w:val="000000"/>
+                <w:lang w:eastAsia="ja-JP"/>
+              </w:rPr>
+            </w:pPr>
+            <w:r>
+              <w:rPr>
+                <w:rFonts w:cs="Arial"/>
+                <w:color w:val="000000"/>
+              </w:rPr>
+              <w:t>Diego Celi</w:t>
+            </w:r>
+          </w:p>
+        </w:tc>
+        <w:tc>
+          <w:tcPr>
+            <w:tcW w:w="3960" w:type="dxa"/>
+            <w:tcBorders>
+              <w:top w:val="single" w:sz="6" w:space="0" w:color="808080"/>
+              <w:left w:val="nil"/>
+              <w:bottom w:val="single" w:sz="6" w:space="0" w:color="808080"/>
+              <w:right w:val="nil"/>
+            </w:tcBorders>
+          </w:tcPr>
+          <w:p>
+            <w:pPr>
+              <w:spacing w:before="200"/>
+              <w:rPr>
+                <w:rFonts w:cs="Arial"/>
+                <w:color w:val="000000"/>
+                <w:lang w:eastAsia="ja-JP"/>
+              </w:rPr>
+            </w:pPr>
+            <w:r>
+              <w:rPr>
+                <w:rFonts w:cs="Arial"/>
+                <w:color w:val="000000"/>
+              </w:rPr>
+              <w:t xml:space="preserve">Investigación de versionamiento de la aplicación Windows 7 y 8 </w:t>
+            </w:r>
+          </w:p>
+        </w:tc>
+      </w:tr>
+      <w:tr>
+        <w:tc>
+          <w:tcPr>
+            <w:tcW w:w="1061" w:type="dxa"/>
+            <w:tcBorders>
+              <w:top w:val="single" w:sz="6" w:space="0" w:color="808080"/>
+              <w:left w:val="nil"/>
               <w:bottom w:val="single" w:sz="12" w:space="0" w:color="808080"/>
               <w:right w:val="nil"/>
             </w:tcBorders>
@@ -1189,7 +1172,7 @@
                 <w:rFonts w:cs="Arial"/>
                 <w:color w:val="000000"/>
               </w:rPr>
-              <w:t>V 1.0.2</w:t>
+              <w:t>V 1.0.3</w:t>
             </w:r>
           </w:p>
         </w:tc>
@@ -1218,7 +1201,7 @@
                 <w:rFonts w:cs="Arial"/>
                 <w:color w:val="000000"/>
               </w:rPr>
-              <w:t>05-06-2014</w:t>
+              <w:t>06-06-2014</w:t>
             </w:r>
           </w:p>
         </w:tc>
@@ -1274,7 +1257,14 @@
                 <w:rFonts w:cs="Arial"/>
                 <w:color w:val="000000"/>
               </w:rPr>
-              <w:t xml:space="preserve">Investigación de versionamiento de la aplicación Windows 7 y 8 </w:t>
+              <w:t xml:space="preserve">Investigación de versionamiento de la aplicación Android y </w:t>
+            </w:r>
+            <w:r>
+              <w:rPr>
+                <w:rFonts w:cs="Arial"/>
+                <w:color w:val="000000"/>
+              </w:rPr>
+              <w:t>Microsoft Office</w:t>
             </w:r>
           </w:p>
         </w:tc>
@@ -1471,7 +1461,14 @@
                 <w:rFonts w:cs="Arial"/>
                 <w:color w:val="000000"/>
               </w:rPr>
-              <w:t>[05</w:t>
+              <w:t>[0</w:t>
+            </w:r>
+            <w:r>
+              <w:rPr>
+                <w:rFonts w:cs="Arial"/>
+                <w:color w:val="000000"/>
+              </w:rPr>
+              <w:t>6</w:t>
             </w:r>
             <w:r>
               <w:rPr>
@@ -1735,7 +1732,7 @@
                 <w:rFonts w:cs="Arial"/>
                 <w:color w:val="000000"/>
               </w:rPr>
-              <w:t>[05</w:t>
+              <w:t>[06</w:t>
             </w:r>
             <w:r>
               <w:rPr>
@@ -2042,7 +2039,11 @@
         <w:t>Git</w:t>
       </w:r>
       <w:r>
-        <w:t>: Es un software de control de versiones, pensando en la eficiencia y la confiabilidad del mantenimiento de versiones de aplicaciones cuando estas tienen un gran número de archivos de código fuente. Git se ha convertido desde entonces en un sistema de control de versiones con funcionalidad plena. Hay algunos proyectos de mucha relevancia que ya usan Git, en particular, el grupo de programación del núcleo Linux.</w:t>
+        <w:t xml:space="preserve">: Es un software de control de versiones, pensando en la eficiencia y la confiabilidad del mantenimiento de versiones de aplicaciones cuando estas tienen un gran número de archivos de código fuente. Git se ha convertido desde entonces en un sistema de </w:t>
+      </w:r>
+      <w:r>
+        <w:lastRenderedPageBreak/>
+        <w:t>control de versiones con funcionalidad plena. Hay algunos proyectos de mucha relevancia que ya usan Git, en particular, el grupo de programación del núcleo Linux.</w:t>
       </w:r>
     </w:p>
     <w:p>
@@ -2058,7 +2059,6 @@
         <w:rPr>
           <w:b/>
         </w:rPr>
-        <w:lastRenderedPageBreak/>
         <w:t>Características:</w:t>
       </w:r>
     </w:p>
@@ -2320,6 +2320,7 @@
           <w:b/>
           <w:bCs/>
         </w:rPr>
+        <w:lastRenderedPageBreak/>
         <w:t xml:space="preserve">Microsoft Visual SourceSafe: </w:t>
       </w:r>
       <w:r>
@@ -2329,11 +2330,7 @@
         <w:t>E</w:t>
       </w:r>
       <w:r>
-        <w:t xml:space="preserve">s un sistema de control de versiones en el nivel de archivos, que permite a muchos tipos de organizaciones trabajar en distintas versiones de un proyecto al mismo tiempo. Esta funcionalidad es especialmente ventajosa en un </w:t>
-      </w:r>
-      <w:r>
-        <w:lastRenderedPageBreak/>
-        <w:t>entorno de desarrollo de software, donde se usa para mantener versiones de código paralelas. Sin embargo, el producto también se puede utilizar para mantener archivos en cualquier otro tipo de equipo.</w:t>
+        <w:t>s un sistema de control de versiones en el nivel de archivos, que permite a muchos tipos de organizaciones trabajar en distintas versiones de un proyecto al mismo tiempo. Esta funcionalidad es especialmente ventajosa en un entorno de desarrollo de software, donde se usa para mantener versiones de código paralelas. Sin embargo, el producto también se puede utilizar para mantener archivos en cualquier otro tipo de equipo.</w:t>
       </w:r>
     </w:p>
     <w:p>
@@ -2728,6 +2725,7 @@
         <w:jc w:val="both"/>
       </w:pPr>
       <w:r>
+        <w:lastRenderedPageBreak/>
         <w:t>Asistente de conexión simplificado.</w:t>
       </w:r>
     </w:p>
@@ -2762,96 +2760,562 @@
         <w:jc w:val="both"/>
       </w:pPr>
       <w:r>
+        <w:t>Edición y despliegue de procedimientos almacenados.</w:t>
+      </w:r>
+    </w:p>
+    <w:p>
+      <w:pPr>
+        <w:tabs>
+          <w:tab w:val="left" w:pos="3180"/>
+        </w:tabs>
+        <w:jc w:val="both"/>
+        <w:rPr>
+          <w:b/>
+        </w:rPr>
+      </w:pPr>
+      <w:r>
+        <w:rPr>
+          <w:b/>
+        </w:rPr>
+        <w:t>Oracle DB</w:t>
+      </w:r>
+    </w:p>
+    <w:p>
+      <w:pPr>
+        <w:pStyle w:val="Prrafodelista"/>
+        <w:numPr>
+          <w:ilvl w:val="0"/>
+          <w:numId w:val="6"/>
+        </w:numPr>
+        <w:tabs>
+          <w:tab w:val="left" w:pos="3180"/>
+        </w:tabs>
+        <w:jc w:val="both"/>
+      </w:pPr>
+      <w:r>
+        <w:t>Glass Fish.</w:t>
+      </w:r>
+    </w:p>
+    <w:p>
+      <w:pPr>
+        <w:pStyle w:val="Prrafodelista"/>
+        <w:numPr>
+          <w:ilvl w:val="0"/>
+          <w:numId w:val="6"/>
+        </w:numPr>
+        <w:tabs>
+          <w:tab w:val="left" w:pos="3180"/>
+        </w:tabs>
+        <w:jc w:val="both"/>
+      </w:pPr>
+      <w:r>
+        <w:t>GlassFish apoyo 3.1.</w:t>
+      </w:r>
+    </w:p>
+    <w:p>
+      <w:pPr>
+        <w:pStyle w:val="Prrafodelista"/>
+        <w:numPr>
+          <w:ilvl w:val="0"/>
+          <w:numId w:val="6"/>
+        </w:numPr>
+        <w:tabs>
+          <w:tab w:val="left" w:pos="3180"/>
+        </w:tabs>
+        <w:jc w:val="both"/>
+      </w:pPr>
+      <w:r>
+        <w:t>Reinicio de Dominio y visor de registro de GlassFish remoto.</w:t>
+      </w:r>
+    </w:p>
+    <w:p>
+      <w:pPr>
+        <w:pStyle w:val="Prrafodelista"/>
+        <w:numPr>
+          <w:ilvl w:val="0"/>
+          <w:numId w:val="6"/>
+        </w:numPr>
+        <w:tabs>
+          <w:tab w:val="left" w:pos="3180"/>
+        </w:tabs>
+        <w:jc w:val="both"/>
+      </w:pPr>
+      <w:r>
+        <w:t>Habilitar y deshabilitar las aplicaciones implementadas.</w:t>
+      </w:r>
+    </w:p>
+    <w:p>
+      <w:pPr>
+        <w:tabs>
+          <w:tab w:val="left" w:pos="3180"/>
+        </w:tabs>
+        <w:jc w:val="both"/>
+        <w:rPr>
+          <w:b/>
+        </w:rPr>
+      </w:pPr>
+      <w:r>
+        <w:rPr>
+          <w:b/>
+        </w:rPr>
+        <w:t>Java</w:t>
+      </w:r>
+    </w:p>
+    <w:p>
+      <w:pPr>
+        <w:pStyle w:val="Prrafodelista"/>
+        <w:numPr>
+          <w:ilvl w:val="0"/>
+          <w:numId w:val="6"/>
+        </w:numPr>
+        <w:tabs>
+          <w:tab w:val="left" w:pos="3180"/>
+        </w:tabs>
+        <w:jc w:val="both"/>
+      </w:pPr>
+      <w:r>
+        <w:t>Maven 3 de apoyo.</w:t>
+      </w:r>
+    </w:p>
+    <w:p>
+      <w:pPr>
+        <w:pStyle w:val="Prrafodelista"/>
+        <w:numPr>
+          <w:ilvl w:val="0"/>
+          <w:numId w:val="6"/>
+        </w:numPr>
+        <w:tabs>
+          <w:tab w:val="left" w:pos="3180"/>
+        </w:tabs>
+        <w:jc w:val="both"/>
+      </w:pPr>
+      <w:r>
+        <w:t>JUnit 4.8.2 integración y diversas mejoras JUnit.</w:t>
+      </w:r>
+    </w:p>
+    <w:p>
+      <w:pPr>
+        <w:pStyle w:val="Prrafodelista"/>
+        <w:numPr>
+          <w:ilvl w:val="0"/>
+          <w:numId w:val="6"/>
+        </w:numPr>
+        <w:tabs>
+          <w:tab w:val="left" w:pos="3180"/>
+        </w:tabs>
+        <w:jc w:val="both"/>
+      </w:pPr>
+      <w:r>
+        <w:t>URLs HTTP remotos soportados para Javadoc en las bibliotecas y las plataformas Java.</w:t>
+      </w:r>
+    </w:p>
+    <w:p>
+      <w:pPr>
+        <w:pStyle w:val="Prrafodelista"/>
+        <w:numPr>
+          <w:ilvl w:val="0"/>
+          <w:numId w:val="6"/>
+        </w:numPr>
+        <w:tabs>
+          <w:tab w:val="left" w:pos="3180"/>
+        </w:tabs>
+        <w:jc w:val="both"/>
+      </w:pPr>
+      <w:r>
+        <w:t>Nuevo personalizador visual mejorado para GridBagLayout.</w:t>
+      </w:r>
+    </w:p>
+    <w:p>
+      <w:pPr>
+        <w:tabs>
+          <w:tab w:val="left" w:pos="3180"/>
+        </w:tabs>
+        <w:jc w:val="both"/>
+        <w:rPr>
+          <w:b/>
+        </w:rPr>
+      </w:pPr>
+      <w:r>
+        <w:rPr>
+          <w:b/>
+        </w:rPr>
+        <w:t>Java EE</w:t>
+      </w:r>
+    </w:p>
+    <w:p>
+      <w:pPr>
+        <w:pStyle w:val="Prrafodelista"/>
+        <w:numPr>
+          <w:ilvl w:val="0"/>
+          <w:numId w:val="6"/>
+        </w:numPr>
+        <w:tabs>
+          <w:tab w:val="left" w:pos="3180"/>
+        </w:tabs>
+        <w:jc w:val="both"/>
+      </w:pPr>
+      <w:r>
+        <w:t>Soporte mejorado para CDI, los servicios REST y Java Persistence.</w:t>
+      </w:r>
+    </w:p>
+    <w:p>
+      <w:pPr>
+        <w:pStyle w:val="Prrafodelista"/>
+        <w:numPr>
+          <w:ilvl w:val="0"/>
+          <w:numId w:val="6"/>
+        </w:numPr>
+        <w:tabs>
+          <w:tab w:val="left" w:pos="3180"/>
+        </w:tabs>
+        <w:jc w:val="both"/>
+      </w:pPr>
+      <w:r>
+        <w:t>El nuevo soporte para Bean Validation.</w:t>
+      </w:r>
+    </w:p>
+    <w:p>
+      <w:pPr>
+        <w:pStyle w:val="Prrafodelista"/>
+        <w:numPr>
+          <w:ilvl w:val="0"/>
+          <w:numId w:val="6"/>
+        </w:numPr>
+        <w:tabs>
+          <w:tab w:val="left" w:pos="3180"/>
+        </w:tabs>
+        <w:jc w:val="both"/>
+      </w:pPr>
+      <w:r>
+        <w:t>Apoyo a bibliotecas de componentes JSF, incluyendo liado biblioteca PrimeFaces.</w:t>
+      </w:r>
+    </w:p>
+    <w:p>
+      <w:pPr>
+        <w:pStyle w:val="Prrafodelista"/>
+        <w:numPr>
+          <w:ilvl w:val="0"/>
+          <w:numId w:val="6"/>
+        </w:numPr>
+        <w:tabs>
+          <w:tab w:val="left" w:pos="3180"/>
+        </w:tabs>
+        <w:jc w:val="both"/>
+      </w:pPr>
+      <w:r>
+        <w:t>Edición mejorada de lenguaje de expresión en JSF, incluyendo la finalización de código, refactorización y sugerencias.</w:t>
+      </w:r>
+    </w:p>
+    <w:p>
+      <w:pPr>
+        <w:tabs>
+          <w:tab w:val="left" w:pos="3180"/>
+        </w:tabs>
+        <w:jc w:val="both"/>
+        <w:rPr>
+          <w:b/>
+        </w:rPr>
+      </w:pPr>
+      <w:r>
+        <w:rPr>
+          <w:b/>
+        </w:rPr>
+        <w:t>Idiomas Web</w:t>
+      </w:r>
+    </w:p>
+    <w:p>
+      <w:pPr>
+        <w:pStyle w:val="Prrafodelista"/>
+        <w:numPr>
+          <w:ilvl w:val="0"/>
+          <w:numId w:val="6"/>
+        </w:numPr>
+        <w:tabs>
+          <w:tab w:val="left" w:pos="3180"/>
+        </w:tabs>
+        <w:spacing w:after="160" w:line="259" w:lineRule="auto"/>
+        <w:jc w:val="both"/>
+      </w:pPr>
+      <w:r>
+        <w:t>Soporte de edición HTML5.</w:t>
+      </w:r>
+    </w:p>
+    <w:p>
+      <w:pPr>
+        <w:pStyle w:val="Prrafodelista"/>
+        <w:numPr>
+          <w:ilvl w:val="0"/>
+          <w:numId w:val="6"/>
+        </w:numPr>
+        <w:tabs>
+          <w:tab w:val="left" w:pos="3180"/>
+        </w:tabs>
+        <w:spacing w:after="160" w:line="259" w:lineRule="auto"/>
+        <w:jc w:val="both"/>
+      </w:pPr>
+      <w:r>
+        <w:t>Formateador JSON.</w:t>
+      </w:r>
+    </w:p>
+    <w:p>
+      <w:pPr>
+        <w:tabs>
+          <w:tab w:val="left" w:pos="3180"/>
+        </w:tabs>
+        <w:jc w:val="both"/>
+        <w:rPr>
+          <w:b/>
+        </w:rPr>
+      </w:pPr>
+      <w:r>
+        <w:rPr>
+          <w:b/>
+        </w:rPr>
+        <w:t>PHP</w:t>
+      </w:r>
+    </w:p>
+    <w:p>
+      <w:pPr>
+        <w:pStyle w:val="Prrafodelista"/>
+        <w:numPr>
+          <w:ilvl w:val="0"/>
+          <w:numId w:val="6"/>
+        </w:numPr>
+        <w:tabs>
+          <w:tab w:val="left" w:pos="3180"/>
+        </w:tabs>
+        <w:spacing w:after="160" w:line="259" w:lineRule="auto"/>
+        <w:jc w:val="both"/>
+      </w:pPr>
+      <w:r>
+        <w:t>Generar PHPDoc.</w:t>
+      </w:r>
+    </w:p>
+    <w:p>
+      <w:pPr>
+        <w:pStyle w:val="Prrafodelista"/>
+        <w:numPr>
+          <w:ilvl w:val="0"/>
+          <w:numId w:val="6"/>
+        </w:numPr>
+        <w:tabs>
+          <w:tab w:val="left" w:pos="3180"/>
+        </w:tabs>
+        <w:spacing w:after="160" w:line="259" w:lineRule="auto"/>
+        <w:jc w:val="both"/>
+      </w:pPr>
+      <w:r>
+        <w:t>Cambiar el nombre de refactorización, Eliminación Segura Refactoring.</w:t>
+      </w:r>
+    </w:p>
+    <w:p>
+      <w:pPr>
+        <w:pStyle w:val="Prrafodelista"/>
+        <w:numPr>
+          <w:ilvl w:val="0"/>
+          <w:numId w:val="6"/>
+        </w:numPr>
+        <w:tabs>
+          <w:tab w:val="left" w:pos="3180"/>
+        </w:tabs>
+        <w:spacing w:after="160" w:line="259" w:lineRule="auto"/>
+        <w:jc w:val="both"/>
+      </w:pPr>
+      <w:r>
+        <w:t>PHP 5.3 - Soporte para alias.</w:t>
+      </w:r>
+    </w:p>
+    <w:p>
+      <w:pPr>
+        <w:tabs>
+          <w:tab w:val="left" w:pos="3180"/>
+        </w:tabs>
+        <w:jc w:val="both"/>
+        <w:rPr>
+          <w:b/>
+        </w:rPr>
+      </w:pPr>
+      <w:r>
+        <w:rPr>
+          <w:b/>
+        </w:rPr>
+        <w:t>C / C + +</w:t>
+      </w:r>
+    </w:p>
+    <w:p>
+      <w:pPr>
+        <w:pStyle w:val="Prrafodelista"/>
+        <w:numPr>
+          <w:ilvl w:val="0"/>
+          <w:numId w:val="6"/>
+        </w:numPr>
+        <w:tabs>
+          <w:tab w:val="left" w:pos="3180"/>
+        </w:tabs>
+        <w:spacing w:after="160" w:line="259" w:lineRule="auto"/>
+        <w:jc w:val="both"/>
+      </w:pPr>
+      <w:r>
+        <w:t>Fácil importación de proyecto de binario existente del usuario.</w:t>
+      </w:r>
+    </w:p>
+    <w:p>
+      <w:pPr>
+        <w:pStyle w:val="Prrafodelista"/>
+        <w:numPr>
+          <w:ilvl w:val="0"/>
+          <w:numId w:val="6"/>
+        </w:numPr>
+        <w:tabs>
+          <w:tab w:val="left" w:pos="3180"/>
+        </w:tabs>
+        <w:spacing w:after="160" w:line="259" w:lineRule="auto"/>
+        <w:jc w:val="both"/>
+      </w:pPr>
+      <w:r>
+        <w:t>Nuevo tipo de proyecto donde se encuentran los archivos de origen del usuario en el sistema remoto.</w:t>
+      </w:r>
+    </w:p>
+    <w:p>
+      <w:pPr>
+        <w:tabs>
+          <w:tab w:val="left" w:pos="3180"/>
+        </w:tabs>
+        <w:jc w:val="both"/>
+        <w:rPr>
+          <w:b/>
+        </w:rPr>
+      </w:pPr>
+      <w:r>
+        <w:rPr>
+          <w:b/>
+        </w:rPr>
+        <w:t>Plataforma NetBeans</w:t>
+      </w:r>
+    </w:p>
+    <w:p>
+      <w:pPr>
+        <w:pStyle w:val="Prrafodelista"/>
+        <w:numPr>
+          <w:ilvl w:val="0"/>
+          <w:numId w:val="6"/>
+        </w:numPr>
+        <w:tabs>
+          <w:tab w:val="left" w:pos="3180"/>
+        </w:tabs>
+        <w:spacing w:after="160" w:line="259" w:lineRule="auto"/>
+        <w:jc w:val="both"/>
+      </w:pPr>
+      <w:r>
+        <w:t>Anotaciones para generar registros de acción en la capa.</w:t>
+      </w:r>
+    </w:p>
+    <w:p>
+      <w:pPr>
+        <w:pStyle w:val="Prrafodelista"/>
+        <w:numPr>
+          <w:ilvl w:val="0"/>
+          <w:numId w:val="6"/>
+        </w:numPr>
+        <w:tabs>
+          <w:tab w:val="left" w:pos="3180"/>
+        </w:tabs>
+        <w:spacing w:after="160" w:line="259" w:lineRule="auto"/>
+        <w:jc w:val="both"/>
+      </w:pPr>
+      <w:r>
+        <w:t>Mejoras en el rendimiento y la estrecha integración con Profiler.</w:t>
+      </w:r>
+    </w:p>
+    <w:p>
+      <w:pPr>
+        <w:pStyle w:val="Prrafodelista"/>
+        <w:numPr>
+          <w:ilvl w:val="0"/>
+          <w:numId w:val="6"/>
+        </w:numPr>
+        <w:tabs>
+          <w:tab w:val="left" w:pos="3180"/>
+        </w:tabs>
+        <w:spacing w:after="160" w:line="259" w:lineRule="auto"/>
+        <w:jc w:val="both"/>
+      </w:pPr>
+      <w:r>
         <w:lastRenderedPageBreak/>
-        <w:t>Edición y despliegue de procedimientos almacenados.</w:t>
-      </w:r>
-    </w:p>
-    <w:p>
-      <w:pPr>
-        <w:tabs>
-          <w:tab w:val="left" w:pos="3180"/>
-        </w:tabs>
-        <w:jc w:val="both"/>
-        <w:rPr>
-          <w:b/>
-        </w:rPr>
-      </w:pPr>
-      <w:r>
-        <w:rPr>
-          <w:b/>
-        </w:rPr>
-        <w:t>Oracle DB</w:t>
-      </w:r>
-    </w:p>
-    <w:p>
-      <w:pPr>
-        <w:pStyle w:val="Prrafodelista"/>
-        <w:numPr>
-          <w:ilvl w:val="0"/>
-          <w:numId w:val="6"/>
-        </w:numPr>
-        <w:tabs>
-          <w:tab w:val="left" w:pos="3180"/>
-        </w:tabs>
-        <w:jc w:val="both"/>
-      </w:pPr>
-      <w:r>
-        <w:t>Glass Fish.</w:t>
-      </w:r>
-    </w:p>
-    <w:p>
-      <w:pPr>
-        <w:pStyle w:val="Prrafodelista"/>
-        <w:numPr>
-          <w:ilvl w:val="0"/>
-          <w:numId w:val="6"/>
-        </w:numPr>
-        <w:tabs>
-          <w:tab w:val="left" w:pos="3180"/>
-        </w:tabs>
-        <w:jc w:val="both"/>
-      </w:pPr>
-      <w:r>
-        <w:t>GlassFish apoyo 3.1.</w:t>
-      </w:r>
-    </w:p>
-    <w:p>
-      <w:pPr>
-        <w:pStyle w:val="Prrafodelista"/>
-        <w:numPr>
-          <w:ilvl w:val="0"/>
-          <w:numId w:val="6"/>
-        </w:numPr>
-        <w:tabs>
-          <w:tab w:val="left" w:pos="3180"/>
-        </w:tabs>
-        <w:jc w:val="both"/>
-      </w:pPr>
-      <w:r>
-        <w:t>Reinicio de Dominio y visor de registro de GlassFish remoto.</w:t>
-      </w:r>
-    </w:p>
-    <w:p>
-      <w:pPr>
-        <w:pStyle w:val="Prrafodelista"/>
-        <w:numPr>
-          <w:ilvl w:val="0"/>
-          <w:numId w:val="6"/>
-        </w:numPr>
-        <w:tabs>
-          <w:tab w:val="left" w:pos="3180"/>
-        </w:tabs>
-        <w:jc w:val="both"/>
-      </w:pPr>
-      <w:r>
-        <w:t>Habilitar y deshabilitar las aplicaciones implementadas.</w:t>
-      </w:r>
-    </w:p>
-    <w:p>
-      <w:pPr>
-        <w:tabs>
-          <w:tab w:val="left" w:pos="3180"/>
-        </w:tabs>
+        <w:t>NetBeans Adicionales Cambios en el API.</w:t>
+      </w:r>
+    </w:p>
+    <w:p>
+      <w:pPr>
+        <w:pStyle w:val="Prrafodelista"/>
+        <w:tabs>
+          <w:tab w:val="left" w:pos="3180"/>
+        </w:tabs>
+        <w:spacing w:after="160" w:line="259" w:lineRule="auto"/>
+        <w:jc w:val="both"/>
+      </w:pPr>
+    </w:p>
+    <w:p>
+      <w:pPr>
+        <w:pStyle w:val="Prrafodelista"/>
+        <w:tabs>
+          <w:tab w:val="left" w:pos="3180"/>
+        </w:tabs>
+        <w:spacing w:after="160" w:line="259" w:lineRule="auto"/>
+        <w:jc w:val="both"/>
+      </w:pPr>
+    </w:p>
+    <w:p>
+      <w:pPr>
+        <w:jc w:val="both"/>
+        <w:rPr>
+          <w:b/>
+          <w:sz w:val="32"/>
+        </w:rPr>
+      </w:pPr>
+      <w:r>
+        <w:rPr>
+          <w:b/>
+          <w:sz w:val="32"/>
+        </w:rPr>
+        <w:t xml:space="preserve">NetBeans IDE versión 8.0 </w:t>
+      </w:r>
+    </w:p>
+    <w:p>
+      <w:pPr>
+        <w:jc w:val="both"/>
+      </w:pPr>
+      <w:r>
+        <w:t>La nueva versión de NetBeans nos Viene estafa analiz</w:t>
+      </w:r>
+      <w:r>
+        <w:t>adores de Código y editores para</w:t>
+      </w:r>
+      <w:r>
+        <w:t xml:space="preserve"> Trabajar Con las últimas Tecnologías de Java 8: Java SE 8, Java SE Embedded 8, y Java ME Embedded 8 Se ha Mejorado el Soporte párr Maven y Java EE PrimeFaces estafadores. ; Nuevas Herramientas HTML5 para, en particular, AngularJS Pará; PHP Mejoras Y párr y Soporte párrafo C / C +</w:t>
+      </w:r>
+      <w:r>
+        <w:t>.</w:t>
+      </w:r>
+    </w:p>
+    <w:p>
+      <w:pPr>
+        <w:jc w:val="both"/>
+        <w:rPr>
+          <w:b/>
+          <w:sz w:val="32"/>
+        </w:rPr>
+      </w:pPr>
+      <w:r>
+        <w:rPr>
+          <w:b/>
+          <w:sz w:val="32"/>
+        </w:rPr>
+        <w:t>Características:</w:t>
+      </w:r>
+    </w:p>
+    <w:p>
+      <w:pPr>
         <w:jc w:val="both"/>
         <w:rPr>
           <w:b/>
@@ -2871,68 +3335,57 @@
           <w:ilvl w:val="0"/>
           <w:numId w:val="6"/>
         </w:numPr>
-        <w:tabs>
-          <w:tab w:val="left" w:pos="3180"/>
-        </w:tabs>
-        <w:jc w:val="both"/>
-      </w:pPr>
-      <w:r>
-        <w:t>Maven 3 de apoyo.</w:t>
-      </w:r>
-    </w:p>
-    <w:p>
-      <w:pPr>
-        <w:pStyle w:val="Prrafodelista"/>
-        <w:numPr>
-          <w:ilvl w:val="0"/>
-          <w:numId w:val="6"/>
-        </w:numPr>
-        <w:tabs>
-          <w:tab w:val="left" w:pos="3180"/>
-        </w:tabs>
-        <w:jc w:val="both"/>
-      </w:pPr>
-      <w:r>
-        <w:t>JUnit 4.8.2 integración y diversas mejoras JUnit.</w:t>
-      </w:r>
-    </w:p>
-    <w:p>
-      <w:pPr>
-        <w:pStyle w:val="Prrafodelista"/>
-        <w:numPr>
-          <w:ilvl w:val="0"/>
-          <w:numId w:val="6"/>
-        </w:numPr>
-        <w:tabs>
-          <w:tab w:val="left" w:pos="3180"/>
-        </w:tabs>
-        <w:jc w:val="both"/>
-      </w:pPr>
-      <w:r>
-        <w:t>URLs HTTP remotos soportados para Javadoc en las bibliotecas y las plataformas Java.</w:t>
-      </w:r>
-    </w:p>
-    <w:p>
-      <w:pPr>
-        <w:pStyle w:val="Prrafodelista"/>
-        <w:numPr>
-          <w:ilvl w:val="0"/>
-          <w:numId w:val="6"/>
-        </w:numPr>
-        <w:tabs>
-          <w:tab w:val="left" w:pos="3180"/>
-        </w:tabs>
-        <w:jc w:val="both"/>
-      </w:pPr>
-      <w:r>
-        <w:t>Nuevo personalizador visual mejorado para GridBagLayout.</w:t>
-      </w:r>
-    </w:p>
-    <w:p>
-      <w:pPr>
-        <w:tabs>
-          <w:tab w:val="left" w:pos="3180"/>
-        </w:tabs>
+        <w:spacing w:after="160" w:line="259" w:lineRule="auto"/>
+        <w:jc w:val="both"/>
+      </w:pPr>
+      <w:r>
+        <w:t>Soporte para JDK 8: Un analizador de Código Y Mejoras En El editor de perfiles, párr Lambdas, arroyos y Referencias un Métodos.</w:t>
+      </w:r>
+    </w:p>
+    <w:p>
+      <w:pPr>
+        <w:pStyle w:val="Prrafodelista"/>
+        <w:numPr>
+          <w:ilvl w:val="0"/>
+          <w:numId w:val="6"/>
+        </w:numPr>
+        <w:spacing w:after="160" w:line="259" w:lineRule="auto"/>
+        <w:jc w:val="both"/>
+      </w:pPr>
+      <w:r>
+        <w:t>Soporte Java SE desplegar Embedded para, ejecutar, depurar o HACER perfiles de Soporte Java ME Embedded.</w:t>
+      </w:r>
+    </w:p>
+    <w:p>
+      <w:pPr>
+        <w:pStyle w:val="Prrafodelista"/>
+        <w:numPr>
+          <w:ilvl w:val="0"/>
+          <w:numId w:val="6"/>
+        </w:numPr>
+        <w:spacing w:after="160" w:line="259" w:lineRule="auto"/>
+        <w:jc w:val="both"/>
+      </w:pPr>
+      <w:r>
+        <w:t>Diferentes Mejoras al editor de Java, consejos de como java, mostrado javadoc de como información sobre herramientas, Mejoras al renombrado Instantáneo, y Exclusiones a la hora de completar Código.</w:t>
+      </w:r>
+    </w:p>
+    <w:p>
+      <w:pPr>
+        <w:pStyle w:val="Prrafodelista"/>
+        <w:numPr>
+          <w:ilvl w:val="0"/>
+          <w:numId w:val="6"/>
+        </w:numPr>
+        <w:spacing w:after="160" w:line="259" w:lineRule="auto"/>
+        <w:jc w:val="both"/>
+      </w:pPr>
+      <w:r>
+        <w:t>Mejoras a la Integración estafa Java FX Escena Constructor.</w:t>
+      </w:r>
+    </w:p>
+    <w:p>
+      <w:pPr>
         <w:jc w:val="both"/>
         <w:rPr>
           <w:b/>
@@ -2952,349 +3405,288 @@
           <w:ilvl w:val="0"/>
           <w:numId w:val="6"/>
         </w:numPr>
-        <w:tabs>
-          <w:tab w:val="left" w:pos="3180"/>
-        </w:tabs>
-        <w:jc w:val="both"/>
-      </w:pPr>
-      <w:r>
-        <w:t>Soporte mejorado para CDI, los servicios REST y Java Persistence.</w:t>
-      </w:r>
-    </w:p>
-    <w:p>
-      <w:pPr>
-        <w:pStyle w:val="Prrafodelista"/>
-        <w:numPr>
-          <w:ilvl w:val="0"/>
-          <w:numId w:val="6"/>
-        </w:numPr>
-        <w:tabs>
-          <w:tab w:val="left" w:pos="3180"/>
-        </w:tabs>
-        <w:jc w:val="both"/>
-      </w:pPr>
-      <w:r>
-        <w:t>El nuevo soporte para Bean Validation.</w:t>
-      </w:r>
-    </w:p>
-    <w:p>
-      <w:pPr>
-        <w:pStyle w:val="Prrafodelista"/>
-        <w:numPr>
-          <w:ilvl w:val="0"/>
-          <w:numId w:val="6"/>
-        </w:numPr>
-        <w:tabs>
-          <w:tab w:val="left" w:pos="3180"/>
-        </w:tabs>
-        <w:jc w:val="both"/>
-      </w:pPr>
-      <w:r>
-        <w:t>Apoyo a bibliotecas de componentes JSF, incluyendo liado biblioteca PrimeFaces.</w:t>
-      </w:r>
-    </w:p>
-    <w:p>
-      <w:pPr>
-        <w:pStyle w:val="Prrafodelista"/>
-        <w:numPr>
-          <w:ilvl w:val="0"/>
-          <w:numId w:val="6"/>
-        </w:numPr>
-        <w:tabs>
-          <w:tab w:val="left" w:pos="3180"/>
-        </w:tabs>
-        <w:jc w:val="both"/>
-      </w:pPr>
-      <w:r>
-        <w:t>Edición mejorada de lenguaje de expresión en JSF, incluyendo la finalización de código, refactorización y sugerencias.</w:t>
-      </w:r>
-    </w:p>
-    <w:p>
-      <w:pPr>
-        <w:tabs>
-          <w:tab w:val="left" w:pos="3180"/>
-        </w:tabs>
-        <w:jc w:val="both"/>
-        <w:rPr>
-          <w:b/>
-        </w:rPr>
-      </w:pPr>
-      <w:r>
-        <w:rPr>
-          <w:b/>
-        </w:rPr>
-        <w:t>Idiomas Web</w:t>
-      </w:r>
-    </w:p>
-    <w:p>
-      <w:pPr>
-        <w:pStyle w:val="Prrafodelista"/>
-        <w:numPr>
-          <w:ilvl w:val="0"/>
-          <w:numId w:val="6"/>
-        </w:numPr>
-        <w:tabs>
-          <w:tab w:val="left" w:pos="3180"/>
-        </w:tabs>
-        <w:spacing w:after="160" w:line="259" w:lineRule="auto"/>
-        <w:jc w:val="both"/>
-      </w:pPr>
-      <w:r>
-        <w:t>Soporte de edición HTML5.</w:t>
-      </w:r>
-    </w:p>
-    <w:p>
-      <w:pPr>
-        <w:pStyle w:val="Prrafodelista"/>
-        <w:numPr>
-          <w:ilvl w:val="0"/>
-          <w:numId w:val="6"/>
-        </w:numPr>
-        <w:tabs>
-          <w:tab w:val="left" w:pos="3180"/>
-        </w:tabs>
-        <w:spacing w:after="160" w:line="259" w:lineRule="auto"/>
-        <w:jc w:val="both"/>
-      </w:pPr>
-      <w:r>
-        <w:t>Formateador JSON.</w:t>
-      </w:r>
-    </w:p>
-    <w:p>
-      <w:pPr>
-        <w:tabs>
-          <w:tab w:val="left" w:pos="3180"/>
-        </w:tabs>
-        <w:jc w:val="both"/>
-        <w:rPr>
-          <w:b/>
-        </w:rPr>
-      </w:pPr>
-      <w:r>
-        <w:rPr>
-          <w:b/>
-        </w:rPr>
-        <w:t>PHP</w:t>
-      </w:r>
-    </w:p>
-    <w:p>
-      <w:pPr>
-        <w:pStyle w:val="Prrafodelista"/>
-        <w:numPr>
-          <w:ilvl w:val="0"/>
-          <w:numId w:val="6"/>
-        </w:numPr>
-        <w:tabs>
-          <w:tab w:val="left" w:pos="3180"/>
-        </w:tabs>
-        <w:spacing w:after="160" w:line="259" w:lineRule="auto"/>
-        <w:jc w:val="both"/>
-      </w:pPr>
-      <w:r>
-        <w:t>Generar PHPDoc.</w:t>
-      </w:r>
-    </w:p>
-    <w:p>
-      <w:pPr>
-        <w:pStyle w:val="Prrafodelista"/>
-        <w:numPr>
-          <w:ilvl w:val="0"/>
-          <w:numId w:val="6"/>
-        </w:numPr>
-        <w:tabs>
-          <w:tab w:val="left" w:pos="3180"/>
-        </w:tabs>
-        <w:spacing w:after="160" w:line="259" w:lineRule="auto"/>
-        <w:jc w:val="both"/>
-      </w:pPr>
-      <w:r>
-        <w:t>Cambiar el nombre de refactorización, Eliminación Segura Refactoring.</w:t>
-      </w:r>
-    </w:p>
-    <w:p>
-      <w:pPr>
-        <w:pStyle w:val="Prrafodelista"/>
-        <w:numPr>
-          <w:ilvl w:val="0"/>
-          <w:numId w:val="6"/>
-        </w:numPr>
-        <w:tabs>
-          <w:tab w:val="left" w:pos="3180"/>
-        </w:tabs>
-        <w:spacing w:after="160" w:line="259" w:lineRule="auto"/>
-        <w:jc w:val="both"/>
-      </w:pPr>
-      <w:r>
-        <w:t>PHP 5.3 - Soporte para alias.</w:t>
-      </w:r>
-    </w:p>
-    <w:p>
-      <w:pPr>
-        <w:tabs>
-          <w:tab w:val="left" w:pos="3180"/>
-        </w:tabs>
-        <w:jc w:val="both"/>
-        <w:rPr>
-          <w:b/>
-        </w:rPr>
-      </w:pPr>
-      <w:r>
-        <w:rPr>
-          <w:b/>
-        </w:rPr>
-        <w:t>C / C + +</w:t>
-      </w:r>
-    </w:p>
-    <w:p>
-      <w:pPr>
-        <w:pStyle w:val="Prrafodelista"/>
-        <w:numPr>
-          <w:ilvl w:val="0"/>
-          <w:numId w:val="6"/>
-        </w:numPr>
-        <w:tabs>
-          <w:tab w:val="left" w:pos="3180"/>
-        </w:tabs>
-        <w:spacing w:after="160" w:line="259" w:lineRule="auto"/>
-        <w:jc w:val="both"/>
-      </w:pPr>
-      <w:r>
-        <w:t>Fácil importación de proyecto de binario existente del usuario.</w:t>
-      </w:r>
-    </w:p>
-    <w:p>
-      <w:pPr>
-        <w:pStyle w:val="Prrafodelista"/>
-        <w:numPr>
-          <w:ilvl w:val="0"/>
-          <w:numId w:val="6"/>
-        </w:numPr>
-        <w:tabs>
-          <w:tab w:val="left" w:pos="3180"/>
-        </w:tabs>
-        <w:spacing w:after="160" w:line="259" w:lineRule="auto"/>
-        <w:jc w:val="both"/>
-      </w:pPr>
-      <w:r>
-        <w:t>Nuevo tipo de proyecto donde se encuentran los archivos de origen del usuario en el sistema remoto.</w:t>
-      </w:r>
-    </w:p>
-    <w:p>
-      <w:pPr>
-        <w:tabs>
-          <w:tab w:val="left" w:pos="3180"/>
-        </w:tabs>
-        <w:jc w:val="both"/>
-        <w:rPr>
-          <w:b/>
-        </w:rPr>
-      </w:pPr>
-      <w:r>
-        <w:rPr>
-          <w:b/>
-        </w:rPr>
-        <w:t>Plataforma NetBeans</w:t>
-      </w:r>
-    </w:p>
-    <w:p>
-      <w:pPr>
-        <w:pStyle w:val="Prrafodelista"/>
-        <w:numPr>
-          <w:ilvl w:val="0"/>
-          <w:numId w:val="6"/>
-        </w:numPr>
-        <w:tabs>
-          <w:tab w:val="left" w:pos="3180"/>
-        </w:tabs>
-        <w:spacing w:after="160" w:line="259" w:lineRule="auto"/>
-        <w:jc w:val="both"/>
-      </w:pPr>
-      <w:r>
-        <w:t>Anotaciones para generar registros de acción en la capa.</w:t>
-      </w:r>
-    </w:p>
-    <w:p>
-      <w:pPr>
-        <w:pStyle w:val="Prrafodelista"/>
-        <w:numPr>
-          <w:ilvl w:val="0"/>
-          <w:numId w:val="6"/>
-        </w:numPr>
-        <w:tabs>
-          <w:tab w:val="left" w:pos="3180"/>
-        </w:tabs>
-        <w:spacing w:after="160" w:line="259" w:lineRule="auto"/>
-        <w:jc w:val="both"/>
-      </w:pPr>
-      <w:r>
-        <w:t>Mejoras en el rendimiento y la estrecha integración con Profiler.</w:t>
-      </w:r>
-    </w:p>
-    <w:p>
-      <w:pPr>
-        <w:pStyle w:val="Prrafodelista"/>
-        <w:numPr>
-          <w:ilvl w:val="0"/>
-          <w:numId w:val="6"/>
-        </w:numPr>
-        <w:tabs>
-          <w:tab w:val="left" w:pos="3180"/>
-        </w:tabs>
-        <w:spacing w:after="160" w:line="259" w:lineRule="auto"/>
-        <w:jc w:val="both"/>
-      </w:pPr>
-      <w:r>
-        <w:t>NetBeans Adicionales Cambios en el API.</w:t>
-      </w:r>
-    </w:p>
-    <w:p>
-      <w:pPr>
-        <w:pStyle w:val="Prrafodelista"/>
-        <w:tabs>
-          <w:tab w:val="left" w:pos="3180"/>
-        </w:tabs>
-        <w:spacing w:after="160" w:line="259" w:lineRule="auto"/>
-        <w:jc w:val="both"/>
-      </w:pPr>
-    </w:p>
-    <w:p>
-      <w:pPr>
-        <w:pStyle w:val="Prrafodelista"/>
-        <w:tabs>
-          <w:tab w:val="left" w:pos="3180"/>
-        </w:tabs>
-        <w:spacing w:after="160" w:line="259" w:lineRule="auto"/>
-        <w:jc w:val="both"/>
-      </w:pPr>
-    </w:p>
-    <w:p>
-      <w:pPr>
-        <w:jc w:val="both"/>
-        <w:rPr>
-          <w:b/>
-          <w:sz w:val="32"/>
-        </w:rPr>
-      </w:pPr>
-      <w:r>
-        <w:rPr>
-          <w:b/>
-          <w:sz w:val="32"/>
-        </w:rPr>
-        <w:t xml:space="preserve">NetBeans IDE versión 8.0 </w:t>
-      </w:r>
-    </w:p>
-    <w:p>
-      <w:pPr>
-        <w:jc w:val="both"/>
-      </w:pPr>
-      <w:r>
-        <w:t>La nueva versión de NetBeans nos Viene estafa analiz</w:t>
-      </w:r>
-      <w:r>
-        <w:t>adores de Código y editores para</w:t>
-      </w:r>
-      <w:r>
-        <w:t xml:space="preserve"> Trabajar Con las últimas Tecnologías de Java 8: Java SE 8, Java SE Embedded 8, y Java ME Embedded 8 Se ha Mejorado el Soporte párr Maven y Java EE PrimeFaces estafadores. ; Nuevas Herramientas HTML5 para, en particular, AngularJS Pará; PHP Mejoras Y párr y Soporte párrafo C / C +</w:t>
+        <w:spacing w:after="160" w:line="259" w:lineRule="auto"/>
+        <w:jc w:val="both"/>
+      </w:pPr>
+      <w:r>
+        <w:t>Nuevo generador de Código PrimeFaces, Generar un párrafo el esqueleto de Aplicaciones CRUD PrimeFaces estafa de Conexión a la Base de Datos.</w:t>
+      </w:r>
+    </w:p>
+    <w:p>
+      <w:pPr>
+        <w:pStyle w:val="Prrafodelista"/>
+        <w:numPr>
+          <w:ilvl w:val="0"/>
+          <w:numId w:val="6"/>
+        </w:numPr>
+        <w:spacing w:after="160" w:line="259" w:lineRule="auto"/>
+        <w:jc w:val="both"/>
+      </w:pPr>
+      <w:r>
+        <w:t>Integración estafa Tomcat 8.</w:t>
+      </w:r>
+    </w:p>
+    <w:p>
+      <w:pPr>
+        <w:pStyle w:val="Prrafodelista"/>
+        <w:numPr>
+          <w:ilvl w:val="0"/>
+          <w:numId w:val="6"/>
+        </w:numPr>
+        <w:spacing w:after="160" w:line="259" w:lineRule="auto"/>
+        <w:jc w:val="both"/>
+      </w:pPr>
+      <w:r>
+        <w:t>Integración estafa TomEE, Incluyendo Diferentes implementaciones JPA párrafo, Y CONFIGURACION JAX-RS de fuentes de datos y.</w:t>
+      </w:r>
+    </w:p>
+    <w:p>
+      <w:pPr>
+        <w:pStyle w:val="Prrafodelista"/>
+        <w:numPr>
+          <w:ilvl w:val="0"/>
+          <w:numId w:val="6"/>
+        </w:numPr>
+        <w:spacing w:after="160" w:line="259" w:lineRule="auto"/>
+        <w:jc w:val="both"/>
+      </w:pPr>
+      <w:r>
+        <w:t>Asistente párrafo Plantilla Facelets Ahora consulta Que Secciones deseamos Generar</w:t>
+      </w:r>
+    </w:p>
+    <w:p>
+      <w:pPr>
+        <w:pStyle w:val="Prrafodelista"/>
+        <w:numPr>
+          <w:ilvl w:val="0"/>
+          <w:numId w:val="6"/>
+        </w:numPr>
+        <w:spacing w:after="160" w:line="259" w:lineRule="auto"/>
+        <w:jc w:val="both"/>
+      </w:pPr>
+      <w:r>
+        <w:t>Compuestos Completar Código párr Secciones de plantilla de la ONU, y utilizando componentes JSF</w:t>
+      </w:r>
+    </w:p>
+    <w:p>
+      <w:pPr>
+        <w:pStyle w:val="Prrafodelista"/>
+        <w:numPr>
+          <w:ilvl w:val="0"/>
+          <w:numId w:val="6"/>
+        </w:numPr>
+        <w:spacing w:after="160" w:line="259" w:lineRule="auto"/>
+        <w:jc w:val="both"/>
+      </w:pPr>
+      <w:r>
+        <w:t>Mas flexibility para insinúa JPA, el Cual Puede Ser Deshabilitado, Habilitado y estafa advertencias si la ONU es Nivel Modificado.</w:t>
+      </w:r>
+    </w:p>
+    <w:p>
+      <w:pPr>
+        <w:jc w:val="both"/>
+        <w:rPr>
+          <w:b/>
+        </w:rPr>
+      </w:pPr>
+      <w:r>
+        <w:rPr>
+          <w:b/>
+        </w:rPr>
+        <w:t>Maven</w:t>
+      </w:r>
+    </w:p>
+    <w:p>
+      <w:pPr>
+        <w:pStyle w:val="Prrafodelista"/>
+        <w:numPr>
+          <w:ilvl w:val="0"/>
+          <w:numId w:val="6"/>
+        </w:numPr>
+        <w:jc w:val="both"/>
+      </w:pPr>
+      <w:r>
+        <w:t>Nuevo gráfico diseño switcher.</w:t>
+      </w:r>
+    </w:p>
+    <w:p>
+      <w:pPr>
+        <w:pStyle w:val="Prrafodelista"/>
+        <w:numPr>
+          <w:ilvl w:val="0"/>
+          <w:numId w:val="6"/>
+        </w:numPr>
+        <w:spacing w:after="160" w:line="259" w:lineRule="auto"/>
+        <w:jc w:val="both"/>
+      </w:pPr>
+      <w:r>
+        <w:t>El Navegador Muestra Objetivos Maven.</w:t>
+      </w:r>
+    </w:p>
+    <w:p>
+      <w:pPr>
+        <w:pStyle w:val="Prrafodelista"/>
+        <w:numPr>
+          <w:ilvl w:val="0"/>
+          <w:numId w:val="6"/>
+        </w:numPr>
+        <w:spacing w:after="160" w:line="259" w:lineRule="auto"/>
+        <w:jc w:val="both"/>
+      </w:pPr>
+      <w:r>
+        <w:t>Recursos web ADICIONALES mostrados en La Ventana Proyectos.</w:t>
+      </w:r>
+    </w:p>
+    <w:p>
+      <w:pPr>
+        <w:pStyle w:val="Prrafodelista"/>
+        <w:numPr>
+          <w:ilvl w:val="0"/>
+          <w:numId w:val="6"/>
+        </w:numPr>
+        <w:spacing w:after="160" w:line="259" w:lineRule="auto"/>
+        <w:jc w:val="both"/>
+      </w:pPr>
+      <w:r>
+        <w:t>Mejoras en la actuación cuando se ejecuta Aplicaciones web.</w:t>
+      </w:r>
+    </w:p>
+    <w:p>
+      <w:pPr>
+        <w:pStyle w:val="Prrafodelista"/>
+        <w:numPr>
+          <w:ilvl w:val="0"/>
+          <w:numId w:val="6"/>
+        </w:numPr>
+        <w:spacing w:after="160" w:line="259" w:lineRule="auto"/>
+        <w:jc w:val="both"/>
+      </w:pPr>
+      <w:r>
+        <w:t>Mejoras en el rendimiento de la experta en el párrafo "Aplicar cambios en el código" mientras depuramos.</w:t>
+      </w:r>
+    </w:p>
+    <w:p>
+      <w:pPr>
+        <w:jc w:val="both"/>
+      </w:pPr>
+      <w:r>
+        <w:rPr>
+          <w:b/>
+        </w:rPr>
+        <w:lastRenderedPageBreak/>
+        <w:t>JavaScript</w:t>
+      </w:r>
+    </w:p>
+    <w:p>
+      <w:pPr>
+        <w:pStyle w:val="Prrafodelista"/>
+        <w:numPr>
+          <w:ilvl w:val="0"/>
+          <w:numId w:val="6"/>
+        </w:numPr>
+        <w:spacing w:after="160" w:line="259" w:lineRule="auto"/>
+        <w:jc w:val="both"/>
+      </w:pPr>
+      <w:r>
+        <w:t>Navegación a través de hiperenlaces AngularJS de vistas a Controladores</w:t>
+      </w:r>
+    </w:p>
+    <w:p>
+      <w:pPr>
+        <w:pStyle w:val="Prrafodelista"/>
+        <w:numPr>
+          <w:ilvl w:val="0"/>
+          <w:numId w:val="6"/>
+        </w:numPr>
+        <w:spacing w:after="160" w:line="259" w:lineRule="auto"/>
+        <w:jc w:val="both"/>
+      </w:pPr>
+      <w:r>
+        <w:t xml:space="preserve">Muchas Mejoras una AngularJS párr completar Código Entre Artefactos, Como completar </w:t>
+      </w:r>
+    </w:p>
+    <w:p>
+      <w:pPr>
+        <w:pStyle w:val="Prrafodelista"/>
+        <w:numPr>
+          <w:ilvl w:val="0"/>
+          <w:numId w:val="6"/>
+        </w:numPr>
+        <w:spacing w:after="160" w:line="259" w:lineRule="auto"/>
+        <w:jc w:val="both"/>
+      </w:pPr>
+      <w:r>
+        <w:t>Soporte de completado de Código en plantillas nocaut.</w:t>
+      </w:r>
+    </w:p>
+    <w:p>
+      <w:pPr>
+        <w:pStyle w:val="Prrafodelista"/>
+        <w:numPr>
+          <w:ilvl w:val="0"/>
+          <w:numId w:val="6"/>
+        </w:numPr>
+        <w:spacing w:after="160" w:line="259" w:lineRule="auto"/>
+        <w:jc w:val="both"/>
+      </w:pPr>
+      <w:r>
+        <w:t xml:space="preserve">Nuevo Soporte en el editor párr CREAR JQuery Widgets de plugins Y Depuración de Código javascript ejecutado en Nashorn (JDK 8 +) motor de scripts. </w:t>
+      </w:r>
+    </w:p>
+    <w:p>
+      <w:pPr>
+        <w:jc w:val="both"/>
+        <w:rPr>
+          <w:b/>
+        </w:rPr>
+      </w:pPr>
+      <w:r>
+        <w:rPr>
+          <w:b/>
+        </w:rPr>
+        <w:t>HTML5</w:t>
+      </w:r>
+    </w:p>
+    <w:p>
+      <w:pPr>
+        <w:pStyle w:val="Prrafodelista"/>
+        <w:numPr>
+          <w:ilvl w:val="0"/>
+          <w:numId w:val="6"/>
+        </w:numPr>
+        <w:spacing w:after="160" w:line="259" w:lineRule="auto"/>
+        <w:jc w:val="both"/>
+      </w:pPr>
+      <w:r>
+        <w:t>Depuración Android 4.4 WebKit Soportado párr Cordova 3.3 +Soporte de un corredor de prueba Nuevo Karma</w:t>
+      </w:r>
+    </w:p>
+    <w:p>
+      <w:pPr>
+        <w:jc w:val="both"/>
+        <w:rPr>
+          <w:b/>
+        </w:rPr>
+      </w:pPr>
+      <w:r>
+        <w:rPr>
+          <w:b/>
+        </w:rPr>
+        <w:t>Plataforma</w:t>
+      </w:r>
+    </w:p>
+    <w:p>
+      <w:pPr>
+        <w:pStyle w:val="Prrafodelista"/>
+        <w:numPr>
+          <w:ilvl w:val="0"/>
+          <w:numId w:val="6"/>
+        </w:numPr>
+        <w:spacing w:after="160" w:line="259" w:lineRule="auto"/>
+        <w:jc w:val="both"/>
+      </w:pPr>
+      <w:r>
+        <w:t>Mejoras para Sistemas de Windows, de cómo dividir el redactor a través de arrastrar y soltar y sin api nuevo párrafo Personalizar los tabs del editor</w:t>
       </w:r>
       <w:r>
         <w:t>.</w:t>
@@ -3302,393 +3694,16 @@
     </w:p>
     <w:p>
       <w:pPr>
-        <w:jc w:val="both"/>
-        <w:rPr>
-          <w:b/>
-          <w:sz w:val="32"/>
-        </w:rPr>
-      </w:pPr>
-      <w:r>
-        <w:rPr>
-          <w:b/>
-          <w:sz w:val="32"/>
-        </w:rPr>
-        <w:t>Características:</w:t>
-      </w:r>
-    </w:p>
-    <w:p>
-      <w:pPr>
-        <w:jc w:val="both"/>
-        <w:rPr>
-          <w:b/>
-        </w:rPr>
-      </w:pPr>
-      <w:r>
-        <w:rPr>
-          <w:b/>
-        </w:rPr>
-        <w:t>Java</w:t>
-      </w:r>
-    </w:p>
-    <w:p>
-      <w:pPr>
-        <w:pStyle w:val="Prrafodelista"/>
-        <w:numPr>
-          <w:ilvl w:val="0"/>
-          <w:numId w:val="6"/>
-        </w:numPr>
-        <w:spacing w:after="160" w:line="259" w:lineRule="auto"/>
-        <w:jc w:val="both"/>
-      </w:pPr>
-      <w:r>
-        <w:t>Soporte para JDK 8: Un analizador de Código Y Mejoras En El editor de perfiles, párr Lambdas, arroyos y Referencias un Métodos.</w:t>
-      </w:r>
-    </w:p>
-    <w:p>
-      <w:pPr>
-        <w:pStyle w:val="Prrafodelista"/>
-        <w:numPr>
-          <w:ilvl w:val="0"/>
-          <w:numId w:val="6"/>
-        </w:numPr>
-        <w:spacing w:after="160" w:line="259" w:lineRule="auto"/>
-        <w:jc w:val="both"/>
-      </w:pPr>
-      <w:r>
-        <w:t>Soporte Java SE desplegar Embedded para, ejecutar, depurar o HACER perfiles de Soporte Java ME Embedded.</w:t>
-      </w:r>
-    </w:p>
-    <w:p>
-      <w:pPr>
-        <w:pStyle w:val="Prrafodelista"/>
-        <w:numPr>
-          <w:ilvl w:val="0"/>
-          <w:numId w:val="6"/>
-        </w:numPr>
-        <w:spacing w:after="160" w:line="259" w:lineRule="auto"/>
-        <w:jc w:val="both"/>
-      </w:pPr>
-      <w:r>
-        <w:t>Diferentes Mejoras al editor de Java, consejos de como java, mostrado javadoc de como información sobre herramientas, Mejoras al renombrado Instantáneo, y Exclusiones a la hora de completar Código.</w:t>
-      </w:r>
-    </w:p>
-    <w:p>
-      <w:pPr>
-        <w:pStyle w:val="Prrafodelista"/>
-        <w:numPr>
-          <w:ilvl w:val="0"/>
-          <w:numId w:val="6"/>
-        </w:numPr>
-        <w:spacing w:after="160" w:line="259" w:lineRule="auto"/>
-        <w:jc w:val="both"/>
-      </w:pPr>
-      <w:r>
-        <w:t>Mejoras a la Integración estafa Java FX Escena Constructor.</w:t>
-      </w:r>
-    </w:p>
-    <w:p>
-      <w:pPr>
-        <w:jc w:val="both"/>
-        <w:rPr>
-          <w:b/>
-        </w:rPr>
-      </w:pPr>
-      <w:r>
-        <w:rPr>
-          <w:b/>
-        </w:rPr>
-        <w:t>Java EE</w:t>
-      </w:r>
-    </w:p>
-    <w:p>
-      <w:pPr>
-        <w:pStyle w:val="Prrafodelista"/>
-        <w:numPr>
-          <w:ilvl w:val="0"/>
-          <w:numId w:val="6"/>
-        </w:numPr>
-        <w:spacing w:after="160" w:line="259" w:lineRule="auto"/>
-        <w:jc w:val="both"/>
-      </w:pPr>
-      <w:r>
-        <w:t>Nuevo generador de Código PrimeFaces, Generar un párrafo el esqueleto de Aplicaciones CRUD PrimeFaces estafa de Conexión a la Base de Datos.</w:t>
-      </w:r>
-    </w:p>
-    <w:p>
-      <w:pPr>
-        <w:pStyle w:val="Prrafodelista"/>
-        <w:numPr>
-          <w:ilvl w:val="0"/>
-          <w:numId w:val="6"/>
-        </w:numPr>
-        <w:spacing w:after="160" w:line="259" w:lineRule="auto"/>
-        <w:jc w:val="both"/>
-      </w:pPr>
-      <w:r>
-        <w:t>Integración estafa Tomcat 8.</w:t>
-      </w:r>
-    </w:p>
-    <w:p>
-      <w:pPr>
-        <w:pStyle w:val="Prrafodelista"/>
-        <w:numPr>
-          <w:ilvl w:val="0"/>
-          <w:numId w:val="6"/>
-        </w:numPr>
-        <w:spacing w:after="160" w:line="259" w:lineRule="auto"/>
-        <w:jc w:val="both"/>
-      </w:pPr>
-      <w:r>
-        <w:t>Integración estafa TomEE, Incluyendo Diferentes implementaciones JPA párrafo, Y CONFIGURACION JAX-RS de fuentes de datos y.</w:t>
-      </w:r>
-    </w:p>
-    <w:p>
-      <w:pPr>
-        <w:pStyle w:val="Prrafodelista"/>
-        <w:numPr>
-          <w:ilvl w:val="0"/>
-          <w:numId w:val="6"/>
-        </w:numPr>
-        <w:spacing w:after="160" w:line="259" w:lineRule="auto"/>
-        <w:jc w:val="both"/>
-      </w:pPr>
-      <w:r>
-        <w:t>Asistente párrafo Plantilla Facelets Ahora consulta Que Secciones deseamos Generar</w:t>
-      </w:r>
-    </w:p>
-    <w:p>
-      <w:pPr>
-        <w:pStyle w:val="Prrafodelista"/>
-        <w:numPr>
-          <w:ilvl w:val="0"/>
-          <w:numId w:val="6"/>
-        </w:numPr>
-        <w:spacing w:after="160" w:line="259" w:lineRule="auto"/>
-        <w:jc w:val="both"/>
-      </w:pPr>
-      <w:r>
-        <w:t>Compuestos Completar Código párr Secciones de plantilla de la ONU, y utilizando componentes JSF</w:t>
-      </w:r>
-    </w:p>
-    <w:p>
-      <w:pPr>
-        <w:pStyle w:val="Prrafodelista"/>
-        <w:numPr>
-          <w:ilvl w:val="0"/>
-          <w:numId w:val="6"/>
-        </w:numPr>
-        <w:spacing w:after="160" w:line="259" w:lineRule="auto"/>
-        <w:jc w:val="both"/>
-      </w:pPr>
-      <w:r>
-        <w:t>Mas flexibility para insinúa JPA, el Cual Puede Ser Deshabilitado, Habilitado y estafa advertencias si la ONU es Nivel Modificado.</w:t>
-      </w:r>
-    </w:p>
-    <w:p>
-      <w:pPr>
-        <w:jc w:val="both"/>
-        <w:rPr>
-          <w:b/>
-        </w:rPr>
-      </w:pPr>
-      <w:r>
-        <w:rPr>
-          <w:b/>
-        </w:rPr>
-        <w:t>Maven</w:t>
-      </w:r>
-    </w:p>
-    <w:p>
-      <w:pPr>
-        <w:pStyle w:val="Prrafodelista"/>
-        <w:numPr>
-          <w:ilvl w:val="0"/>
-          <w:numId w:val="6"/>
-        </w:numPr>
-        <w:jc w:val="both"/>
-      </w:pPr>
-      <w:r>
-        <w:t>Nuevo gráfico diseño switcher.</w:t>
-      </w:r>
-    </w:p>
-    <w:p>
-      <w:pPr>
-        <w:pStyle w:val="Prrafodelista"/>
-        <w:numPr>
-          <w:ilvl w:val="0"/>
-          <w:numId w:val="6"/>
-        </w:numPr>
-        <w:spacing w:after="160" w:line="259" w:lineRule="auto"/>
-        <w:jc w:val="both"/>
-      </w:pPr>
-      <w:r>
-        <w:t>El Navegador Muestra Objetivos Maven.</w:t>
-      </w:r>
-    </w:p>
-    <w:p>
-      <w:pPr>
-        <w:pStyle w:val="Prrafodelista"/>
-        <w:numPr>
-          <w:ilvl w:val="0"/>
-          <w:numId w:val="6"/>
-        </w:numPr>
-        <w:spacing w:after="160" w:line="259" w:lineRule="auto"/>
-        <w:jc w:val="both"/>
-      </w:pPr>
-      <w:r>
-        <w:t>Recursos web ADICIONALES mostrados en La Ventana Proyectos.</w:t>
-      </w:r>
-    </w:p>
-    <w:p>
-      <w:pPr>
-        <w:pStyle w:val="Prrafodelista"/>
-        <w:numPr>
-          <w:ilvl w:val="0"/>
-          <w:numId w:val="6"/>
-        </w:numPr>
-        <w:spacing w:after="160" w:line="259" w:lineRule="auto"/>
-        <w:jc w:val="both"/>
-      </w:pPr>
-      <w:r>
-        <w:t>Mejoras en la actuación cuando se ejecuta Aplicaciones web.</w:t>
-      </w:r>
-    </w:p>
-    <w:p>
-      <w:pPr>
-        <w:pStyle w:val="Prrafodelista"/>
-        <w:numPr>
-          <w:ilvl w:val="0"/>
-          <w:numId w:val="6"/>
-        </w:numPr>
-        <w:spacing w:after="160" w:line="259" w:lineRule="auto"/>
-        <w:jc w:val="both"/>
-      </w:pPr>
-      <w:r>
-        <w:t>Mejoras en el rendimiento de la experta en el párrafo "Aplicar cambios en el código" mientras depuramos.</w:t>
-      </w:r>
-    </w:p>
-    <w:p>
-      <w:pPr>
-        <w:jc w:val="both"/>
-      </w:pPr>
-      <w:r>
-        <w:rPr>
-          <w:b/>
-        </w:rPr>
-        <w:t>JavaScript</w:t>
-      </w:r>
-    </w:p>
-    <w:p>
-      <w:pPr>
-        <w:pStyle w:val="Prrafodelista"/>
-        <w:numPr>
-          <w:ilvl w:val="0"/>
-          <w:numId w:val="6"/>
-        </w:numPr>
-        <w:spacing w:after="160" w:line="259" w:lineRule="auto"/>
-        <w:jc w:val="both"/>
-      </w:pPr>
-      <w:r>
-        <w:lastRenderedPageBreak/>
-        <w:t>Navegación a través de hiperenlaces AngularJS de vistas a Controladores</w:t>
-      </w:r>
-    </w:p>
-    <w:p>
-      <w:pPr>
-        <w:pStyle w:val="Prrafodelista"/>
-        <w:numPr>
-          <w:ilvl w:val="0"/>
-          <w:numId w:val="6"/>
-        </w:numPr>
-        <w:spacing w:after="160" w:line="259" w:lineRule="auto"/>
-        <w:jc w:val="both"/>
-      </w:pPr>
-      <w:r>
-        <w:t xml:space="preserve">Muchas Mejoras una AngularJS párr completar Código Entre Artefactos, Como completar </w:t>
-      </w:r>
-    </w:p>
-    <w:p>
-      <w:pPr>
-        <w:pStyle w:val="Prrafodelista"/>
-        <w:numPr>
-          <w:ilvl w:val="0"/>
-          <w:numId w:val="6"/>
-        </w:numPr>
-        <w:spacing w:after="160" w:line="259" w:lineRule="auto"/>
-        <w:jc w:val="both"/>
-      </w:pPr>
-      <w:r>
-        <w:t>Soporte de completado de Código en plantillas nocaut.</w:t>
-      </w:r>
-    </w:p>
-    <w:p>
-      <w:pPr>
-        <w:pStyle w:val="Prrafodelista"/>
-        <w:numPr>
-          <w:ilvl w:val="0"/>
-          <w:numId w:val="6"/>
-        </w:numPr>
-        <w:spacing w:after="160" w:line="259" w:lineRule="auto"/>
-        <w:jc w:val="both"/>
-      </w:pPr>
-      <w:r>
-        <w:t xml:space="preserve">Nuevo Soporte en el editor párr CREAR JQuery Widgets de plugins Y Depuración de Código javascript ejecutado en Nashorn (JDK 8 +) motor de scripts. </w:t>
-      </w:r>
-    </w:p>
-    <w:p>
-      <w:pPr>
-        <w:jc w:val="both"/>
-        <w:rPr>
-          <w:b/>
-        </w:rPr>
-      </w:pPr>
-      <w:r>
-        <w:rPr>
-          <w:b/>
-        </w:rPr>
-        <w:t>HTML5</w:t>
-      </w:r>
-    </w:p>
-    <w:p>
-      <w:pPr>
-        <w:pStyle w:val="Prrafodelista"/>
-        <w:numPr>
-          <w:ilvl w:val="0"/>
-          <w:numId w:val="6"/>
-        </w:numPr>
-        <w:spacing w:after="160" w:line="259" w:lineRule="auto"/>
-        <w:jc w:val="both"/>
-      </w:pPr>
-      <w:r>
-        <w:t>Depuración Android 4.4 WebKit Soportado párr Cordova 3.3 +Soporte de un corredor de prueba Nuevo Karma</w:t>
-      </w:r>
-    </w:p>
-    <w:p>
-      <w:pPr>
-        <w:jc w:val="both"/>
-        <w:rPr>
-          <w:b/>
-        </w:rPr>
-      </w:pPr>
-      <w:r>
-        <w:rPr>
-          <w:b/>
-        </w:rPr>
-        <w:t>Plataforma</w:t>
-      </w:r>
-    </w:p>
-    <w:p>
-      <w:pPr>
-        <w:pStyle w:val="Prrafodelista"/>
-        <w:numPr>
-          <w:ilvl w:val="0"/>
-          <w:numId w:val="6"/>
-        </w:numPr>
-        <w:spacing w:after="160" w:line="259" w:lineRule="auto"/>
-        <w:jc w:val="both"/>
-      </w:pPr>
-      <w:r>
-        <w:t>Mejoras para Sistemas de Windows, de cómo dividir el redactor a través de arrastrar y soltar y sin api nuevo párrafo Personalizar los tabs del editor</w:t>
+        <w:pStyle w:val="Prrafodelista"/>
+        <w:numPr>
+          <w:ilvl w:val="0"/>
+          <w:numId w:val="6"/>
+        </w:numPr>
+        <w:spacing w:after="160" w:line="259" w:lineRule="auto"/>
+        <w:jc w:val="both"/>
+      </w:pPr>
+      <w:r>
+        <w:t>Nuevo Diseño de interfaz de usuario para manejar Grupos de Proyectos</w:t>
       </w:r>
       <w:r>
         <w:t>.</w:t>
@@ -3705,7 +3720,7 @@
         <w:jc w:val="both"/>
       </w:pPr>
       <w:r>
-        <w:t>Nuevo Diseño de interfaz de usuario para manejar Grupos de Proyectos</w:t>
+        <w:t>Archivos en Directorios Que pueden extensión porción ordenados servicio</w:t>
       </w:r>
       <w:r>
         <w:t>.</w:t>
@@ -3714,23 +3729,6 @@
     <w:p>
       <w:pPr>
         <w:pStyle w:val="Prrafodelista"/>
-        <w:numPr>
-          <w:ilvl w:val="0"/>
-          <w:numId w:val="6"/>
-        </w:numPr>
-        <w:spacing w:after="160" w:line="259" w:lineRule="auto"/>
-        <w:jc w:val="both"/>
-      </w:pPr>
-      <w:r>
-        <w:t>Archivos en Directorios Que pueden extensión porción ordenados servicio</w:t>
-      </w:r>
-      <w:r>
-        <w:t>.</w:t>
-      </w:r>
-    </w:p>
-    <w:p>
-      <w:pPr>
-        <w:pStyle w:val="Prrafodelista"/>
         <w:spacing w:after="160" w:line="259" w:lineRule="auto"/>
         <w:jc w:val="both"/>
       </w:pPr>
@@ -3883,15 +3881,7 @@
           <w:b/>
           <w:sz w:val="40"/>
         </w:rPr>
-        <w:lastRenderedPageBreak/>
-        <w:t xml:space="preserve">Aplicación: </w:t>
-      </w:r>
-      <w:r>
-        <w:rPr>
-          <w:b/>
-          <w:sz w:val="40"/>
-        </w:rPr>
-        <w:t>Windows</w:t>
+        <w:t>Aplicación: Windows</w:t>
       </w:r>
     </w:p>
     <w:p>
@@ -3911,8 +3901,6 @@
         </w:rPr>
         <w:t>Windows versión 7</w:t>
       </w:r>
-      <w:bookmarkStart w:id="0" w:name="_GoBack"/>
-      <w:bookmarkEnd w:id="0"/>
     </w:p>
     <w:p>
       <w:pPr>
@@ -4388,346 +4376,1319 @@
         <w:rPr>
           <w:b/>
         </w:rPr>
+        <w:lastRenderedPageBreak/>
         <w:t xml:space="preserve">Requisitos de Hardware Razonables. </w:t>
       </w:r>
       <w:r>
-        <w:t xml:space="preserve">Tradicionalmente las nuevas versiones de Windows llevaban implícitos al doblar la memoria RAM y el rendimiento de las CPU con respecto a su </w:t>
-      </w:r>
+        <w:t>Tradicionalmente las nuevas versiones de Windows llevaban implícitos al doblar la memoria RAM y el rendimiento de las CPU con respecto a su pro</w:t>
+      </w:r>
+      <w:r>
+        <w:t>cesador</w:t>
+      </w:r>
+      <w:r>
+        <w:t>.</w:t>
+      </w:r>
+      <w:r>
+        <w:t xml:space="preserve"> </w:t>
+      </w:r>
+      <w:r>
+        <w:t>Sin embargo Windows 7 tiene un mejor rendimiento en el mismo PC en el que funcione Vista,</w:t>
+      </w:r>
+      <w:r>
+        <w:t xml:space="preserve"> </w:t>
+      </w:r>
+      <w:r>
+        <w:t>Es,</w:t>
+      </w:r>
+      <w:r>
+        <w:t xml:space="preserve"> </w:t>
+      </w:r>
+      <w:r>
+        <w:t>incluso apto para instalarlo en un notebook.</w:t>
+      </w:r>
+    </w:p>
+    <w:p>
+      <w:pPr>
+        <w:pStyle w:val="Prrafodelista"/>
+        <w:numPr>
+          <w:ilvl w:val="0"/>
+          <w:numId w:val="6"/>
+        </w:numPr>
+        <w:tabs>
+          <w:tab w:val="left" w:pos="3180"/>
+        </w:tabs>
+        <w:spacing w:after="160" w:line="259" w:lineRule="auto"/>
+        <w:jc w:val="both"/>
+      </w:pPr>
+      <w:r>
+        <w:rPr>
+          <w:b/>
+        </w:rPr>
+        <w:t xml:space="preserve">El potencial de la interfaz táctil. </w:t>
+      </w:r>
+      <w:r>
+        <w:t>El hecho de que Windows 7 soporte la entrada multitáctil no supone un cambio radical de la noche a la mañana,</w:t>
+      </w:r>
+      <w:r>
+        <w:t xml:space="preserve"> </w:t>
+      </w:r>
+      <w:r>
+        <w:t>pero sí que abre la puerta,</w:t>
+      </w:r>
+      <w:r>
+        <w:t xml:space="preserve"> </w:t>
+      </w:r>
+      <w:r>
+        <w:t>a que los desarrolladores inicien la programación de nuevas aplicaciones de las que obtener el máximo partido y experiencia de usuario.</w:t>
+      </w:r>
+    </w:p>
+    <w:p>
+      <w:pPr>
+        <w:tabs>
+          <w:tab w:val="left" w:pos="3180"/>
+        </w:tabs>
+        <w:jc w:val="both"/>
+        <w:rPr>
+          <w:b/>
+          <w:sz w:val="28"/>
+        </w:rPr>
+      </w:pPr>
+      <w:r>
+        <w:rPr>
+          <w:b/>
+          <w:sz w:val="28"/>
+        </w:rPr>
+        <w:t>Windows versión 8</w:t>
+      </w:r>
+    </w:p>
+    <w:p>
+      <w:pPr>
+        <w:tabs>
+          <w:tab w:val="left" w:pos="3180"/>
+        </w:tabs>
+        <w:jc w:val="both"/>
+      </w:pPr>
+      <w:r>
+        <w:t>Windows 8 está enfocado para ser usado en dispositivos portables como teléfonos Smartphone y tabletas, un mercado en el que las versiones anteriores de Windows no eran funcionales.</w:t>
+      </w:r>
+    </w:p>
+    <w:p>
+      <w:pPr>
+        <w:tabs>
+          <w:tab w:val="left" w:pos="3180"/>
+        </w:tabs>
+        <w:jc w:val="both"/>
+      </w:pPr>
+      <w:r>
+        <w:t>Estos equipos no poseen ratón ni muchas veces teclados físicos, por lo que se introduce una interface llamada Modern UI, que rompe con todo lo que estábamos acostumbrados desde el primer Windows.</w:t>
+      </w:r>
+    </w:p>
+    <w:p>
+      <w:pPr>
+        <w:tabs>
+          <w:tab w:val="left" w:pos="3180"/>
+        </w:tabs>
+        <w:jc w:val="both"/>
+        <w:rPr>
+          <w:b/>
+        </w:rPr>
+      </w:pPr>
+      <w:r>
+        <w:rPr>
+          <w:b/>
+        </w:rPr>
+        <w:t>Ventajas y Principales funcionabilidades:</w:t>
+      </w:r>
+    </w:p>
+    <w:p>
+      <w:pPr>
+        <w:pStyle w:val="Prrafodelista"/>
+        <w:numPr>
+          <w:ilvl w:val="0"/>
+          <w:numId w:val="6"/>
+        </w:numPr>
+        <w:tabs>
+          <w:tab w:val="left" w:pos="3180"/>
+        </w:tabs>
+        <w:spacing w:after="160" w:line="259" w:lineRule="auto"/>
+        <w:jc w:val="both"/>
+      </w:pPr>
+      <w:r>
+        <w:t>Inicio y apagado más rápido que sistemas operativos anteriores.</w:t>
+      </w:r>
+    </w:p>
+    <w:p>
+      <w:pPr>
+        <w:pStyle w:val="Prrafodelista"/>
+        <w:numPr>
+          <w:ilvl w:val="0"/>
+          <w:numId w:val="6"/>
+        </w:numPr>
+        <w:tabs>
+          <w:tab w:val="left" w:pos="3180"/>
+        </w:tabs>
+        <w:spacing w:after="160" w:line="259" w:lineRule="auto"/>
+        <w:jc w:val="both"/>
+      </w:pPr>
+      <w:r>
+        <w:t>Funcionamiento más eficiente del sistema, incluso en equipos con pocas prestaciones de hardware.</w:t>
+      </w:r>
+    </w:p>
+    <w:p>
+      <w:pPr>
+        <w:pStyle w:val="Prrafodelista"/>
+        <w:numPr>
+          <w:ilvl w:val="0"/>
+          <w:numId w:val="6"/>
+        </w:numPr>
+        <w:tabs>
+          <w:tab w:val="left" w:pos="3180"/>
+        </w:tabs>
+        <w:spacing w:after="160" w:line="259" w:lineRule="auto"/>
+        <w:jc w:val="both"/>
+      </w:pPr>
+      <w:r>
+        <w:t>Compatibilidad con dispositivos externos de última generación, como celulares, impresoras, etc.</w:t>
+      </w:r>
+    </w:p>
+    <w:p>
+      <w:pPr>
+        <w:pStyle w:val="Prrafodelista"/>
+        <w:numPr>
+          <w:ilvl w:val="0"/>
+          <w:numId w:val="6"/>
+        </w:numPr>
+        <w:tabs>
+          <w:tab w:val="left" w:pos="3180"/>
+        </w:tabs>
+        <w:spacing w:after="160" w:line="259" w:lineRule="auto"/>
+        <w:jc w:val="both"/>
+      </w:pPr>
+      <w:r>
+        <w:t>Incluye un programa antivirus y antimalware propio.</w:t>
+      </w:r>
+    </w:p>
+    <w:p>
+      <w:pPr>
+        <w:pStyle w:val="Prrafodelista"/>
+        <w:numPr>
+          <w:ilvl w:val="0"/>
+          <w:numId w:val="6"/>
+        </w:numPr>
+        <w:tabs>
+          <w:tab w:val="left" w:pos="3180"/>
+        </w:tabs>
+        <w:spacing w:after="160" w:line="259" w:lineRule="auto"/>
+        <w:jc w:val="both"/>
+      </w:pPr>
+      <w:r>
+        <w:t>Aplicaciones disponibles en la tienda de Microsoft. Es el primer sistema operativo con una tienda de aplicaciones incluida. Windows 8 incluye algunas aplicaciones elementales, pero hay una gran multitud de ellas disponibles para descargar e instalar desde la tienda, la gran mayoría gratis.</w:t>
+      </w:r>
+    </w:p>
+    <w:p>
+      <w:pPr>
+        <w:pStyle w:val="Prrafodelista"/>
+        <w:numPr>
+          <w:ilvl w:val="0"/>
+          <w:numId w:val="6"/>
+        </w:numPr>
+        <w:tabs>
+          <w:tab w:val="left" w:pos="3180"/>
+        </w:tabs>
+        <w:spacing w:after="160" w:line="259" w:lineRule="auto"/>
+        <w:jc w:val="both"/>
+      </w:pPr>
+      <w:r>
+        <w:t>La gran ventaja es que todas están certificadas por Microsoft, por lo que no debe existir ningún problema ni incompatibilidad.</w:t>
+      </w:r>
+    </w:p>
+    <w:p>
+      <w:pPr>
+        <w:pStyle w:val="Prrafodelista"/>
+        <w:tabs>
+          <w:tab w:val="left" w:pos="3180"/>
+        </w:tabs>
+        <w:jc w:val="both"/>
+      </w:pPr>
+      <w:r>
+        <w:t>No tendremos que preocuparnos por programas que puedan incluir malware.</w:t>
+      </w:r>
+    </w:p>
+    <w:p>
+      <w:pPr>
+        <w:pStyle w:val="Prrafodelista"/>
+        <w:numPr>
+          <w:ilvl w:val="0"/>
+          <w:numId w:val="6"/>
+        </w:numPr>
+        <w:tabs>
+          <w:tab w:val="left" w:pos="3180"/>
+        </w:tabs>
+        <w:spacing w:after="160" w:line="259" w:lineRule="auto"/>
+        <w:jc w:val="both"/>
+      </w:pPr>
+      <w:r>
+        <w:t xml:space="preserve"> Sincronización con la nube (cloud)</w:t>
+      </w:r>
+    </w:p>
+    <w:p>
+      <w:pPr>
+        <w:pStyle w:val="Prrafodelista"/>
+        <w:tabs>
+          <w:tab w:val="left" w:pos="3180"/>
+        </w:tabs>
+        <w:jc w:val="both"/>
+      </w:pPr>
+      <w:r>
+        <w:t>Para la cifra creciente de personas que utilizan los servicios de almacenamiento en la red, para guardar archivos como imágenes, documentos, video o música, ahora es posible sincronizarlos de forma nativa sin tener que usar ninguna aplicación externa.</w:t>
+      </w:r>
+    </w:p>
+    <w:p>
+      <w:pPr>
+        <w:pStyle w:val="Prrafodelista"/>
+        <w:tabs>
+          <w:tab w:val="left" w:pos="3180"/>
+        </w:tabs>
+        <w:jc w:val="both"/>
+      </w:pPr>
+      <w:r>
+        <w:t>Lee más información: Como usar los servicios gratis en la nube</w:t>
+      </w:r>
+    </w:p>
+    <w:p>
+      <w:pPr>
+        <w:pStyle w:val="Prrafodelista"/>
+        <w:numPr>
+          <w:ilvl w:val="0"/>
+          <w:numId w:val="6"/>
+        </w:numPr>
+        <w:tabs>
+          <w:tab w:val="left" w:pos="3180"/>
+        </w:tabs>
+        <w:spacing w:after="160" w:line="259" w:lineRule="auto"/>
+        <w:jc w:val="both"/>
+      </w:pPr>
+      <w:r>
+        <w:t>Integración con las redes sociales</w:t>
+      </w:r>
+    </w:p>
+    <w:p>
+      <w:pPr>
+        <w:pStyle w:val="Prrafodelista"/>
+        <w:numPr>
+          <w:ilvl w:val="0"/>
+          <w:numId w:val="6"/>
+        </w:numPr>
+        <w:tabs>
+          <w:tab w:val="left" w:pos="3180"/>
+        </w:tabs>
+        <w:spacing w:after="160" w:line="259" w:lineRule="auto"/>
+        <w:jc w:val="both"/>
+      </w:pPr>
+      <w:r>
+        <w:t>Una de las funcionalidades más atrayentes, que permite recibir notificaciones de forma automática y participar en redes como Facebook, Twitter y otras.</w:t>
+      </w:r>
+    </w:p>
+    <w:p>
+      <w:pPr>
+        <w:pStyle w:val="Prrafodelista"/>
+        <w:numPr>
+          <w:ilvl w:val="0"/>
+          <w:numId w:val="6"/>
+        </w:numPr>
+        <w:tabs>
+          <w:tab w:val="left" w:pos="3180"/>
+        </w:tabs>
+        <w:spacing w:after="160" w:line="259" w:lineRule="auto"/>
+        <w:jc w:val="both"/>
+      </w:pPr>
+      <w:r>
+        <w:t xml:space="preserve"> Soporte para pantalla táctil, una funcionalidad extra del sistema.</w:t>
+      </w:r>
+    </w:p>
+    <w:p>
+      <w:pPr>
+        <w:jc w:val="both"/>
+        <w:rPr>
+          <w:b/>
+          <w:color w:val="FF0000"/>
+        </w:rPr>
+      </w:pPr>
+    </w:p>
+    <w:p>
+      <w:pPr>
+        <w:jc w:val="both"/>
+        <w:rPr>
+          <w:b/>
+          <w:color w:val="FF0000"/>
+        </w:rPr>
+      </w:pPr>
+    </w:p>
+    <w:p>
+      <w:pPr>
+        <w:jc w:val="both"/>
+        <w:rPr>
+          <w:b/>
+          <w:color w:val="FF0000"/>
+        </w:rPr>
+      </w:pPr>
+    </w:p>
+    <w:p>
+      <w:pPr>
+        <w:tabs>
+          <w:tab w:val="left" w:pos="3180"/>
+        </w:tabs>
+        <w:rPr>
+          <w:b/>
+          <w:sz w:val="28"/>
+        </w:rPr>
+      </w:pPr>
+      <w:r>
+        <w:rPr>
+          <w:b/>
+          <w:sz w:val="28"/>
+        </w:rPr>
+        <w:t>APLICACIÓN: ANDROID</w:t>
+      </w:r>
+    </w:p>
+    <w:p>
+      <w:pPr>
+        <w:tabs>
+          <w:tab w:val="left" w:pos="3180"/>
+        </w:tabs>
+        <w:rPr>
+          <w:b/>
+          <w:sz w:val="28"/>
+        </w:rPr>
+      </w:pPr>
+      <w:r>
+        <w:rPr>
+          <w:b/>
+          <w:sz w:val="28"/>
+        </w:rPr>
+        <w:t>Android version 3.0 Nivel de API 11 (febrero 2011)</w:t>
+      </w:r>
+    </w:p>
+    <w:p>
+      <w:pPr>
+        <w:tabs>
+          <w:tab w:val="left" w:pos="3180"/>
+        </w:tabs>
+        <w:jc w:val="both"/>
+      </w:pPr>
+      <w:r>
+        <w:t>Para mejorar la experiencia de Android en las nuevas tabletas se lanza la versión 3.0 optimizada para dispositivos con pantallas grandes. La nueva interfaz de usuario ha sido completamente rediseñada con paradigmas nuevos para la interacción y navegación. Entre las novedades introducidas destacan: Los fragments, con los que podemos diseñar diferentes elementos del interfaz de usuario. La barra de acciones, donde las aplicaciones pueden mostrar un menú siempre visible. Las teclas físicas son reemplazadas por teclas en pantalla.</w:t>
+      </w:r>
+    </w:p>
+    <w:p>
+      <w:pPr>
+        <w:pStyle w:val="Prrafodelista"/>
+        <w:numPr>
+          <w:ilvl w:val="0"/>
+          <w:numId w:val="6"/>
+        </w:numPr>
+        <w:tabs>
+          <w:tab w:val="left" w:pos="3180"/>
+        </w:tabs>
+        <w:spacing w:after="160" w:line="259" w:lineRule="auto"/>
+        <w:jc w:val="both"/>
+      </w:pPr>
+      <w:r>
+        <w:t>La nueva interfaz se pone a disposición de todas las aplicaciones, incluso las construidas para versiones anteriores de la plataforma. Esto se consigue gracias a la introducción de librerías de compatibilidad que pueden ser utilizadas en versiones anteriores a la 3.0.</w:t>
+      </w:r>
+    </w:p>
+    <w:p>
+      <w:pPr>
+        <w:pStyle w:val="Prrafodelista"/>
+        <w:numPr>
+          <w:ilvl w:val="0"/>
+          <w:numId w:val="6"/>
+        </w:numPr>
+        <w:tabs>
+          <w:tab w:val="left" w:pos="3180"/>
+        </w:tabs>
+        <w:spacing w:after="160" w:line="259" w:lineRule="auto"/>
+        <w:jc w:val="both"/>
+      </w:pPr>
+      <w:r>
+        <w:t xml:space="preserve">Se mejora los gráficos 2D/3D gracias al renderizador OpenGL acelerado por hardware. Apacera el nuevo motor de gráficos Rederscript, que saca mayor rendimiento al hardware e incorpora su propia API. Se incorpora un nuevo motor de animaciones mucho más flexible, conocido como animación de propiedades. </w:t>
+      </w:r>
+    </w:p>
+    <w:p>
+      <w:pPr>
+        <w:pStyle w:val="Prrafodelista"/>
+        <w:numPr>
+          <w:ilvl w:val="0"/>
+          <w:numId w:val="6"/>
+        </w:numPr>
+        <w:tabs>
+          <w:tab w:val="left" w:pos="3180"/>
+        </w:tabs>
+        <w:spacing w:after="160" w:line="259" w:lineRule="auto"/>
+        <w:jc w:val="both"/>
+      </w:pPr>
+      <w:r>
+        <w:t>Primera versión de la plataforma que soporta procesadores multinúcleo. La máquina virtual Dalvik ha sido optimizada para permitir multiprocesado, lo que permite una ejecución más rápida de las aplicaciones, incluso aquellas que son de hilo único.</w:t>
+      </w:r>
+    </w:p>
+    <w:p>
+      <w:pPr>
+        <w:pStyle w:val="Prrafodelista"/>
+        <w:numPr>
+          <w:ilvl w:val="0"/>
+          <w:numId w:val="6"/>
+        </w:numPr>
+        <w:tabs>
+          <w:tab w:val="left" w:pos="3180"/>
+        </w:tabs>
+        <w:spacing w:after="160" w:line="259" w:lineRule="auto"/>
+        <w:jc w:val="both"/>
+      </w:pPr>
+      <w:r>
+        <w:t>Se incorporan varias mejoras multimedia, como listas de reproducción M3U a través de HTTP Live Sreaming, soporte a la protección de derechos musicales (DRM) y soporte para la transferencia de archivos multimedia a través de USB con los protocolos MTP y PTP.</w:t>
+      </w:r>
+    </w:p>
+    <w:p>
+      <w:pPr>
+        <w:pStyle w:val="Prrafodelista"/>
+        <w:numPr>
+          <w:ilvl w:val="0"/>
+          <w:numId w:val="6"/>
+        </w:numPr>
+        <w:tabs>
+          <w:tab w:val="left" w:pos="3180"/>
+        </w:tabs>
+        <w:spacing w:after="160" w:line="259" w:lineRule="auto"/>
+        <w:jc w:val="both"/>
+      </w:pPr>
+      <w:r>
+        <w:t>En esta versión se añaden nuevas alternativas de conectividad, como las nuevas APIS de Bluetooth A2DP y HSP con streaming de audio. También, se permite conectar teclados completos por USB o Bluetooth.</w:t>
+      </w:r>
+    </w:p>
+    <w:p>
+      <w:pPr>
+        <w:pStyle w:val="Prrafodelista"/>
+        <w:numPr>
+          <w:ilvl w:val="0"/>
+          <w:numId w:val="6"/>
+        </w:numPr>
+        <w:tabs>
+          <w:tab w:val="left" w:pos="3180"/>
+        </w:tabs>
+        <w:spacing w:after="160" w:line="259" w:lineRule="auto"/>
+        <w:jc w:val="both"/>
+      </w:pPr>
+      <w:r>
+        <w:t>El uso de los dispositivos en un entorno empresarial es mejorado. Entre las novedades introducidas destacamos las nuevas políticas administrativas con encriptación del almacenamiento, caducidad de contraseña y mejoras para administrar los dispositivos de empresa de forma eficaz.</w:t>
+      </w:r>
+    </w:p>
+    <w:p>
+      <w:pPr>
+        <w:pStyle w:val="Prrafodelista"/>
+        <w:numPr>
+          <w:ilvl w:val="0"/>
+          <w:numId w:val="6"/>
+        </w:numPr>
+        <w:tabs>
+          <w:tab w:val="left" w:pos="3180"/>
+        </w:tabs>
+        <w:spacing w:after="160" w:line="259" w:lineRule="auto"/>
+        <w:jc w:val="both"/>
+      </w:pPr>
+      <w:r>
+        <w:t>A pesar de la nueva interfaz gráfica optimizada para tabletas, Android 3.0 es compatible con las aplicaciones creadas para versiones anteriores.</w:t>
+      </w:r>
+    </w:p>
+    <w:p>
+      <w:pPr>
+        <w:tabs>
+          <w:tab w:val="left" w:pos="3180"/>
+        </w:tabs>
+        <w:rPr>
+          <w:b/>
+        </w:rPr>
+      </w:pPr>
+    </w:p>
+    <w:p>
+      <w:pPr>
+        <w:tabs>
+          <w:tab w:val="left" w:pos="3180"/>
+        </w:tabs>
+        <w:rPr>
+          <w:b/>
+        </w:rPr>
+      </w:pPr>
+      <w:r>
+        <w:rPr>
+          <w:b/>
+        </w:rPr>
+        <w:t>Android 3.1 Nivel de API 12 (mayo 2011)</w:t>
+      </w:r>
+    </w:p>
+    <w:p>
+      <w:pPr>
+        <w:tabs>
+          <w:tab w:val="left" w:pos="3180"/>
+        </w:tabs>
+      </w:pPr>
+    </w:p>
+    <w:p>
+      <w:pPr>
+        <w:pStyle w:val="Prrafodelista"/>
+        <w:numPr>
+          <w:ilvl w:val="0"/>
+          <w:numId w:val="6"/>
+        </w:numPr>
+        <w:tabs>
+          <w:tab w:val="left" w:pos="3180"/>
+        </w:tabs>
+        <w:spacing w:after="160" w:line="259" w:lineRule="auto"/>
+      </w:pPr>
+      <w:r>
+        <w:t>Se permite manejar  dispositivos conectados por USB (tanto host como dispositivo). Protocolo de transferencia de fotos y vídeo (PTP/MTP) y de tiempo real (RTP).</w:t>
+      </w:r>
+    </w:p>
+    <w:p>
+      <w:pPr>
+        <w:tabs>
+          <w:tab w:val="left" w:pos="3180"/>
+        </w:tabs>
+      </w:pPr>
+    </w:p>
+    <w:p>
+      <w:pPr>
+        <w:tabs>
+          <w:tab w:val="left" w:pos="3180"/>
+        </w:tabs>
+        <w:rPr>
+          <w:b/>
+        </w:rPr>
+      </w:pPr>
+      <w:r>
+        <w:rPr>
+          <w:b/>
+        </w:rPr>
+        <w:t>Android 3.2 Nivel de API 13 (julio 2011)</w:t>
+      </w:r>
+    </w:p>
+    <w:p>
+      <w:pPr>
+        <w:tabs>
+          <w:tab w:val="left" w:pos="3180"/>
+        </w:tabs>
+      </w:pPr>
+    </w:p>
+    <w:p>
+      <w:pPr>
+        <w:pStyle w:val="Prrafodelista"/>
+        <w:numPr>
+          <w:ilvl w:val="0"/>
+          <w:numId w:val="6"/>
+        </w:numPr>
+        <w:tabs>
+          <w:tab w:val="left" w:pos="3180"/>
+        </w:tabs>
+        <w:spacing w:after="160" w:line="259" w:lineRule="auto"/>
+      </w:pPr>
+      <w:r>
+        <w:t>Optimizaciones para distintos tipos de tableta. Zoom compatible para  aplicaciones de tamaño fijo. Sincronización multimedia desde SD.</w:t>
+      </w:r>
+    </w:p>
+    <w:p>
+      <w:pPr>
+        <w:tabs>
+          <w:tab w:val="left" w:pos="3180"/>
+        </w:tabs>
+        <w:rPr>
+          <w:sz w:val="28"/>
+        </w:rPr>
+      </w:pPr>
+      <w:r>
+        <w:rPr>
+          <w:b/>
+          <w:sz w:val="28"/>
+        </w:rPr>
+        <w:t>Android version 4.0 Nivel de API 14 (octubre 2011)</w:t>
+      </w:r>
+      <w:r>
+        <w:rPr>
+          <w:sz w:val="28"/>
+        </w:rPr>
+        <w:t xml:space="preserve"> </w:t>
+      </w:r>
+    </w:p>
+    <w:p>
+      <w:pPr>
+        <w:tabs>
+          <w:tab w:val="left" w:pos="3180"/>
+        </w:tabs>
+      </w:pPr>
+      <w:r>
+        <w:t>La característica más importante es que se unifican las dos versiones anteriores (2.x para teléfonos y 3.x para tabletas) en una sola compatible con cualquier tipo de dispositivo. Entre las características más interesantes destacamos:</w:t>
+      </w:r>
+    </w:p>
+    <w:p>
+      <w:pPr>
+        <w:tabs>
+          <w:tab w:val="left" w:pos="3180"/>
+        </w:tabs>
+      </w:pPr>
+    </w:p>
+    <w:p>
+      <w:pPr>
+        <w:pStyle w:val="Prrafodelista"/>
+        <w:numPr>
+          <w:ilvl w:val="0"/>
+          <w:numId w:val="6"/>
+        </w:numPr>
+        <w:tabs>
+          <w:tab w:val="left" w:pos="3180"/>
+        </w:tabs>
+        <w:spacing w:after="160" w:line="259" w:lineRule="auto"/>
+      </w:pPr>
+      <w:r>
+        <w:t>Se introduce un nuevo interfaz de usuario totalmente renovado. Por ejemplo, se reemplazan los botones físicos por botones en pantalla (como ocurría en las versiones 3.x).</w:t>
+      </w:r>
+    </w:p>
+    <w:p>
+      <w:pPr>
+        <w:pStyle w:val="Prrafodelista"/>
+        <w:numPr>
+          <w:ilvl w:val="0"/>
+          <w:numId w:val="6"/>
+        </w:numPr>
+        <w:tabs>
+          <w:tab w:val="left" w:pos="3180"/>
+        </w:tabs>
+        <w:spacing w:after="160" w:line="259" w:lineRule="auto"/>
+      </w:pPr>
+      <w:r>
+        <w:t>Nuevo API de reconocedor facial, permite entre otras muchas aplicaciones desbloquear el teléfono a su propietario. También se mejora en el reconocimiento de voz. Por ejemplo se puede empezar a hablar en cuanto pulsamos el botón.</w:t>
+      </w:r>
+    </w:p>
+    <w:p>
+      <w:pPr>
+        <w:pStyle w:val="Prrafodelista"/>
+        <w:numPr>
+          <w:ilvl w:val="0"/>
+          <w:numId w:val="6"/>
+        </w:numPr>
+        <w:tabs>
+          <w:tab w:val="left" w:pos="3180"/>
+        </w:tabs>
+        <w:spacing w:after="160" w:line="259" w:lineRule="auto"/>
+      </w:pPr>
+      <w:r>
+        <w:t>Aparece un nuevo gestor de tráfico de datos por Internet, donde podremos ver el consumo de forma gráfica y donde podemos definir los límites a ese consumo para evitar cargos inesperados con la operadora. Incorpora herramientas para la edición de imágenes en tiempo real, con herramientas para distorsionar, manipular e interactuar con la imagen al momento de ser capturada. Se mejora el API para comunicaciones por NFC y la integración con redes sociales.</w:t>
+      </w:r>
+    </w:p>
+    <w:p>
+      <w:pPr>
+        <w:pStyle w:val="Prrafodelista"/>
+        <w:numPr>
+          <w:ilvl w:val="0"/>
+          <w:numId w:val="6"/>
+        </w:numPr>
+        <w:tabs>
+          <w:tab w:val="left" w:pos="3180"/>
+        </w:tabs>
+        <w:spacing w:after="160" w:line="259" w:lineRule="auto"/>
+      </w:pPr>
+      <w:r>
+        <w:t>En diciembre del 2011 aparece una actualización de mantenimiento (versión 4.0.2) que no aumenta el nivel de API.</w:t>
+      </w:r>
+    </w:p>
+    <w:p>
+      <w:pPr>
+        <w:tabs>
+          <w:tab w:val="left" w:pos="3180"/>
+        </w:tabs>
+      </w:pPr>
+    </w:p>
+    <w:p>
+      <w:pPr>
+        <w:tabs>
+          <w:tab w:val="left" w:pos="3180"/>
+        </w:tabs>
+        <w:rPr>
+          <w:b/>
+        </w:rPr>
+      </w:pPr>
+      <w:r>
+        <w:rPr>
+          <w:b/>
+        </w:rPr>
+        <w:t>Android 4.0.3 Nivel de API 15 (diciembre 2011)</w:t>
+      </w:r>
+    </w:p>
+    <w:p>
+      <w:pPr>
+        <w:tabs>
+          <w:tab w:val="left" w:pos="3180"/>
+        </w:tabs>
+      </w:pPr>
+      <w:r>
+        <w:t>Se introducen ligeras mejoras en algunas APIs incluyendo el de redes sociales, calendario, revisor ortográfico, texto a voz y bases de datos entre otros. En marzo de 2012 aparece la actualización 4.0.4.</w:t>
+      </w:r>
+    </w:p>
+    <w:p>
+      <w:pPr>
+        <w:tabs>
+          <w:tab w:val="left" w:pos="3180"/>
+        </w:tabs>
+        <w:rPr>
+          <w:b/>
+        </w:rPr>
+      </w:pPr>
+      <w:r>
+        <w:rPr>
+          <w:b/>
+        </w:rPr>
+        <w:t>Android 4.1 Nivel de API 16 (julio 2012)</w:t>
+      </w:r>
+    </w:p>
+    <w:p>
+      <w:pPr>
+        <w:tabs>
+          <w:tab w:val="left" w:pos="3180"/>
+        </w:tabs>
+      </w:pPr>
+      <w:r>
+        <w:t>En esta versión se hace hincapié en mejorar un punto débil de Android: la fluidez del interfaz de usuario. Con este propósito se incorporan varias técnicas, como: sincronismo vertical, triple búfer y aumentar la velocidad del procesador al tocar la pantalla.</w:t>
+      </w:r>
+    </w:p>
+    <w:p>
+      <w:pPr>
+        <w:pStyle w:val="Prrafodelista"/>
+        <w:numPr>
+          <w:ilvl w:val="0"/>
+          <w:numId w:val="6"/>
+        </w:numPr>
+        <w:tabs>
+          <w:tab w:val="left" w:pos="3180"/>
+        </w:tabs>
+        <w:spacing w:after="160" w:line="259" w:lineRule="auto"/>
+      </w:pPr>
       <w:r>
         <w:lastRenderedPageBreak/>
-        <w:t>pro</w:t>
-      </w:r>
-      <w:r>
-        <w:t>cesador</w:t>
-      </w:r>
-      <w:r>
-        <w:t>.</w:t>
-      </w:r>
-      <w:r>
-        <w:t xml:space="preserve"> </w:t>
-      </w:r>
-      <w:r>
-        <w:t>Sin embargo Windows 7 tiene un mejor rendimiento en el mismo PC en el que funcione Vista,</w:t>
-      </w:r>
-      <w:r>
-        <w:t xml:space="preserve"> </w:t>
-      </w:r>
-      <w:r>
-        <w:t>Es,</w:t>
-      </w:r>
-      <w:r>
-        <w:t xml:space="preserve"> </w:t>
-      </w:r>
-      <w:r>
-        <w:t>incluso apto para instalarlo en un notebook.</w:t>
-      </w:r>
-    </w:p>
-    <w:p>
-      <w:pPr>
-        <w:pStyle w:val="Prrafodelista"/>
-        <w:numPr>
-          <w:ilvl w:val="0"/>
-          <w:numId w:val="6"/>
-        </w:numPr>
-        <w:tabs>
-          <w:tab w:val="left" w:pos="3180"/>
-        </w:tabs>
-        <w:spacing w:after="160" w:line="259" w:lineRule="auto"/>
-        <w:jc w:val="both"/>
-      </w:pPr>
-      <w:r>
-        <w:rPr>
-          <w:b/>
-        </w:rPr>
-        <w:t xml:space="preserve">El potencial de la interfaz táctil. </w:t>
-      </w:r>
-      <w:r>
-        <w:t>El hecho de que Windows 7 soporte la entrada multitáctil no supone un cambio radical de la noche a la mañana,</w:t>
-      </w:r>
-      <w:r>
-        <w:t xml:space="preserve"> </w:t>
-      </w:r>
-      <w:r>
-        <w:t>pero sí que abre la puerta,</w:t>
-      </w:r>
-      <w:r>
-        <w:t xml:space="preserve"> </w:t>
-      </w:r>
-      <w:r>
-        <w:t>a que los desarrolladores inicien la programación de nuevas aplicaciones de las que obtener el máximo partido y experiencia de usuario.</w:t>
-      </w:r>
-    </w:p>
-    <w:p>
-      <w:pPr>
-        <w:tabs>
-          <w:tab w:val="left" w:pos="3180"/>
-        </w:tabs>
-        <w:jc w:val="both"/>
-        <w:rPr>
-          <w:b/>
-          <w:sz w:val="28"/>
-        </w:rPr>
-      </w:pPr>
-      <w:r>
-        <w:rPr>
-          <w:b/>
-          <w:sz w:val="28"/>
-        </w:rPr>
-        <w:t>Windows versión 8</w:t>
-      </w:r>
-    </w:p>
-    <w:p>
-      <w:pPr>
-        <w:tabs>
-          <w:tab w:val="left" w:pos="3180"/>
-        </w:tabs>
-        <w:jc w:val="both"/>
-      </w:pPr>
-      <w:r>
-        <w:t>Windows 8 está enfocado para ser usado en dispositivos portables como teléfonos Smartphone y tabletas, un mercado en el que las versiones anteriores de Windows no eran funcionales.</w:t>
-      </w:r>
-    </w:p>
-    <w:p>
-      <w:pPr>
-        <w:tabs>
-          <w:tab w:val="left" w:pos="3180"/>
-        </w:tabs>
-        <w:jc w:val="both"/>
-      </w:pPr>
-      <w:r>
-        <w:t>Estos equipos no poseen ratón ni muchas veces teclados físicos, por lo que se introduce una interface llamada Modern UI, que rompe con todo lo que estábamos acostumbrados desde el primer Windows.</w:t>
-      </w:r>
-    </w:p>
-    <w:p>
-      <w:pPr>
-        <w:tabs>
-          <w:tab w:val="left" w:pos="3180"/>
-        </w:tabs>
-        <w:jc w:val="both"/>
-        <w:rPr>
-          <w:b/>
-        </w:rPr>
-      </w:pPr>
-      <w:r>
-        <w:rPr>
-          <w:b/>
-        </w:rPr>
-        <w:t>Ventajas y Principales funcionabilidades:</w:t>
-      </w:r>
-    </w:p>
-    <w:p>
-      <w:pPr>
-        <w:pStyle w:val="Prrafodelista"/>
-        <w:numPr>
-          <w:ilvl w:val="0"/>
-          <w:numId w:val="6"/>
-        </w:numPr>
-        <w:tabs>
-          <w:tab w:val="left" w:pos="3180"/>
-        </w:tabs>
-        <w:spacing w:after="160" w:line="259" w:lineRule="auto"/>
-        <w:jc w:val="both"/>
-      </w:pPr>
-      <w:r>
-        <w:t>Inicio y apagado más rápido que sistemas operativos anteriores.</w:t>
-      </w:r>
-    </w:p>
-    <w:p>
-      <w:pPr>
-        <w:pStyle w:val="Prrafodelista"/>
-        <w:numPr>
-          <w:ilvl w:val="0"/>
-          <w:numId w:val="6"/>
-        </w:numPr>
-        <w:tabs>
-          <w:tab w:val="left" w:pos="3180"/>
-        </w:tabs>
-        <w:spacing w:after="160" w:line="259" w:lineRule="auto"/>
-        <w:jc w:val="both"/>
-      </w:pPr>
-      <w:r>
-        <w:t>Funcionamiento más eficiente del sistema, incluso en equipos con pocas prestaciones de hardware.</w:t>
-      </w:r>
-    </w:p>
-    <w:p>
-      <w:pPr>
-        <w:pStyle w:val="Prrafodelista"/>
-        <w:numPr>
-          <w:ilvl w:val="0"/>
-          <w:numId w:val="6"/>
-        </w:numPr>
-        <w:tabs>
-          <w:tab w:val="left" w:pos="3180"/>
-        </w:tabs>
-        <w:spacing w:after="160" w:line="259" w:lineRule="auto"/>
-        <w:jc w:val="both"/>
-      </w:pPr>
-      <w:r>
-        <w:t>Compatibilidad con dispositivos externos de última generación, como celulares, impresoras, etc.</w:t>
-      </w:r>
-    </w:p>
-    <w:p>
-      <w:pPr>
-        <w:pStyle w:val="Prrafodelista"/>
-        <w:numPr>
-          <w:ilvl w:val="0"/>
-          <w:numId w:val="6"/>
-        </w:numPr>
-        <w:tabs>
-          <w:tab w:val="left" w:pos="3180"/>
-        </w:tabs>
-        <w:spacing w:after="160" w:line="259" w:lineRule="auto"/>
-        <w:jc w:val="both"/>
-      </w:pPr>
-      <w:r>
-        <w:t>Incluye un programa antivirus y antimalware propio.</w:t>
-      </w:r>
-    </w:p>
-    <w:p>
-      <w:pPr>
-        <w:pStyle w:val="Prrafodelista"/>
-        <w:numPr>
-          <w:ilvl w:val="0"/>
-          <w:numId w:val="6"/>
-        </w:numPr>
-        <w:tabs>
-          <w:tab w:val="left" w:pos="3180"/>
-        </w:tabs>
-        <w:spacing w:after="160" w:line="259" w:lineRule="auto"/>
-        <w:jc w:val="both"/>
-      </w:pPr>
-      <w:r>
-        <w:t>Aplicaciones disponibles en la tienda de Microsoft. Es el primer sistema operativo con una tienda de aplicaciones incluida. Windows 8 incluye algunas aplicaciones elementales, pero hay una gran multitud de ellas disponibles para descargar e instalar desde la tienda, la gran mayoría gratis.</w:t>
-      </w:r>
-    </w:p>
-    <w:p>
-      <w:pPr>
-        <w:pStyle w:val="Prrafodelista"/>
-        <w:numPr>
-          <w:ilvl w:val="0"/>
-          <w:numId w:val="6"/>
-        </w:numPr>
-        <w:tabs>
-          <w:tab w:val="left" w:pos="3180"/>
-        </w:tabs>
-        <w:spacing w:after="160" w:line="259" w:lineRule="auto"/>
-        <w:jc w:val="both"/>
-      </w:pPr>
-      <w:r>
-        <w:t>La gran ventaja es que todas están certificadas por Microsoft, por lo que no debe existir ningún problema ni incompatibilidad.</w:t>
-      </w:r>
-    </w:p>
-    <w:p>
-      <w:pPr>
-        <w:pStyle w:val="Prrafodelista"/>
-        <w:tabs>
-          <w:tab w:val="left" w:pos="3180"/>
-        </w:tabs>
-        <w:jc w:val="both"/>
-      </w:pPr>
-      <w:r>
-        <w:t>No tendremos que preocuparnos por programas que puedan incluir malware.</w:t>
-      </w:r>
-    </w:p>
-    <w:p>
-      <w:pPr>
-        <w:pStyle w:val="Prrafodelista"/>
-        <w:numPr>
-          <w:ilvl w:val="0"/>
-          <w:numId w:val="6"/>
-        </w:numPr>
-        <w:tabs>
-          <w:tab w:val="left" w:pos="3180"/>
-        </w:tabs>
-        <w:spacing w:after="160" w:line="259" w:lineRule="auto"/>
-        <w:jc w:val="both"/>
-      </w:pPr>
-      <w:r>
-        <w:t xml:space="preserve"> Sincronización con la nube (cloud)</w:t>
-      </w:r>
-    </w:p>
-    <w:p>
-      <w:pPr>
-        <w:pStyle w:val="Prrafodelista"/>
-        <w:tabs>
-          <w:tab w:val="left" w:pos="3180"/>
-        </w:tabs>
-        <w:jc w:val="both"/>
-      </w:pPr>
-      <w:r>
-        <w:t>Para la cifra creciente de personas que utilizan los servicios de almacenamiento en la red, para guardar archivos como imágenes, documentos, video o música, ahora es posible sincronizarlos de forma nativa sin tener que usar ninguna aplicación externa.</w:t>
-      </w:r>
-    </w:p>
-    <w:p>
-      <w:pPr>
-        <w:pStyle w:val="Prrafodelista"/>
-        <w:tabs>
-          <w:tab w:val="left" w:pos="3180"/>
-        </w:tabs>
-        <w:jc w:val="both"/>
-      </w:pPr>
-      <w:r>
-        <w:t>Lee más información: Como usar los servicios gratis en la nube</w:t>
-      </w:r>
-    </w:p>
-    <w:p>
-      <w:pPr>
-        <w:pStyle w:val="Prrafodelista"/>
-        <w:numPr>
-          <w:ilvl w:val="0"/>
-          <w:numId w:val="6"/>
-        </w:numPr>
-        <w:tabs>
-          <w:tab w:val="left" w:pos="3180"/>
-        </w:tabs>
-        <w:spacing w:after="160" w:line="259" w:lineRule="auto"/>
-        <w:jc w:val="both"/>
-      </w:pPr>
-      <w:r>
-        <w:t>Integración con las redes sociales</w:t>
-      </w:r>
-    </w:p>
-    <w:p>
-      <w:pPr>
-        <w:pStyle w:val="Prrafodelista"/>
-        <w:numPr>
-          <w:ilvl w:val="0"/>
-          <w:numId w:val="6"/>
-        </w:numPr>
-        <w:tabs>
-          <w:tab w:val="left" w:pos="3180"/>
-        </w:tabs>
-        <w:spacing w:after="160" w:line="259" w:lineRule="auto"/>
-        <w:jc w:val="both"/>
-      </w:pPr>
-      <w:r>
-        <w:t>Una de las funcionalidades más atrayentes, que permite recibir notificaciones de forma automática y participar en redes como Facebook, Twitter y otras.</w:t>
-      </w:r>
-    </w:p>
-    <w:p>
-      <w:pPr>
-        <w:pStyle w:val="Prrafodelista"/>
-        <w:numPr>
-          <w:ilvl w:val="0"/>
-          <w:numId w:val="6"/>
-        </w:numPr>
-        <w:tabs>
-          <w:tab w:val="left" w:pos="3180"/>
-        </w:tabs>
-        <w:spacing w:after="160" w:line="259" w:lineRule="auto"/>
-        <w:jc w:val="both"/>
-      </w:pPr>
-      <w:r>
-        <w:t xml:space="preserve"> Soporte para pantalla táctil, una funcionalidad extra del sistema.</w:t>
-      </w:r>
-    </w:p>
-    <w:p>
-      <w:pPr>
-        <w:jc w:val="both"/>
-        <w:rPr>
-          <w:b/>
-          <w:color w:val="FF0000"/>
-        </w:rPr>
+        <w:t xml:space="preserve">Se mejoran las notificaciones con un sistema de información expandible personalizada. Los Widgets de escritorio pueden ajustar su tamaño y hacerse sitio de forma automática al situarlos en el escritorio. El dictado por voz puede realizarse sin conexión a Internet (de momento en </w:t>
+      </w:r>
+      <w:r>
+        <w:t>inglés</w:t>
+      </w:r>
+      <w:r>
+        <w:t>).</w:t>
+      </w:r>
+    </w:p>
+    <w:p>
+      <w:pPr>
+        <w:pStyle w:val="Prrafodelista"/>
+        <w:numPr>
+          <w:ilvl w:val="0"/>
+          <w:numId w:val="6"/>
+        </w:numPr>
+        <w:tabs>
+          <w:tab w:val="left" w:pos="3180"/>
+        </w:tabs>
+        <w:spacing w:after="160" w:line="259" w:lineRule="auto"/>
+      </w:pPr>
+      <w:r>
+        <w:t>Se introducen varias mejoras en Google Search. Se potencia la búsqueda por voz con resultados en forma de ficha. La función Google Now permite utilizar información de posición, agenda y hora en las búsquedas.</w:t>
+      </w:r>
+    </w:p>
+    <w:p>
+      <w:pPr>
+        <w:pStyle w:val="Prrafodelista"/>
+        <w:numPr>
+          <w:ilvl w:val="0"/>
+          <w:numId w:val="6"/>
+        </w:numPr>
+        <w:tabs>
+          <w:tab w:val="left" w:pos="3180"/>
+        </w:tabs>
+        <w:spacing w:after="160" w:line="259" w:lineRule="auto"/>
+      </w:pPr>
+      <w:r>
+        <w:t>Se incorporan nuevo soporte para usuarios internacionales: como texto bidireccional y teclados instalables. Para mejorar la seguridad las aplicaciones son cifradas. También se permite actualizaciones parciales de aplicaciones.</w:t>
+      </w:r>
+    </w:p>
+    <w:p>
+      <w:pPr>
+        <w:tabs>
+          <w:tab w:val="left" w:pos="3180"/>
+        </w:tabs>
+        <w:rPr>
+          <w:b/>
+        </w:rPr>
+      </w:pPr>
+      <w:r>
+        <w:rPr>
+          <w:b/>
+        </w:rPr>
+        <w:t>Android 4.2 Nivel de API 17 (noviembre 2012)</w:t>
+      </w:r>
+    </w:p>
+    <w:p>
+      <w:pPr>
+        <w:pStyle w:val="Prrafodelista"/>
+        <w:numPr>
+          <w:ilvl w:val="0"/>
+          <w:numId w:val="6"/>
+        </w:numPr>
+        <w:tabs>
+          <w:tab w:val="left" w:pos="3180"/>
+        </w:tabs>
+        <w:spacing w:after="160" w:line="259" w:lineRule="auto"/>
+      </w:pPr>
+      <w:r>
+        <w:t>Una de las novededes más importantes es que podemos crear varias cuentas de usuario en el mismo dispositivo. Aunque, esta característica solo está disponible en tabletas. Cada cuenta tendrá sus propias aplicaciones y configuración.</w:t>
+      </w:r>
+    </w:p>
+    <w:p>
+      <w:pPr>
+        <w:pStyle w:val="Prrafodelista"/>
+        <w:numPr>
+          <w:ilvl w:val="0"/>
+          <w:numId w:val="6"/>
+        </w:numPr>
+        <w:tabs>
+          <w:tab w:val="left" w:pos="3180"/>
+        </w:tabs>
+        <w:spacing w:after="160" w:line="259" w:lineRule="auto"/>
+      </w:pPr>
+      <w:r>
+        <w:t>Los Widgets de escritorio pueden aparecer en la pantalla de bloqueo.Se incorpora un nuevo teclado predictivo deslizante al estilo Swype.Posibilidad de conectar dispositivo y TVHD mediante wifi (Miracast). Mejoras menores en las notificaciones. Nueva aplicación de cámara que incorpora la funcionalidad Photo Sphere para hacer fotos panorámicas inmersivas (en 360º).</w:t>
+      </w:r>
+    </w:p>
+    <w:p>
+      <w:pPr>
+        <w:tabs>
+          <w:tab w:val="left" w:pos="3180"/>
+        </w:tabs>
+        <w:rPr>
+          <w:b/>
+        </w:rPr>
+      </w:pPr>
+      <w:r>
+        <w:rPr>
+          <w:b/>
+        </w:rPr>
+        <w:t>Android 4.3 Nivel de API 18 (julio 2013)</w:t>
+      </w:r>
+    </w:p>
+    <w:p>
+      <w:pPr>
+        <w:pStyle w:val="Prrafodelista"/>
+        <w:numPr>
+          <w:ilvl w:val="0"/>
+          <w:numId w:val="6"/>
+        </w:numPr>
+        <w:tabs>
+          <w:tab w:val="left" w:pos="3180"/>
+        </w:tabs>
+        <w:spacing w:after="160" w:line="259" w:lineRule="auto"/>
+      </w:pPr>
+      <w:r>
+        <w:t>Esta versión introduce mejoras en múltiples áreas. Entre ellas los perfiles restringidos (disponible sólo en tabletas) que permiten controlar los derechos de los usuarios para ejecutar aplicaciones específicas y para tener acceso a datos específicos.Igualmente, los programadores pueden definir restricciones en las apps, que los propietarios puedan activar si quieren. Se da soporte para Bluetooth Low Energy (BLE) que permite a los dispositivos Android comunicarse con los periféricos con bajo consumo de energía. Se agregan nuevas características para la codificación, transmisión y multiplexación de datos multimedia. Se da soporte para OpenGL ES 3.0. Se mejora la seguridad para gestionar y ocultar las claves privadas y credenciales.</w:t>
+      </w:r>
+    </w:p>
+    <w:p>
+      <w:pPr>
+        <w:tabs>
+          <w:tab w:val="left" w:pos="3180"/>
+        </w:tabs>
+        <w:rPr>
+          <w:b/>
+        </w:rPr>
+      </w:pPr>
+      <w:r>
+        <w:rPr>
+          <w:b/>
+        </w:rPr>
+        <w:t>Android 4.4 Nivel de API 19 (octubre 2013)</w:t>
+      </w:r>
+    </w:p>
+    <w:p>
+      <w:pPr>
+        <w:pStyle w:val="Prrafodelista"/>
+        <w:numPr>
+          <w:ilvl w:val="0"/>
+          <w:numId w:val="6"/>
+        </w:numPr>
+        <w:tabs>
+          <w:tab w:val="left" w:pos="3180"/>
+        </w:tabs>
+        <w:spacing w:after="160" w:line="259" w:lineRule="auto"/>
+        <w:jc w:val="both"/>
+      </w:pPr>
+      <w:r>
+        <w:t>Aunque se esperaba la versión número 5.0 y con el nombre Key Lime Pie, Google sorprendió con el cambio de nombre, que se debió a un acuerdo con Nestlé para asociar ambas marcas.</w:t>
+      </w:r>
+    </w:p>
+    <w:p>
+      <w:pPr>
+        <w:pStyle w:val="Prrafodelista"/>
+        <w:numPr>
+          <w:ilvl w:val="0"/>
+          <w:numId w:val="6"/>
+        </w:numPr>
+        <w:tabs>
+          <w:tab w:val="left" w:pos="3180"/>
+        </w:tabs>
+        <w:spacing w:after="160" w:line="259" w:lineRule="auto"/>
+        <w:jc w:val="both"/>
+      </w:pPr>
+      <w:r>
+        <w:t>Un objetivo principal de la versión 4.4 es hacer Android disponible en una gama aún más amplia de dispositivos, incluyendo aquellos con tamaños de memoria RAM de sólo 512 MB ​​. Para ello, todos los componentes principales de Android han sido recortados para reducir sus requerimientos de memoria, y se ha creado una nueva API que permite adaptar el comportamiento de la aplicación en dispositivos con poca memoria.</w:t>
+      </w:r>
+    </w:p>
+    <w:p>
+      <w:pPr>
+        <w:pStyle w:val="Prrafodelista"/>
+        <w:numPr>
+          <w:ilvl w:val="0"/>
+          <w:numId w:val="6"/>
+        </w:numPr>
+        <w:tabs>
+          <w:tab w:val="left" w:pos="3180"/>
+        </w:tabs>
+        <w:spacing w:after="160" w:line="259" w:lineRule="auto"/>
+        <w:jc w:val="both"/>
+      </w:pPr>
+      <w:r>
+        <w:t>Más visibles son algunas nuevas características de la interfaz de usuario. WebViews (componentes de la interfaz de usuario para mostrar las páginas Web) se basa ahora en el software de Crome de Google y por lo tanto puede mostrar contenido basado en HTM5.</w:t>
+      </w:r>
+    </w:p>
+    <w:p>
+      <w:pPr>
+        <w:pStyle w:val="Prrafodelista"/>
+        <w:numPr>
+          <w:ilvl w:val="0"/>
+          <w:numId w:val="6"/>
+        </w:numPr>
+        <w:tabs>
+          <w:tab w:val="left" w:pos="3180"/>
+        </w:tabs>
+        <w:spacing w:after="160" w:line="259" w:lineRule="auto"/>
+        <w:jc w:val="both"/>
+      </w:pPr>
+      <w:r>
+        <w:lastRenderedPageBreak/>
+        <w:t>Se mejora la conectividad con soporte de NFC para emular tarjetas de pago tipo HCE, varios protocolos sobre Bluetooth y soporte para mandos infrarrojos. Tambien se mejoran los sensores para disminuir su consumo y se incorpora un sensor contador de pasos.</w:t>
+      </w:r>
+    </w:p>
+    <w:p>
+      <w:pPr>
+        <w:pStyle w:val="Prrafodelista"/>
+        <w:numPr>
+          <w:ilvl w:val="0"/>
+          <w:numId w:val="6"/>
+        </w:numPr>
+        <w:tabs>
+          <w:tab w:val="left" w:pos="3180"/>
+        </w:tabs>
+        <w:spacing w:after="160" w:line="259" w:lineRule="auto"/>
+        <w:jc w:val="both"/>
+      </w:pPr>
+      <w:r>
+        <w:t>Se facilita el acceso de las aplicaciones a la nube con un nuevo marco de almacenamiento. También se añade un content provider  para gestionar los SMS.</w:t>
+      </w:r>
+    </w:p>
+    <w:p>
+      <w:pPr>
+        <w:pStyle w:val="Prrafodelista"/>
+        <w:numPr>
+          <w:ilvl w:val="0"/>
+          <w:numId w:val="6"/>
+        </w:numPr>
+        <w:tabs>
+          <w:tab w:val="left" w:pos="3180"/>
+        </w:tabs>
+        <w:spacing w:after="160" w:line="259" w:lineRule="auto"/>
+        <w:jc w:val="both"/>
+      </w:pPr>
+      <w:r>
+        <w:t>Desde una perspectiva técnica, hay que destacar la introducción la nueva máquina virtual ART, que consigue tiempos de ejecución muy superiores a la máquina Dalvik. Sin embargo, todavía está en una etapa experimental. Por defecto se utiliza la máquina virtual de Dalvik, permitiendo a los programadores activar opcionalmente ART para verificar que sus aplicaciones funcionan correctamente.</w:t>
+      </w:r>
+    </w:p>
+    <w:p>
+      <w:pPr>
+        <w:tabs>
+          <w:tab w:val="left" w:pos="3180"/>
+        </w:tabs>
+      </w:pPr>
+    </w:p>
+    <w:p>
+      <w:pPr>
+        <w:tabs>
+          <w:tab w:val="left" w:pos="3180"/>
+        </w:tabs>
+        <w:jc w:val="both"/>
+        <w:rPr>
+          <w:b/>
+          <w:sz w:val="36"/>
+        </w:rPr>
+      </w:pPr>
+      <w:r>
+        <w:rPr>
+          <w:b/>
+          <w:sz w:val="36"/>
+        </w:rPr>
+        <w:t>Microsoft Office 2010</w:t>
+      </w:r>
+    </w:p>
+    <w:p>
+      <w:pPr>
+        <w:tabs>
+          <w:tab w:val="left" w:pos="3180"/>
+        </w:tabs>
+        <w:jc w:val="both"/>
+      </w:pPr>
+      <w:r>
+        <w:t>E</w:t>
+      </w:r>
+      <w:r>
+        <w:t xml:space="preserve">s una versión de la suite ofimática Microsoft Office de Microsoft y sucesora de Microsoft Office 2007. </w:t>
+      </w:r>
+    </w:p>
+    <w:p>
+      <w:pPr>
+        <w:tabs>
+          <w:tab w:val="left" w:pos="3180"/>
+        </w:tabs>
+        <w:jc w:val="both"/>
+        <w:rPr>
+          <w:b/>
+          <w:sz w:val="24"/>
+        </w:rPr>
+      </w:pPr>
+      <w:r>
+        <w:rPr>
+          <w:b/>
+          <w:sz w:val="24"/>
+        </w:rPr>
+        <w:t>Características:</w:t>
+      </w:r>
+    </w:p>
+    <w:p>
+      <w:pPr>
+        <w:pStyle w:val="Prrafodelista"/>
+        <w:numPr>
+          <w:ilvl w:val="0"/>
+          <w:numId w:val="6"/>
+        </w:numPr>
+        <w:tabs>
+          <w:tab w:val="left" w:pos="3180"/>
+        </w:tabs>
+        <w:spacing w:after="160" w:line="259" w:lineRule="auto"/>
+        <w:jc w:val="both"/>
+      </w:pPr>
+      <w:r>
+        <w:t>Office 2010 incluye compatibilidad extendida para diversos formatos de archivos, actualizacio</w:t>
+      </w:r>
+      <w:r>
+        <w:t xml:space="preserve">nes de la interfaz de usuario, </w:t>
+      </w:r>
+      <w:r>
+        <w:t>y una exp</w:t>
+      </w:r>
+      <w:r>
+        <w:t>eriencia de usuario refinada.</w:t>
+      </w:r>
+    </w:p>
+    <w:p>
+      <w:pPr>
+        <w:pStyle w:val="Prrafodelista"/>
+        <w:numPr>
+          <w:ilvl w:val="0"/>
+          <w:numId w:val="6"/>
+        </w:numPr>
+        <w:tabs>
+          <w:tab w:val="left" w:pos="3180"/>
+        </w:tabs>
+        <w:spacing w:after="160" w:line="259" w:lineRule="auto"/>
+        <w:jc w:val="both"/>
+      </w:pPr>
+      <w:r>
+        <w:t xml:space="preserve"> Es compatible con Windows XP SP3 (32-bit), Windows Vista SP1 y Windows 7. Por primera vez y con la introducción de Office 2010, la suite está disponible en una compilación para arquitecturas de 64 bits,5 aunque solo para los sistemas operativos de núcleo NT 6.x, como Windows Vista, Windows 7 y Windows Server 2008/2008 </w:t>
+      </w:r>
+    </w:p>
+    <w:p>
+      <w:pPr>
+        <w:pStyle w:val="Prrafodelista"/>
+        <w:numPr>
+          <w:ilvl w:val="0"/>
+          <w:numId w:val="6"/>
+        </w:numPr>
+        <w:tabs>
+          <w:tab w:val="left" w:pos="3180"/>
+        </w:tabs>
+        <w:spacing w:after="160" w:line="259" w:lineRule="auto"/>
+        <w:jc w:val="both"/>
+      </w:pPr>
+      <w:r>
+        <w:t>Los sistemas operativos de 64 bits anteriores de núcleo NT 5.x como Windows XP Professional x64 Edition y Windows Server 2003/2003 R2 no</w:t>
+      </w:r>
+      <w:r>
+        <w:t xml:space="preserve"> están soportados oficialmente.</w:t>
+      </w:r>
+    </w:p>
+    <w:p>
+      <w:pPr>
+        <w:pStyle w:val="Prrafodelista"/>
+        <w:numPr>
+          <w:ilvl w:val="0"/>
+          <w:numId w:val="6"/>
+        </w:numPr>
+        <w:tabs>
+          <w:tab w:val="left" w:pos="3180"/>
+        </w:tabs>
+        <w:spacing w:after="160" w:line="259" w:lineRule="auto"/>
+        <w:jc w:val="both"/>
+      </w:pPr>
+      <w:r>
+        <w:t>Office 2010 marca el debut de Office Web Apps, una versión gratuita que incluye Word, Excel, PowerPoint y OneNote la cual funciona directamente en navegadores web. Una nueva edición de Office, Office Starter 2010, reemplaza al software de productividad Microsoft Works. En dispositivos móviles, Office Mobile 2010 estará disponible en equipos Windows Phone con Windows Mobile 6.5 y Phone 7.</w:t>
+      </w:r>
+    </w:p>
+    <w:p>
+      <w:pPr>
+        <w:tabs>
+          <w:tab w:val="left" w:pos="3180"/>
+        </w:tabs>
+        <w:rPr>
+          <w:b/>
+          <w:sz w:val="36"/>
+        </w:rPr>
+      </w:pPr>
+      <w:r>
+        <w:rPr>
+          <w:b/>
+          <w:sz w:val="36"/>
+        </w:rPr>
+        <w:t>Microsoft Office 2013</w:t>
+      </w:r>
+    </w:p>
+    <w:p>
+      <w:pPr>
+        <w:tabs>
+          <w:tab w:val="left" w:pos="3180"/>
+        </w:tabs>
+        <w:jc w:val="both"/>
+      </w:pPr>
+      <w:r>
+        <w:t>Es una versión de la suite informática para el sistema operativo Windows de Microsoft, siendo el sucesor de Microsoft Office 2010.</w:t>
+      </w:r>
+    </w:p>
+    <w:p>
+      <w:pPr>
+        <w:tabs>
+          <w:tab w:val="left" w:pos="3180"/>
+        </w:tabs>
+        <w:jc w:val="both"/>
+        <w:rPr>
+          <w:b/>
+        </w:rPr>
+      </w:pPr>
+      <w:r>
+        <w:rPr>
+          <w:b/>
+        </w:rPr>
+        <w:t>Características:</w:t>
+      </w:r>
+    </w:p>
+    <w:p>
+      <w:pPr>
+        <w:pStyle w:val="Prrafodelista"/>
+        <w:numPr>
+          <w:ilvl w:val="0"/>
+          <w:numId w:val="6"/>
+        </w:numPr>
+        <w:tabs>
+          <w:tab w:val="left" w:pos="3180"/>
+        </w:tabs>
+        <w:spacing w:after="160" w:line="259" w:lineRule="auto"/>
+        <w:jc w:val="both"/>
+      </w:pPr>
+      <w:r>
+        <w:t xml:space="preserve">Office 2013 está disponible como parte de Windows RT para procesadores ARM y por separado para las versiones de Windows para plataformas de 32 y 64 bits (x86 y x64). </w:t>
+      </w:r>
+    </w:p>
+    <w:p>
+      <w:pPr>
+        <w:pStyle w:val="Prrafodelista"/>
+        <w:numPr>
+          <w:ilvl w:val="0"/>
+          <w:numId w:val="6"/>
+        </w:numPr>
+        <w:tabs>
+          <w:tab w:val="left" w:pos="3180"/>
+        </w:tabs>
+        <w:spacing w:after="160" w:line="259" w:lineRule="auto"/>
+        <w:jc w:val="both"/>
+      </w:pPr>
+      <w:r>
+        <w:t>Esta edición cuenta con la ya tradicional interfaz Ribbon UI al igual que sus predecesoras, y se destaca por presentar la imagen simple de la interfaz Modern UI (antes Metro UI).</w:t>
+      </w:r>
+    </w:p>
+    <w:p>
+      <w:pPr>
+        <w:pStyle w:val="Prrafodelista"/>
+        <w:numPr>
+          <w:ilvl w:val="0"/>
+          <w:numId w:val="6"/>
+        </w:numPr>
+        <w:tabs>
+          <w:tab w:val="left" w:pos="3180"/>
+        </w:tabs>
+        <w:spacing w:after="160" w:line="259" w:lineRule="auto"/>
+        <w:jc w:val="both"/>
+      </w:pPr>
+      <w:r>
+        <w:lastRenderedPageBreak/>
+        <w:t>Esta versión de Office se destaca por ser la primera pensada especialmente para dispositivos táctiles.</w:t>
+      </w:r>
+    </w:p>
+    <w:p>
+      <w:pPr>
+        <w:pStyle w:val="Prrafodelista"/>
+        <w:numPr>
+          <w:ilvl w:val="0"/>
+          <w:numId w:val="6"/>
+        </w:numPr>
+        <w:tabs>
+          <w:tab w:val="left" w:pos="3180"/>
+        </w:tabs>
+        <w:spacing w:after="160" w:line="259" w:lineRule="auto"/>
+        <w:jc w:val="both"/>
+      </w:pPr>
+      <w:r>
+        <w:t>Todos sus componentes recibieron cambios, pero SharePoint Workspace fue eliminado por completo en esta versión dando paso a los servicios de almacenamiento de Microsoft Office en la nube.</w:t>
+      </w:r>
+    </w:p>
+    <w:p>
+      <w:pPr>
+        <w:pStyle w:val="Prrafodelista"/>
+        <w:numPr>
+          <w:ilvl w:val="0"/>
+          <w:numId w:val="6"/>
+        </w:numPr>
+        <w:tabs>
+          <w:tab w:val="left" w:pos="3180"/>
+        </w:tabs>
+        <w:spacing w:after="160" w:line="259" w:lineRule="auto"/>
+        <w:jc w:val="both"/>
+      </w:pPr>
+      <w:r>
+        <w:t>Service Pack 1 (SP1) de Microsoft Office 2013 proporciona las últimas actualizaciones de Office de 2013. Este service pack incluye dos tipos de revisiones: Correcciones previas no liberadas están incluidas en este service pack Además de las correcciones del producto, estas revisiones incluyen mejoras en la estabilidad, rendimiento y seguridad. Todas las actualizaciones de seguridad mensuales que se han publicado a través de enero y todas las actualizaciones acumulativas publicadas hasta diciembre de 2013.</w:t>
+      </w:r>
+    </w:p>
+    <w:p>
+      <w:pPr>
+        <w:pStyle w:val="Prrafodelista"/>
+        <w:tabs>
+          <w:tab w:val="left" w:pos="3180"/>
+        </w:tabs>
+        <w:jc w:val="both"/>
       </w:pPr>
     </w:p>
     <w:p>

</xml_diff>